<commit_message>
created diagrams for workflow documentation, edited text in document
</commit_message>
<xml_diff>
--- a/graduate_research/workflow_documentation/github_workflow.docx
+++ b/graduate_research/workflow_documentation/github_workflow.docx
@@ -4879,232 +4879,124 @@
           <w:color w:val="000000"/>
         </w:rPr>
       </w:pPr>
-      <w:proofErr w:type="spellStart"/>
-      <w:proofErr w:type="gramStart"/>
       <w:r>
         <w:rPr>
           <w:rFonts w:ascii="Arial" w:eastAsia="Times New Roman" w:hAnsi="Arial" w:cs="Arial"/>
           <w:i/>
           <w:color w:val="000000"/>
         </w:rPr>
-        <w:t>git</w:t>
-      </w:r>
-      <w:proofErr w:type="spellEnd"/>
-      <w:proofErr w:type="gramEnd"/>
+        <w:t>git confi</w:t>
+      </w:r>
       <w:r>
         <w:rPr>
           <w:rFonts w:ascii="Arial" w:eastAsia="Times New Roman" w:hAnsi="Arial" w:cs="Arial"/>
           <w:i/>
           <w:color w:val="000000"/>
         </w:rPr>
+        <w:t>g --global user.name "John Doe"</w:t>
+      </w:r>
+      <w:r>
+        <w:rPr>
+          <w:rFonts w:ascii="Arial" w:eastAsia="Times New Roman" w:hAnsi="Arial" w:cs="Arial"/>
+          <w:i/>
+          <w:color w:val="000000"/>
+        </w:rPr>
         <w:t xml:space="preserve"> </w:t>
       </w:r>
-      <w:proofErr w:type="spellStart"/>
-      <w:r>
+    </w:p>
+    <w:p>
+      <w:pPr>
+        <w:spacing w:after="0" w:line="240" w:lineRule="auto"/>
         <w:rPr>
           <w:rFonts w:ascii="Arial" w:eastAsia="Times New Roman" w:hAnsi="Arial" w:cs="Arial"/>
           <w:i/>
           <w:color w:val="000000"/>
         </w:rPr>
-        <w:t>confi</w:t>
-      </w:r>
+      </w:pPr>
       <w:r>
         <w:rPr>
           <w:rFonts w:ascii="Arial" w:eastAsia="Times New Roman" w:hAnsi="Arial" w:cs="Arial"/>
           <w:i/>
           <w:color w:val="000000"/>
         </w:rPr>
-        <w:t>g</w:t>
-      </w:r>
-      <w:proofErr w:type="spellEnd"/>
-      <w:r>
+        <w:t>git config --global user.email johndoe@example.com</w:t>
+      </w:r>
+    </w:p>
+    <w:p>
+      <w:pPr>
+        <w:spacing w:after="0" w:line="240" w:lineRule="auto"/>
+        <w:rPr>
+          <w:rFonts w:ascii="Times New Roman" w:eastAsia="Times New Roman" w:hAnsi="Times New Roman" w:cs="Times New Roman"/>
+          <w:sz w:val="24"/>
+          <w:szCs w:val="24"/>
+        </w:rPr>
+      </w:pPr>
+    </w:p>
+    <w:p>
+      <w:pPr>
+        <w:spacing w:after="0" w:line="240" w:lineRule="auto"/>
+        <w:rPr>
+          <w:rFonts w:ascii="Times New Roman" w:eastAsia="Times New Roman" w:hAnsi="Times New Roman" w:cs="Times New Roman"/>
+          <w:sz w:val="24"/>
+          <w:szCs w:val="24"/>
+        </w:rPr>
+      </w:pPr>
+    </w:p>
+    <w:p>
+      <w:pPr>
+        <w:spacing w:after="0" w:line="240" w:lineRule="auto"/>
+        <w:rPr>
+          <w:rFonts w:ascii="Arial" w:eastAsia="Times New Roman" w:hAnsi="Arial" w:cs="Arial"/>
+          <w:color w:val="000000"/>
+        </w:rPr>
+      </w:pPr>
+      <w:r>
+        <w:rPr>
+          <w:rFonts w:ascii="Arial" w:eastAsia="Times New Roman" w:hAnsi="Arial" w:cs="Arial"/>
+          <w:color w:val="000000"/>
+        </w:rPr>
+        <w:t xml:space="preserve">##Check your </w:t>
+      </w:r>
+      <w:r>
+        <w:rPr>
+          <w:rFonts w:ascii="Arial" w:eastAsia="Times New Roman" w:hAnsi="Arial" w:cs="Arial"/>
+          <w:color w:val="000000"/>
+        </w:rPr>
+        <w:t xml:space="preserve">user </w:t>
+      </w:r>
+      <w:r>
+        <w:rPr>
+          <w:rFonts w:ascii="Arial" w:eastAsia="Times New Roman" w:hAnsi="Arial" w:cs="Arial"/>
+          <w:color w:val="000000"/>
+        </w:rPr>
+        <w:t>settings</w:t>
+      </w:r>
+    </w:p>
+    <w:p>
+      <w:pPr>
+        <w:spacing w:after="0" w:line="240" w:lineRule="auto"/>
+        <w:rPr>
+          <w:rFonts w:ascii="Arial" w:eastAsia="Times New Roman" w:hAnsi="Arial" w:cs="Arial"/>
+          <w:color w:val="000000"/>
+        </w:rPr>
+      </w:pPr>
+    </w:p>
+    <w:p>
+      <w:pPr>
+        <w:spacing w:after="0" w:line="240" w:lineRule="auto"/>
         <w:rPr>
           <w:rFonts w:ascii="Arial" w:eastAsia="Times New Roman" w:hAnsi="Arial" w:cs="Arial"/>
           <w:i/>
           <w:color w:val="000000"/>
         </w:rPr>
-        <w:t xml:space="preserve"> --global user.name "John Doe"</w:t>
-      </w:r>
+      </w:pPr>
       <w:r>
         <w:rPr>
           <w:rFonts w:ascii="Arial" w:eastAsia="Times New Roman" w:hAnsi="Arial" w:cs="Arial"/>
           <w:i/>
           <w:color w:val="000000"/>
         </w:rPr>
-        <w:t xml:space="preserve"> </w:t>
-      </w:r>
-    </w:p>
-    <w:p>
-      <w:pPr>
-        <w:spacing w:after="0" w:line="240" w:lineRule="auto"/>
-        <w:rPr>
-          <w:rFonts w:ascii="Arial" w:eastAsia="Times New Roman" w:hAnsi="Arial" w:cs="Arial"/>
-          <w:i/>
-          <w:color w:val="000000"/>
-        </w:rPr>
-      </w:pPr>
-      <w:proofErr w:type="spellStart"/>
-      <w:proofErr w:type="gramStart"/>
-      <w:r>
-        <w:rPr>
-          <w:rFonts w:ascii="Arial" w:eastAsia="Times New Roman" w:hAnsi="Arial" w:cs="Arial"/>
-          <w:i/>
-          <w:color w:val="000000"/>
-        </w:rPr>
-        <w:t>git</w:t>
-      </w:r>
-      <w:proofErr w:type="spellEnd"/>
-      <w:proofErr w:type="gramEnd"/>
-      <w:r>
-        <w:rPr>
-          <w:rFonts w:ascii="Arial" w:eastAsia="Times New Roman" w:hAnsi="Arial" w:cs="Arial"/>
-          <w:i/>
-          <w:color w:val="000000"/>
-        </w:rPr>
-        <w:t xml:space="preserve"> </w:t>
-      </w:r>
-      <w:proofErr w:type="spellStart"/>
-      <w:r>
-        <w:rPr>
-          <w:rFonts w:ascii="Arial" w:eastAsia="Times New Roman" w:hAnsi="Arial" w:cs="Arial"/>
-          <w:i/>
-          <w:color w:val="000000"/>
-        </w:rPr>
-        <w:t>config</w:t>
-      </w:r>
-      <w:proofErr w:type="spellEnd"/>
-      <w:r>
-        <w:rPr>
-          <w:rFonts w:ascii="Arial" w:eastAsia="Times New Roman" w:hAnsi="Arial" w:cs="Arial"/>
-          <w:i/>
-          <w:color w:val="000000"/>
-        </w:rPr>
-        <w:t xml:space="preserve"> --global </w:t>
-      </w:r>
-      <w:proofErr w:type="spellStart"/>
-      <w:r>
-        <w:rPr>
-          <w:rFonts w:ascii="Arial" w:eastAsia="Times New Roman" w:hAnsi="Arial" w:cs="Arial"/>
-          <w:i/>
-          <w:color w:val="000000"/>
-        </w:rPr>
-        <w:t>user.email</w:t>
-      </w:r>
-      <w:proofErr w:type="spellEnd"/>
-      <w:r>
-        <w:rPr>
-          <w:rFonts w:ascii="Arial" w:eastAsia="Times New Roman" w:hAnsi="Arial" w:cs="Arial"/>
-          <w:i/>
-          <w:color w:val="000000"/>
-        </w:rPr>
-        <w:t xml:space="preserve"> johndoe@example.com</w:t>
-      </w:r>
-    </w:p>
-    <w:p>
-      <w:pPr>
-        <w:spacing w:after="0" w:line="240" w:lineRule="auto"/>
-        <w:rPr>
-          <w:rFonts w:ascii="Times New Roman" w:eastAsia="Times New Roman" w:hAnsi="Times New Roman" w:cs="Times New Roman"/>
-          <w:sz w:val="24"/>
-          <w:szCs w:val="24"/>
-        </w:rPr>
-      </w:pPr>
-    </w:p>
-    <w:p>
-      <w:pPr>
-        <w:spacing w:after="0" w:line="240" w:lineRule="auto"/>
-        <w:rPr>
-          <w:rFonts w:ascii="Times New Roman" w:eastAsia="Times New Roman" w:hAnsi="Times New Roman" w:cs="Times New Roman"/>
-          <w:sz w:val="24"/>
-          <w:szCs w:val="24"/>
-        </w:rPr>
-      </w:pPr>
-    </w:p>
-    <w:p>
-      <w:pPr>
-        <w:spacing w:after="0" w:line="240" w:lineRule="auto"/>
-        <w:rPr>
-          <w:rFonts w:ascii="Arial" w:eastAsia="Times New Roman" w:hAnsi="Arial" w:cs="Arial"/>
-          <w:color w:val="000000"/>
-        </w:rPr>
-      </w:pPr>
-      <w:r>
-        <w:rPr>
-          <w:rFonts w:ascii="Arial" w:eastAsia="Times New Roman" w:hAnsi="Arial" w:cs="Arial"/>
-          <w:color w:val="000000"/>
-        </w:rPr>
-        <w:t xml:space="preserve">##Check your </w:t>
-      </w:r>
-      <w:r>
-        <w:rPr>
-          <w:rFonts w:ascii="Arial" w:eastAsia="Times New Roman" w:hAnsi="Arial" w:cs="Arial"/>
-          <w:color w:val="000000"/>
-        </w:rPr>
-        <w:t xml:space="preserve">user </w:t>
-      </w:r>
-      <w:r>
-        <w:rPr>
-          <w:rFonts w:ascii="Arial" w:eastAsia="Times New Roman" w:hAnsi="Arial" w:cs="Arial"/>
-          <w:color w:val="000000"/>
-        </w:rPr>
-        <w:t>settings</w:t>
-      </w:r>
-    </w:p>
-    <w:p>
-      <w:pPr>
-        <w:spacing w:after="0" w:line="240" w:lineRule="auto"/>
-        <w:rPr>
-          <w:rFonts w:ascii="Arial" w:eastAsia="Times New Roman" w:hAnsi="Arial" w:cs="Arial"/>
-          <w:color w:val="000000"/>
-        </w:rPr>
-      </w:pPr>
-    </w:p>
-    <w:p>
-      <w:pPr>
-        <w:spacing w:after="0" w:line="240" w:lineRule="auto"/>
-        <w:rPr>
-          <w:rFonts w:ascii="Arial" w:eastAsia="Times New Roman" w:hAnsi="Arial" w:cs="Arial"/>
-          <w:i/>
-          <w:color w:val="000000"/>
-        </w:rPr>
-      </w:pPr>
-      <w:proofErr w:type="spellStart"/>
-      <w:proofErr w:type="gramStart"/>
-      <w:r>
-        <w:rPr>
-          <w:rFonts w:ascii="Arial" w:eastAsia="Times New Roman" w:hAnsi="Arial" w:cs="Arial"/>
-          <w:i/>
-          <w:color w:val="000000"/>
-        </w:rPr>
-        <w:t>git</w:t>
-      </w:r>
-      <w:proofErr w:type="spellEnd"/>
-      <w:proofErr w:type="gramEnd"/>
-      <w:r>
-        <w:rPr>
-          <w:rFonts w:ascii="Arial" w:eastAsia="Times New Roman" w:hAnsi="Arial" w:cs="Arial"/>
-          <w:i/>
-          <w:color w:val="000000"/>
-        </w:rPr>
-        <w:t xml:space="preserve"> </w:t>
-      </w:r>
-      <w:proofErr w:type="spellStart"/>
-      <w:r>
-        <w:rPr>
-          <w:rFonts w:ascii="Arial" w:eastAsia="Times New Roman" w:hAnsi="Arial" w:cs="Arial"/>
-          <w:i/>
-          <w:color w:val="000000"/>
-        </w:rPr>
-        <w:t>config</w:t>
-      </w:r>
-      <w:proofErr w:type="spellEnd"/>
-      <w:r>
-        <w:rPr>
-          <w:rFonts w:ascii="Arial" w:eastAsia="Times New Roman" w:hAnsi="Arial" w:cs="Arial"/>
-          <w:i/>
-          <w:color w:val="000000"/>
-        </w:rPr>
-        <w:t xml:space="preserve"> --list --show-origin</w:t>
+        <w:t>git config --list --show-origin</w:t>
       </w:r>
     </w:p>
     <w:p>
@@ -5278,25 +5170,13 @@
           <w:szCs w:val="24"/>
         </w:rPr>
       </w:pPr>
-      <w:proofErr w:type="spellStart"/>
-      <w:proofErr w:type="gramStart"/>
       <w:r>
         <w:rPr>
           <w:rFonts w:ascii="Arial" w:eastAsia="Times New Roman" w:hAnsi="Arial" w:cs="Arial"/>
           <w:i/>
           <w:color w:val="000000"/>
         </w:rPr>
-        <w:t>git</w:t>
-      </w:r>
-      <w:proofErr w:type="spellEnd"/>
-      <w:proofErr w:type="gramEnd"/>
-      <w:r>
-        <w:rPr>
-          <w:rFonts w:ascii="Arial" w:eastAsia="Times New Roman" w:hAnsi="Arial" w:cs="Arial"/>
-          <w:i/>
-          <w:color w:val="000000"/>
-        </w:rPr>
-        <w:t xml:space="preserve"> clone </w:t>
+        <w:t xml:space="preserve">git clone </w:t>
       </w:r>
       <w:hyperlink r:id="rId66" w:history="1">
         <w:r>
@@ -5333,18 +5213,8 @@
           <w:i/>
           <w:color w:val="000000"/>
         </w:rPr>
-        <w:t>(repository name).</w:t>
-      </w:r>
-      <w:proofErr w:type="spellStart"/>
-      <w:r>
-        <w:rPr>
-          <w:rFonts w:ascii="Arial" w:eastAsia="Times New Roman" w:hAnsi="Arial" w:cs="Arial"/>
-          <w:i/>
-          <w:color w:val="000000"/>
-        </w:rPr>
-        <w:t>git</w:t>
-      </w:r>
-      <w:proofErr w:type="spellEnd"/>
+        <w:t>(repository name).git</w:t>
+      </w:r>
     </w:p>
     <w:p>
       <w:pPr>
@@ -5613,8 +5483,6 @@
         <w:lastRenderedPageBreak/>
         <w:t>Workflow Theory</w:t>
       </w:r>
-      <w:bookmarkStart w:id="0" w:name="_GoBack"/>
-      <w:bookmarkEnd w:id="0"/>
     </w:p>
     <w:p>
       <w:pPr>
@@ -5648,283 +5516,454 @@
     </w:p>
     <w:p>
       <w:pPr>
-        <w:numPr>
-          <w:ilvl w:val="0"/>
-          <w:numId w:val="4"/>
-        </w:numPr>
-        <w:spacing w:after="0" w:line="240" w:lineRule="auto"/>
-        <w:textAlignment w:val="baseline"/>
-        <w:rPr>
-          <w:rFonts w:ascii="Arial" w:eastAsia="Times New Roman" w:hAnsi="Arial" w:cs="Arial"/>
-          <w:color w:val="000000"/>
-        </w:rPr>
-      </w:pPr>
-      <w:r>
-        <w:rPr>
-          <w:rFonts w:ascii="Arial" w:eastAsia="Times New Roman" w:hAnsi="Arial" w:cs="Arial"/>
-          <w:color w:val="000000"/>
-        </w:rPr>
-        <w:t>Create or use an existing repository, depending on project manager</w:t>
-      </w:r>
-    </w:p>
-    <w:p>
-      <w:pPr>
-        <w:numPr>
-          <w:ilvl w:val="0"/>
-          <w:numId w:val="4"/>
-        </w:numPr>
-        <w:spacing w:after="0" w:line="240" w:lineRule="auto"/>
-        <w:textAlignment w:val="baseline"/>
-        <w:rPr>
-          <w:rFonts w:ascii="Arial" w:eastAsia="Times New Roman" w:hAnsi="Arial" w:cs="Arial"/>
-          <w:color w:val="000000"/>
-        </w:rPr>
-      </w:pPr>
-      <w:r>
-        <w:rPr>
-          <w:rFonts w:ascii="Arial" w:eastAsia="Times New Roman" w:hAnsi="Arial" w:cs="Arial"/>
-          <w:color w:val="000000"/>
-        </w:rPr>
-        <w:t>Clone the repository to your local machine, new repositories will have Git Bash command steps to initiate the repository to the local machine </w:t>
-      </w:r>
-    </w:p>
-    <w:p>
-      <w:pPr>
-        <w:numPr>
-          <w:ilvl w:val="0"/>
-          <w:numId w:val="4"/>
-        </w:numPr>
-        <w:spacing w:after="0" w:line="240" w:lineRule="auto"/>
-        <w:textAlignment w:val="baseline"/>
-        <w:rPr>
-          <w:rFonts w:ascii="Arial" w:eastAsia="Times New Roman" w:hAnsi="Arial" w:cs="Arial"/>
-          <w:color w:val="000000"/>
-        </w:rPr>
-      </w:pPr>
-      <w:r>
-        <w:rPr>
-          <w:rFonts w:ascii="Arial" w:eastAsia="Times New Roman" w:hAnsi="Arial" w:cs="Arial"/>
-          <w:color w:val="000000"/>
-        </w:rPr>
-        <w:t>Use the Git Bash terminal to add/ commit/ push changes to the Git Hub portal</w:t>
-      </w:r>
-    </w:p>
-    <w:p>
-      <w:pPr>
-        <w:numPr>
-          <w:ilvl w:val="0"/>
-          <w:numId w:val="4"/>
-        </w:numPr>
-        <w:spacing w:after="0" w:line="240" w:lineRule="auto"/>
-        <w:textAlignment w:val="baseline"/>
-        <w:rPr>
-          <w:rFonts w:ascii="Arial" w:eastAsia="Times New Roman" w:hAnsi="Arial" w:cs="Arial"/>
-          <w:color w:val="000000"/>
-        </w:rPr>
-      </w:pPr>
-      <w:r>
-        <w:rPr>
-          <w:rFonts w:ascii="Arial" w:eastAsia="Times New Roman" w:hAnsi="Arial" w:cs="Arial"/>
-          <w:color w:val="000000"/>
-        </w:rPr>
-        <w:t>You can choose to delete the local machine copy of the repository, to keep the Git Hub portal repository as the most up to date version, instead of having out of date local copies, this can avoid confusion of which repository has the latest changes</w:t>
-      </w:r>
-    </w:p>
-    <w:p>
-      <w:pPr>
-        <w:numPr>
-          <w:ilvl w:val="0"/>
-          <w:numId w:val="4"/>
-        </w:numPr>
-        <w:spacing w:after="0" w:line="240" w:lineRule="auto"/>
-        <w:textAlignment w:val="baseline"/>
-        <w:rPr>
-          <w:rFonts w:ascii="Arial" w:eastAsia="Times New Roman" w:hAnsi="Arial" w:cs="Arial"/>
-          <w:color w:val="000000"/>
-        </w:rPr>
-      </w:pPr>
-      <w:r>
-        <w:rPr>
-          <w:rFonts w:ascii="Arial" w:eastAsia="Times New Roman" w:hAnsi="Arial" w:cs="Arial"/>
-          <w:color w:val="000000"/>
-        </w:rPr>
-        <w:t xml:space="preserve">If a local repository is kept on the local machine, use a pull request to update the local repository to the latest version of the </w:t>
-      </w:r>
-      <w:r>
-        <w:rPr>
-          <w:rFonts w:ascii="Arial" w:eastAsia="Times New Roman" w:hAnsi="Arial" w:cs="Arial"/>
-          <w:color w:val="000000"/>
-        </w:rPr>
-        <w:t>GitHub</w:t>
-      </w:r>
-      <w:r>
-        <w:rPr>
-          <w:rFonts w:ascii="Arial" w:eastAsia="Times New Roman" w:hAnsi="Arial" w:cs="Arial"/>
-          <w:color w:val="000000"/>
-        </w:rPr>
-        <w:t xml:space="preserve"> Portal</w:t>
-      </w:r>
-    </w:p>
-    <w:p>
-      <w:pPr>
-        <w:spacing w:after="0" w:line="240" w:lineRule="auto"/>
-        <w:rPr>
-          <w:rFonts w:ascii="Times New Roman" w:eastAsia="Times New Roman" w:hAnsi="Times New Roman" w:cs="Times New Roman"/>
-          <w:sz w:val="24"/>
-          <w:szCs w:val="24"/>
-        </w:rPr>
-      </w:pPr>
-    </w:p>
-    <w:p>
-      <w:pPr>
-        <w:spacing w:after="0" w:line="240" w:lineRule="auto"/>
-        <w:rPr>
-          <w:rFonts w:ascii="Times New Roman" w:eastAsia="Times New Roman" w:hAnsi="Times New Roman" w:cs="Times New Roman"/>
-          <w:sz w:val="24"/>
-          <w:szCs w:val="24"/>
-        </w:rPr>
-      </w:pPr>
-      <w:r>
-        <w:rPr>
-          <w:rFonts w:ascii="Arial" w:eastAsia="Times New Roman" w:hAnsi="Arial" w:cs="Arial"/>
-          <w:color w:val="000000"/>
-        </w:rPr>
-        <w:t>Using a series of developer development branch to create, edit, and modify files to the master branch, for production.</w:t>
-      </w:r>
-    </w:p>
-    <w:p>
-      <w:pPr>
-        <w:spacing w:after="0" w:line="240" w:lineRule="auto"/>
-        <w:rPr>
-          <w:rFonts w:ascii="Times New Roman" w:eastAsia="Times New Roman" w:hAnsi="Times New Roman" w:cs="Times New Roman"/>
-          <w:sz w:val="24"/>
-          <w:szCs w:val="24"/>
-        </w:rPr>
-      </w:pPr>
-    </w:p>
-    <w:p>
-      <w:pPr>
-        <w:spacing w:after="0" w:line="240" w:lineRule="auto"/>
-        <w:rPr>
-          <w:rFonts w:ascii="Times New Roman" w:eastAsia="Times New Roman" w:hAnsi="Times New Roman" w:cs="Times New Roman"/>
-          <w:sz w:val="24"/>
-          <w:szCs w:val="24"/>
-        </w:rPr>
-      </w:pPr>
-      <w:r>
-        <w:rPr>
-          <w:rFonts w:ascii="Arial" w:eastAsia="Times New Roman" w:hAnsi="Arial" w:cs="Arial"/>
-          <w:noProof/>
-          <w:color w:val="000000"/>
-          <w:bdr w:val="none" w:sz="0" w:space="0" w:color="auto" w:frame="1"/>
-          <w:shd w:val="clear" w:color="auto" w:fill="EA9999"/>
-        </w:rPr>
-        <w:drawing>
-          <wp:inline distT="0" distB="0" distL="0" distR="0">
-            <wp:extent cx="5038725" cy="2828925"/>
-            <wp:effectExtent l="0" t="0" r="9525" b="9525"/>
-            <wp:docPr id="21" name="Picture 21" descr="https://lh4.googleusercontent.com/qACEkREuBCOgrrWST6rr6BxxZmMZCLPnF8qw3XXampi2D01SpDCq8OpWYee4DxBuAawvK6ntP21XLb4_Cb_gFCw7Tdm9M7bBAaZgd6R1dLYkGYel_x0WfTjhSNkIJO_wr_KiH5WkVIjKgRaPdQ"/>
-            <wp:cNvGraphicFramePr>
-              <a:graphicFrameLocks xmlns:a="http://schemas.openxmlformats.org/drawingml/2006/main" noChangeAspect="1"/>
-            </wp:cNvGraphicFramePr>
-            <a:graphic xmlns:a="http://schemas.openxmlformats.org/drawingml/2006/main">
-              <a:graphicData uri="http://schemas.openxmlformats.org/drawingml/2006/picture">
-                <pic:pic xmlns:pic="http://schemas.openxmlformats.org/drawingml/2006/picture">
-                  <pic:nvPicPr>
-                    <pic:cNvPr id="0" name="Picture 6" descr="https://lh4.googleusercontent.com/qACEkREuBCOgrrWST6rr6BxxZmMZCLPnF8qw3XXampi2D01SpDCq8OpWYee4DxBuAawvK6ntP21XLb4_Cb_gFCw7Tdm9M7bBAaZgd6R1dLYkGYel_x0WfTjhSNkIJO_wr_KiH5WkVIjKgRaPdQ"/>
-                    <pic:cNvPicPr>
-                      <a:picLocks noChangeAspect="1" noChangeArrowheads="1"/>
-                    </pic:cNvPicPr>
-                  </pic:nvPicPr>
-                  <pic:blipFill>
-                    <a:blip r:embed="rId68" cstate="print">
-                      <a:extLst>
-                        <a:ext uri="{28A0092B-C50C-407E-A947-70E740481C1C}">
-                          <a14:useLocalDpi xmlns:a14="http://schemas.microsoft.com/office/drawing/2010/main" val="0"/>
-                        </a:ext>
-                      </a:extLst>
-                    </a:blip>
-                    <a:srcRect/>
-                    <a:stretch>
-                      <a:fillRect/>
-                    </a:stretch>
-                  </pic:blipFill>
-                  <pic:spPr bwMode="auto">
-                    <a:xfrm>
-                      <a:off x="0" y="0"/>
-                      <a:ext cx="5038725" cy="2828925"/>
-                    </a:xfrm>
-                    <a:prstGeom prst="rect">
-                      <a:avLst/>
-                    </a:prstGeom>
-                    <a:noFill/>
-                    <a:ln>
-                      <a:noFill/>
-                    </a:ln>
-                  </pic:spPr>
-                </pic:pic>
-              </a:graphicData>
-            </a:graphic>
-          </wp:inline>
-        </w:drawing>
-      </w:r>
-    </w:p>
-    <w:p>
-      <w:pPr>
-        <w:spacing w:after="0" w:line="240" w:lineRule="auto"/>
-        <w:rPr>
-          <w:rFonts w:ascii="Times New Roman" w:eastAsia="Times New Roman" w:hAnsi="Times New Roman" w:cs="Times New Roman"/>
-          <w:sz w:val="24"/>
-          <w:szCs w:val="24"/>
-        </w:rPr>
-      </w:pPr>
-      <w:r>
-        <w:rPr>
-          <w:rFonts w:ascii="Arial" w:eastAsia="Times New Roman" w:hAnsi="Arial" w:cs="Arial"/>
-          <w:color w:val="000000"/>
-          <w:sz w:val="16"/>
-          <w:szCs w:val="16"/>
-        </w:rPr>
-        <w:t>(</w:t>
-      </w:r>
-      <w:proofErr w:type="gramStart"/>
-      <w:r>
-        <w:rPr>
-          <w:rFonts w:ascii="Arial" w:eastAsia="Times New Roman" w:hAnsi="Arial" w:cs="Arial"/>
-          <w:color w:val="000000"/>
-          <w:sz w:val="16"/>
-          <w:szCs w:val="16"/>
-        </w:rPr>
-        <w:t>picture</w:t>
-      </w:r>
-      <w:proofErr w:type="gramEnd"/>
-      <w:r>
-        <w:rPr>
-          <w:rFonts w:ascii="Arial" w:eastAsia="Times New Roman" w:hAnsi="Arial" w:cs="Arial"/>
-          <w:color w:val="000000"/>
-          <w:sz w:val="16"/>
-          <w:szCs w:val="16"/>
-        </w:rPr>
-        <w:t xml:space="preserve"> credit https://www.atlassian.com/continuous-delivery/continuous-delivery-workflows-with-feature-branching-and-gitflow)</w:t>
-      </w:r>
-    </w:p>
-    <w:p>
-      <w:pPr>
-        <w:spacing w:after="0" w:line="240" w:lineRule="auto"/>
-        <w:rPr>
-          <w:rFonts w:ascii="Times New Roman" w:eastAsia="Times New Roman" w:hAnsi="Times New Roman" w:cs="Times New Roman"/>
-          <w:sz w:val="24"/>
-          <w:szCs w:val="24"/>
-        </w:rPr>
-      </w:pPr>
-      <w:r>
-        <w:rPr>
-          <w:rFonts w:ascii="Arial" w:eastAsia="Times New Roman" w:hAnsi="Arial" w:cs="Arial"/>
-          <w:color w:val="000000"/>
-          <w:shd w:val="clear" w:color="auto" w:fill="FFFFFF"/>
-        </w:rPr>
-        <w:t>Workflow Theory Figure 1- Basic branch workflow indicating that developer branches will have changes/commits (red circles) and will eventually be up to date with the master branch (green circles) or merge the changes into the master branch. </w:t>
-      </w:r>
+        <w:spacing w:after="0" w:line="240" w:lineRule="auto"/>
+        <w:rPr>
+          <w:rFonts w:ascii="Times New Roman" w:eastAsia="Times New Roman" w:hAnsi="Times New Roman" w:cs="Times New Roman"/>
+          <w:sz w:val="24"/>
+          <w:szCs w:val="24"/>
+        </w:rPr>
+      </w:pPr>
+    </w:p>
+    <w:p>
+      <w:pPr>
+        <w:spacing w:after="0" w:line="240" w:lineRule="auto"/>
+        <w:rPr>
+          <w:rFonts w:ascii="Times New Roman" w:eastAsia="Times New Roman" w:hAnsi="Times New Roman" w:cs="Times New Roman"/>
+          <w:sz w:val="24"/>
+          <w:szCs w:val="24"/>
+        </w:rPr>
+      </w:pPr>
+    </w:p>
+    <w:p>
+      <w:pPr>
+        <w:spacing w:after="0" w:line="240" w:lineRule="auto"/>
+        <w:rPr>
+          <w:rFonts w:ascii="Times New Roman" w:eastAsia="Times New Roman" w:hAnsi="Times New Roman" w:cs="Times New Roman"/>
+          <w:sz w:val="24"/>
+          <w:szCs w:val="24"/>
+        </w:rPr>
+      </w:pPr>
+      <w:r>
+        <w:object w:dxaOrig="12735" w:dyaOrig="10531">
+          <v:shapetype id="_x0000_t75" coordsize="21600,21600" o:spt="75" o:preferrelative="t" path="m@4@5l@4@11@9@11@9@5xe" filled="f" stroked="f">
+            <v:stroke joinstyle="miter"/>
+            <v:formulas>
+              <v:f eqn="if lineDrawn pixelLineWidth 0"/>
+              <v:f eqn="sum @0 1 0"/>
+              <v:f eqn="sum 0 0 @1"/>
+              <v:f eqn="prod @2 1 2"/>
+              <v:f eqn="prod @3 21600 pixelWidth"/>
+              <v:f eqn="prod @3 21600 pixelHeight"/>
+              <v:f eqn="sum @0 0 1"/>
+              <v:f eqn="prod @6 1 2"/>
+              <v:f eqn="prod @7 21600 pixelWidth"/>
+              <v:f eqn="sum @8 21600 0"/>
+              <v:f eqn="prod @7 21600 pixelHeight"/>
+              <v:f eqn="sum @10 21600 0"/>
+            </v:formulas>
+            <v:path o:extrusionok="f" gradientshapeok="t" o:connecttype="rect"/>
+            <o:lock v:ext="edit" aspectratio="t"/>
+          </v:shapetype>
+          <v:shape id="_x0000_i1033" type="#_x0000_t75" style="width:467.25pt;height:386.25pt" o:ole="">
+            <v:imagedata r:id="rId68" o:title=""/>
+          </v:shape>
+          <o:OLEObject Type="Embed" ProgID="Visio.Drawing.15" ShapeID="_x0000_i1033" DrawAspect="Content" ObjectID="_1637671105" r:id="rId69"/>
+        </w:object>
+      </w:r>
+    </w:p>
+    <w:p>
+      <w:pPr>
+        <w:spacing w:after="0" w:line="240" w:lineRule="auto"/>
+        <w:rPr>
+          <w:rFonts w:ascii="Times New Roman" w:eastAsia="Times New Roman" w:hAnsi="Times New Roman" w:cs="Times New Roman"/>
+          <w:sz w:val="24"/>
+          <w:szCs w:val="24"/>
+        </w:rPr>
+      </w:pPr>
+    </w:p>
+    <w:p>
+      <w:pPr>
+        <w:spacing w:after="0" w:line="240" w:lineRule="auto"/>
+        <w:rPr>
+          <w:rFonts w:ascii="Times New Roman" w:eastAsia="Times New Roman" w:hAnsi="Times New Roman" w:cs="Times New Roman"/>
+          <w:sz w:val="24"/>
+          <w:szCs w:val="24"/>
+        </w:rPr>
+      </w:pPr>
+    </w:p>
+    <w:p>
+      <w:pPr>
+        <w:spacing w:after="0" w:line="240" w:lineRule="auto"/>
+        <w:rPr>
+          <w:rFonts w:ascii="Times New Roman" w:eastAsia="Times New Roman" w:hAnsi="Times New Roman" w:cs="Times New Roman"/>
+          <w:sz w:val="24"/>
+          <w:szCs w:val="24"/>
+        </w:rPr>
+      </w:pPr>
+    </w:p>
+    <w:p>
+      <w:pPr>
+        <w:spacing w:after="0" w:line="240" w:lineRule="auto"/>
+        <w:rPr>
+          <w:rFonts w:ascii="Times New Roman" w:eastAsia="Times New Roman" w:hAnsi="Times New Roman" w:cs="Times New Roman"/>
+          <w:sz w:val="24"/>
+          <w:szCs w:val="24"/>
+        </w:rPr>
+      </w:pPr>
+    </w:p>
+    <w:p>
+      <w:pPr>
+        <w:spacing w:after="0" w:line="240" w:lineRule="auto"/>
+        <w:rPr>
+          <w:rFonts w:ascii="Times New Roman" w:eastAsia="Times New Roman" w:hAnsi="Times New Roman" w:cs="Times New Roman"/>
+          <w:sz w:val="24"/>
+          <w:szCs w:val="24"/>
+        </w:rPr>
+      </w:pPr>
+    </w:p>
+    <w:p>
+      <w:pPr>
+        <w:spacing w:after="0" w:line="240" w:lineRule="auto"/>
+        <w:rPr>
+          <w:rFonts w:ascii="Times New Roman" w:eastAsia="Times New Roman" w:hAnsi="Times New Roman" w:cs="Times New Roman"/>
+          <w:sz w:val="24"/>
+          <w:szCs w:val="24"/>
+        </w:rPr>
+      </w:pPr>
+    </w:p>
+    <w:p>
+      <w:pPr>
+        <w:spacing w:after="0" w:line="240" w:lineRule="auto"/>
+        <w:rPr>
+          <w:rFonts w:ascii="Times New Roman" w:eastAsia="Times New Roman" w:hAnsi="Times New Roman" w:cs="Times New Roman"/>
+          <w:sz w:val="24"/>
+          <w:szCs w:val="24"/>
+        </w:rPr>
+      </w:pPr>
+    </w:p>
+    <w:p>
+      <w:pPr>
+        <w:spacing w:after="0" w:line="240" w:lineRule="auto"/>
+        <w:rPr>
+          <w:rFonts w:ascii="Times New Roman" w:eastAsia="Times New Roman" w:hAnsi="Times New Roman" w:cs="Times New Roman"/>
+          <w:sz w:val="24"/>
+          <w:szCs w:val="24"/>
+        </w:rPr>
+      </w:pPr>
+    </w:p>
+    <w:p>
+      <w:pPr>
+        <w:spacing w:after="0" w:line="240" w:lineRule="auto"/>
+        <w:rPr>
+          <w:rFonts w:ascii="Times New Roman" w:eastAsia="Times New Roman" w:hAnsi="Times New Roman" w:cs="Times New Roman"/>
+          <w:sz w:val="24"/>
+          <w:szCs w:val="24"/>
+        </w:rPr>
+      </w:pPr>
+    </w:p>
+    <w:p>
+      <w:pPr>
+        <w:spacing w:after="0" w:line="240" w:lineRule="auto"/>
+        <w:rPr>
+          <w:rFonts w:ascii="Times New Roman" w:eastAsia="Times New Roman" w:hAnsi="Times New Roman" w:cs="Times New Roman"/>
+          <w:sz w:val="24"/>
+          <w:szCs w:val="24"/>
+        </w:rPr>
+      </w:pPr>
+      <w:r>
+        <w:object w:dxaOrig="14895" w:dyaOrig="10350">
+          <v:shape id="_x0000_i1027" type="#_x0000_t75" style="width:475.5pt;height:330pt" o:ole="">
+            <v:imagedata r:id="rId70" o:title=""/>
+          </v:shape>
+          <o:OLEObject Type="Embed" ProgID="Visio.Drawing.15" ShapeID="_x0000_i1027" DrawAspect="Content" ObjectID="_1637671106" r:id="rId71"/>
+        </w:object>
+      </w:r>
+    </w:p>
+    <w:p>
+      <w:pPr>
+        <w:spacing w:after="0" w:line="240" w:lineRule="auto"/>
+        <w:rPr>
+          <w:rFonts w:ascii="Times New Roman" w:eastAsia="Times New Roman" w:hAnsi="Times New Roman" w:cs="Times New Roman"/>
+          <w:sz w:val="24"/>
+          <w:szCs w:val="24"/>
+        </w:rPr>
+      </w:pPr>
+    </w:p>
+    <w:p>
+      <w:pPr>
+        <w:spacing w:after="0" w:line="240" w:lineRule="auto"/>
+        <w:rPr>
+          <w:rFonts w:ascii="Times New Roman" w:eastAsia="Times New Roman" w:hAnsi="Times New Roman" w:cs="Times New Roman"/>
+          <w:sz w:val="24"/>
+          <w:szCs w:val="24"/>
+        </w:rPr>
+      </w:pPr>
+    </w:p>
+    <w:p>
+      <w:pPr>
+        <w:spacing w:after="0" w:line="240" w:lineRule="auto"/>
+        <w:rPr>
+          <w:rFonts w:ascii="Times New Roman" w:eastAsia="Times New Roman" w:hAnsi="Times New Roman" w:cs="Times New Roman"/>
+          <w:sz w:val="24"/>
+          <w:szCs w:val="24"/>
+        </w:rPr>
+      </w:pPr>
+    </w:p>
+    <w:p>
+      <w:pPr>
+        <w:spacing w:after="0" w:line="240" w:lineRule="auto"/>
+        <w:rPr>
+          <w:rFonts w:ascii="Times New Roman" w:eastAsia="Times New Roman" w:hAnsi="Times New Roman" w:cs="Times New Roman"/>
+          <w:sz w:val="24"/>
+          <w:szCs w:val="24"/>
+        </w:rPr>
+      </w:pPr>
+    </w:p>
+    <w:p>
+      <w:pPr>
+        <w:spacing w:after="0" w:line="240" w:lineRule="auto"/>
+        <w:rPr>
+          <w:rFonts w:ascii="Times New Roman" w:eastAsia="Times New Roman" w:hAnsi="Times New Roman" w:cs="Times New Roman"/>
+          <w:sz w:val="24"/>
+          <w:szCs w:val="24"/>
+        </w:rPr>
+      </w:pPr>
+    </w:p>
+    <w:p>
+      <w:pPr>
+        <w:spacing w:after="0" w:line="240" w:lineRule="auto"/>
+        <w:rPr>
+          <w:rFonts w:ascii="Times New Roman" w:eastAsia="Times New Roman" w:hAnsi="Times New Roman" w:cs="Times New Roman"/>
+          <w:sz w:val="24"/>
+          <w:szCs w:val="24"/>
+        </w:rPr>
+      </w:pPr>
+    </w:p>
+    <w:p>
+      <w:pPr>
+        <w:spacing w:after="0" w:line="240" w:lineRule="auto"/>
+        <w:rPr>
+          <w:rFonts w:ascii="Times New Roman" w:eastAsia="Times New Roman" w:hAnsi="Times New Roman" w:cs="Times New Roman"/>
+          <w:sz w:val="24"/>
+          <w:szCs w:val="24"/>
+        </w:rPr>
+      </w:pPr>
+    </w:p>
+    <w:p>
+      <w:pPr>
+        <w:spacing w:after="0" w:line="240" w:lineRule="auto"/>
+        <w:rPr>
+          <w:rFonts w:ascii="Times New Roman" w:eastAsia="Times New Roman" w:hAnsi="Times New Roman" w:cs="Times New Roman"/>
+          <w:sz w:val="24"/>
+          <w:szCs w:val="24"/>
+        </w:rPr>
+      </w:pPr>
+    </w:p>
+    <w:p>
+      <w:pPr>
+        <w:spacing w:after="0" w:line="240" w:lineRule="auto"/>
+        <w:rPr>
+          <w:rFonts w:ascii="Times New Roman" w:eastAsia="Times New Roman" w:hAnsi="Times New Roman" w:cs="Times New Roman"/>
+          <w:sz w:val="24"/>
+          <w:szCs w:val="24"/>
+        </w:rPr>
+      </w:pPr>
+    </w:p>
+    <w:p>
+      <w:pPr>
+        <w:spacing w:after="0" w:line="240" w:lineRule="auto"/>
+        <w:rPr>
+          <w:rFonts w:ascii="Times New Roman" w:eastAsia="Times New Roman" w:hAnsi="Times New Roman" w:cs="Times New Roman"/>
+          <w:sz w:val="24"/>
+          <w:szCs w:val="24"/>
+        </w:rPr>
+      </w:pPr>
+    </w:p>
+    <w:p>
+      <w:pPr>
+        <w:spacing w:after="0" w:line="240" w:lineRule="auto"/>
+        <w:rPr>
+          <w:rFonts w:ascii="Times New Roman" w:eastAsia="Times New Roman" w:hAnsi="Times New Roman" w:cs="Times New Roman"/>
+          <w:sz w:val="24"/>
+          <w:szCs w:val="24"/>
+        </w:rPr>
+      </w:pPr>
+    </w:p>
+    <w:p>
+      <w:pPr>
+        <w:spacing w:after="0" w:line="240" w:lineRule="auto"/>
+        <w:rPr>
+          <w:rFonts w:ascii="Times New Roman" w:eastAsia="Times New Roman" w:hAnsi="Times New Roman" w:cs="Times New Roman"/>
+          <w:sz w:val="24"/>
+          <w:szCs w:val="24"/>
+        </w:rPr>
+      </w:pPr>
+    </w:p>
+    <w:p>
+      <w:pPr>
+        <w:spacing w:after="0" w:line="240" w:lineRule="auto"/>
+        <w:rPr>
+          <w:rFonts w:ascii="Times New Roman" w:eastAsia="Times New Roman" w:hAnsi="Times New Roman" w:cs="Times New Roman"/>
+          <w:sz w:val="24"/>
+          <w:szCs w:val="24"/>
+        </w:rPr>
+      </w:pPr>
+    </w:p>
+    <w:p>
+      <w:pPr>
+        <w:spacing w:after="0" w:line="240" w:lineRule="auto"/>
+        <w:rPr>
+          <w:rFonts w:ascii="Times New Roman" w:eastAsia="Times New Roman" w:hAnsi="Times New Roman" w:cs="Times New Roman"/>
+          <w:sz w:val="24"/>
+          <w:szCs w:val="24"/>
+        </w:rPr>
+      </w:pPr>
+    </w:p>
+    <w:p>
+      <w:pPr>
+        <w:spacing w:after="0" w:line="240" w:lineRule="auto"/>
+        <w:rPr>
+          <w:rFonts w:ascii="Times New Roman" w:eastAsia="Times New Roman" w:hAnsi="Times New Roman" w:cs="Times New Roman"/>
+          <w:sz w:val="24"/>
+          <w:szCs w:val="24"/>
+        </w:rPr>
+      </w:pPr>
+    </w:p>
+    <w:p>
+      <w:pPr>
+        <w:spacing w:after="0" w:line="240" w:lineRule="auto"/>
+        <w:rPr>
+          <w:rFonts w:ascii="Times New Roman" w:eastAsia="Times New Roman" w:hAnsi="Times New Roman" w:cs="Times New Roman"/>
+          <w:sz w:val="24"/>
+          <w:szCs w:val="24"/>
+        </w:rPr>
+      </w:pPr>
+    </w:p>
+    <w:p>
+      <w:pPr>
+        <w:spacing w:after="0" w:line="240" w:lineRule="auto"/>
+        <w:rPr>
+          <w:rFonts w:ascii="Times New Roman" w:eastAsia="Times New Roman" w:hAnsi="Times New Roman" w:cs="Times New Roman"/>
+          <w:sz w:val="24"/>
+          <w:szCs w:val="24"/>
+        </w:rPr>
+      </w:pPr>
+    </w:p>
+    <w:p>
+      <w:pPr>
+        <w:spacing w:after="0" w:line="240" w:lineRule="auto"/>
+        <w:rPr>
+          <w:rFonts w:ascii="Times New Roman" w:eastAsia="Times New Roman" w:hAnsi="Times New Roman" w:cs="Times New Roman"/>
+          <w:sz w:val="24"/>
+          <w:szCs w:val="24"/>
+        </w:rPr>
+      </w:pPr>
+    </w:p>
+    <w:p>
+      <w:pPr>
+        <w:spacing w:after="0" w:line="240" w:lineRule="auto"/>
+        <w:rPr>
+          <w:rFonts w:ascii="Times New Roman" w:eastAsia="Times New Roman" w:hAnsi="Times New Roman" w:cs="Times New Roman"/>
+          <w:sz w:val="24"/>
+          <w:szCs w:val="24"/>
+        </w:rPr>
+      </w:pPr>
+    </w:p>
+    <w:p>
+      <w:pPr>
+        <w:spacing w:after="0" w:line="240" w:lineRule="auto"/>
+        <w:rPr>
+          <w:rFonts w:ascii="Times New Roman" w:eastAsia="Times New Roman" w:hAnsi="Times New Roman" w:cs="Times New Roman"/>
+          <w:sz w:val="24"/>
+          <w:szCs w:val="24"/>
+        </w:rPr>
+      </w:pPr>
+    </w:p>
+    <w:p>
+      <w:pPr>
+        <w:spacing w:after="0" w:line="240" w:lineRule="auto"/>
+        <w:rPr>
+          <w:rFonts w:ascii="Times New Roman" w:eastAsia="Times New Roman" w:hAnsi="Times New Roman" w:cs="Times New Roman"/>
+          <w:sz w:val="24"/>
+          <w:szCs w:val="24"/>
+        </w:rPr>
+      </w:pPr>
+    </w:p>
+    <w:p>
+      <w:pPr>
+        <w:spacing w:after="0" w:line="240" w:lineRule="auto"/>
+        <w:rPr>
+          <w:rFonts w:ascii="Times New Roman" w:eastAsia="Times New Roman" w:hAnsi="Times New Roman" w:cs="Times New Roman"/>
+          <w:sz w:val="24"/>
+          <w:szCs w:val="24"/>
+        </w:rPr>
+      </w:pPr>
+      <w:r>
+        <w:object w:dxaOrig="13755" w:dyaOrig="9166">
+          <v:shape id="_x0000_i1039" type="#_x0000_t75" style="width:468pt;height:312pt" o:ole="">
+            <v:imagedata r:id="rId72" o:title=""/>
+          </v:shape>
+          <o:OLEObject Type="Embed" ProgID="Visio.Drawing.15" ShapeID="_x0000_i1039" DrawAspect="Content" ObjectID="_1637671107" r:id="rId73"/>
+        </w:object>
+      </w:r>
+    </w:p>
+    <w:p>
+      <w:pPr>
+        <w:spacing w:after="0" w:line="240" w:lineRule="auto"/>
+        <w:rPr>
+          <w:rFonts w:ascii="Times New Roman" w:eastAsia="Times New Roman" w:hAnsi="Times New Roman" w:cs="Times New Roman"/>
+          <w:sz w:val="24"/>
+          <w:szCs w:val="24"/>
+        </w:rPr>
+      </w:pPr>
+    </w:p>
+    <w:p>
+      <w:pPr>
+        <w:spacing w:after="0" w:line="240" w:lineRule="auto"/>
+        <w:rPr>
+          <w:rFonts w:ascii="Times New Roman" w:eastAsia="Times New Roman" w:hAnsi="Times New Roman" w:cs="Times New Roman"/>
+          <w:sz w:val="24"/>
+          <w:szCs w:val="24"/>
+        </w:rPr>
+      </w:pPr>
+    </w:p>
+    <w:p>
+      <w:pPr>
+        <w:spacing w:after="0" w:line="240" w:lineRule="auto"/>
+        <w:rPr>
+          <w:rFonts w:ascii="Times New Roman" w:eastAsia="Times New Roman" w:hAnsi="Times New Roman" w:cs="Times New Roman"/>
+          <w:sz w:val="24"/>
+          <w:szCs w:val="24"/>
+        </w:rPr>
+      </w:pPr>
+    </w:p>
+    <w:p>
+      <w:pPr>
+        <w:spacing w:after="0" w:line="240" w:lineRule="auto"/>
+        <w:rPr>
+          <w:rFonts w:ascii="Times New Roman" w:eastAsia="Times New Roman" w:hAnsi="Times New Roman" w:cs="Times New Roman"/>
+          <w:sz w:val="24"/>
+          <w:szCs w:val="24"/>
+        </w:rPr>
+      </w:pPr>
+      <w:r>
+        <w:rPr>
+          <w:rFonts w:ascii="Times New Roman" w:eastAsia="Times New Roman" w:hAnsi="Times New Roman" w:cs="Times New Roman"/>
+          <w:sz w:val="24"/>
+          <w:szCs w:val="24"/>
+        </w:rPr>
+        <w:t>https://byuistats.github.io/M335/git_335.html</w:t>
+      </w:r>
+    </w:p>
+    <w:p>
+      <w:pPr>
+        <w:spacing w:after="0" w:line="240" w:lineRule="auto"/>
+        <w:rPr>
+          <w:rFonts w:ascii="Times New Roman" w:eastAsia="Times New Roman" w:hAnsi="Times New Roman" w:cs="Times New Roman"/>
+          <w:sz w:val="24"/>
+          <w:szCs w:val="24"/>
+        </w:rPr>
+      </w:pPr>
     </w:p>
     <w:p>
       <w:pPr>
@@ -5935,177 +5974,6 @@
           <w:szCs w:val="24"/>
         </w:rPr>
       </w:pPr>
-      <w:r>
-        <w:rPr>
-          <w:rFonts w:ascii="Times New Roman" w:eastAsia="Times New Roman" w:hAnsi="Times New Roman" w:cs="Times New Roman"/>
-          <w:sz w:val="24"/>
-          <w:szCs w:val="24"/>
-        </w:rPr>
-        <w:br/>
-      </w:r>
-      <w:r>
-        <w:rPr>
-          <w:rFonts w:ascii="Times New Roman" w:eastAsia="Times New Roman" w:hAnsi="Times New Roman" w:cs="Times New Roman"/>
-          <w:sz w:val="24"/>
-          <w:szCs w:val="24"/>
-        </w:rPr>
-        <w:br/>
-      </w:r>
-      <w:r>
-        <w:rPr>
-          <w:rFonts w:ascii="Times New Roman" w:eastAsia="Times New Roman" w:hAnsi="Times New Roman" w:cs="Times New Roman"/>
-          <w:sz w:val="24"/>
-          <w:szCs w:val="24"/>
-        </w:rPr>
-        <w:br/>
-      </w:r>
-    </w:p>
-    <w:p>
-      <w:pPr>
-        <w:spacing w:after="0" w:line="240" w:lineRule="auto"/>
-        <w:rPr>
-          <w:rFonts w:ascii="Times New Roman" w:eastAsia="Times New Roman" w:hAnsi="Times New Roman" w:cs="Times New Roman"/>
-          <w:sz w:val="24"/>
-          <w:szCs w:val="24"/>
-        </w:rPr>
-      </w:pPr>
-      <w:r>
-        <w:rPr>
-          <w:rFonts w:ascii="Arial" w:eastAsia="Times New Roman" w:hAnsi="Arial" w:cs="Arial"/>
-          <w:noProof/>
-          <w:color w:val="000000"/>
-          <w:bdr w:val="none" w:sz="0" w:space="0" w:color="auto" w:frame="1"/>
-        </w:rPr>
-        <w:lastRenderedPageBreak/>
-        <w:drawing>
-          <wp:inline distT="0" distB="0" distL="0" distR="0">
-            <wp:extent cx="3352800" cy="4895850"/>
-            <wp:effectExtent l="0" t="0" r="0" b="0"/>
-            <wp:docPr id="20" name="Picture 20" descr="https://lh4.googleusercontent.com/_59mxk85nAtyM2qQuvDjGwu54cAVgmzxrleYnaeF_HdhMJHCcteM5uBMi7DUeScENj1o8ptMzqbtY5PAdbBQ-3Icdg2u4iLB_LsmM97YPey3Fpu3ylL8SZAkw0ReEnBIocjbb3f5"/>
-            <wp:cNvGraphicFramePr>
-              <a:graphicFrameLocks xmlns:a="http://schemas.openxmlformats.org/drawingml/2006/main" noChangeAspect="1"/>
-            </wp:cNvGraphicFramePr>
-            <a:graphic xmlns:a="http://schemas.openxmlformats.org/drawingml/2006/main">
-              <a:graphicData uri="http://schemas.openxmlformats.org/drawingml/2006/picture">
-                <pic:pic xmlns:pic="http://schemas.openxmlformats.org/drawingml/2006/picture">
-                  <pic:nvPicPr>
-                    <pic:cNvPr id="0" name="Picture 7" descr="https://lh4.googleusercontent.com/_59mxk85nAtyM2qQuvDjGwu54cAVgmzxrleYnaeF_HdhMJHCcteM5uBMi7DUeScENj1o8ptMzqbtY5PAdbBQ-3Icdg2u4iLB_LsmM97YPey3Fpu3ylL8SZAkw0ReEnBIocjbb3f5"/>
-                    <pic:cNvPicPr>
-                      <a:picLocks noChangeAspect="1" noChangeArrowheads="1"/>
-                    </pic:cNvPicPr>
-                  </pic:nvPicPr>
-                  <pic:blipFill>
-                    <a:blip r:embed="rId69" cstate="print">
-                      <a:extLst>
-                        <a:ext uri="{28A0092B-C50C-407E-A947-70E740481C1C}">
-                          <a14:useLocalDpi xmlns:a14="http://schemas.microsoft.com/office/drawing/2010/main" val="0"/>
-                        </a:ext>
-                      </a:extLst>
-                    </a:blip>
-                    <a:srcRect/>
-                    <a:stretch>
-                      <a:fillRect/>
-                    </a:stretch>
-                  </pic:blipFill>
-                  <pic:spPr bwMode="auto">
-                    <a:xfrm>
-                      <a:off x="0" y="0"/>
-                      <a:ext cx="3352800" cy="4895850"/>
-                    </a:xfrm>
-                    <a:prstGeom prst="rect">
-                      <a:avLst/>
-                    </a:prstGeom>
-                    <a:noFill/>
-                    <a:ln>
-                      <a:noFill/>
-                    </a:ln>
-                  </pic:spPr>
-                </pic:pic>
-              </a:graphicData>
-            </a:graphic>
-          </wp:inline>
-        </w:drawing>
-      </w:r>
-    </w:p>
-    <w:p>
-      <w:pPr>
-        <w:spacing w:after="0" w:line="240" w:lineRule="auto"/>
-        <w:rPr>
-          <w:rFonts w:ascii="Times New Roman" w:eastAsia="Times New Roman" w:hAnsi="Times New Roman" w:cs="Times New Roman"/>
-          <w:sz w:val="24"/>
-          <w:szCs w:val="24"/>
-        </w:rPr>
-      </w:pPr>
-      <w:r>
-        <w:rPr>
-          <w:rFonts w:ascii="Arial" w:eastAsia="Times New Roman" w:hAnsi="Arial" w:cs="Arial"/>
-          <w:color w:val="000000"/>
-        </w:rPr>
-        <w:t>Workflow Figure 1-</w:t>
-      </w:r>
-      <w:proofErr w:type="gramStart"/>
-      <w:r>
-        <w:rPr>
-          <w:rFonts w:ascii="Arial" w:eastAsia="Times New Roman" w:hAnsi="Arial" w:cs="Arial"/>
-          <w:color w:val="000000"/>
-        </w:rPr>
-        <w:t>  RStudio</w:t>
-      </w:r>
-      <w:proofErr w:type="gramEnd"/>
-      <w:r>
-        <w:rPr>
-          <w:rFonts w:ascii="Arial" w:eastAsia="Times New Roman" w:hAnsi="Arial" w:cs="Arial"/>
-          <w:color w:val="000000"/>
-        </w:rPr>
-        <w:t xml:space="preserve"> Workflow displaying how files/edits are moved through the </w:t>
-      </w:r>
-      <w:r>
-        <w:rPr>
-          <w:rFonts w:ascii="Arial" w:eastAsia="Times New Roman" w:hAnsi="Arial" w:cs="Arial"/>
-          <w:color w:val="000000"/>
-        </w:rPr>
-        <w:t>GitHub</w:t>
-      </w:r>
-      <w:r>
-        <w:rPr>
-          <w:rFonts w:ascii="Arial" w:eastAsia="Times New Roman" w:hAnsi="Arial" w:cs="Arial"/>
-          <w:color w:val="000000"/>
-        </w:rPr>
-        <w:t xml:space="preserve"> online portal, pulled into RStudio, edited in RStudio, added and committed through the  (</w:t>
-      </w:r>
-      <w:hyperlink r:id="rId70" w:history="1">
-        <w:r>
-          <w:rPr>
-            <w:rFonts w:ascii="Arial" w:eastAsia="Times New Roman" w:hAnsi="Arial" w:cs="Arial"/>
-            <w:color w:val="1155CC"/>
-            <w:u w:val="single"/>
-          </w:rPr>
-          <w:t>https://byuistats.</w:t>
-        </w:r>
-        <w:r>
-          <w:rPr>
-            <w:rFonts w:ascii="Arial" w:eastAsia="Times New Roman" w:hAnsi="Arial" w:cs="Arial"/>
-            <w:color w:val="1155CC"/>
-            <w:u w:val="single"/>
-          </w:rPr>
-          <w:t>GitHub</w:t>
-        </w:r>
-        <w:r>
-          <w:rPr>
-            <w:rFonts w:ascii="Arial" w:eastAsia="Times New Roman" w:hAnsi="Arial" w:cs="Arial"/>
-            <w:color w:val="1155CC"/>
-            <w:u w:val="single"/>
-          </w:rPr>
-          <w:t>.io/M335/git_335.html</w:t>
-        </w:r>
-      </w:hyperlink>
-      <w:r>
-        <w:rPr>
-          <w:rFonts w:ascii="Arial" w:eastAsia="Times New Roman" w:hAnsi="Arial" w:cs="Arial"/>
-          <w:color w:val="000000"/>
-        </w:rPr>
-        <w:t>)</w:t>
-      </w:r>
     </w:p>
     <w:p>
       <w:pPr>
@@ -6114,6 +5982,194 @@
           <w:rFonts w:ascii="Times New Roman" w:eastAsia="Times New Roman" w:hAnsi="Times New Roman" w:cs="Times New Roman"/>
           <w:sz w:val="24"/>
           <w:szCs w:val="24"/>
+        </w:rPr>
+      </w:pPr>
+    </w:p>
+    <w:p>
+      <w:pPr>
+        <w:spacing w:after="240" w:line="240" w:lineRule="auto"/>
+        <w:rPr>
+          <w:rFonts w:ascii="Times New Roman" w:eastAsia="Times New Roman" w:hAnsi="Times New Roman" w:cs="Times New Roman"/>
+          <w:sz w:val="24"/>
+          <w:szCs w:val="24"/>
+        </w:rPr>
+      </w:pPr>
+    </w:p>
+    <w:p>
+      <w:pPr>
+        <w:spacing w:after="240" w:line="240" w:lineRule="auto"/>
+        <w:rPr>
+          <w:rFonts w:ascii="Times New Roman" w:eastAsia="Times New Roman" w:hAnsi="Times New Roman" w:cs="Times New Roman"/>
+          <w:sz w:val="24"/>
+          <w:szCs w:val="24"/>
+        </w:rPr>
+      </w:pPr>
+    </w:p>
+    <w:p>
+      <w:pPr>
+        <w:spacing w:after="240" w:line="240" w:lineRule="auto"/>
+        <w:rPr>
+          <w:rFonts w:ascii="Times New Roman" w:eastAsia="Times New Roman" w:hAnsi="Times New Roman" w:cs="Times New Roman"/>
+          <w:sz w:val="24"/>
+          <w:szCs w:val="24"/>
+        </w:rPr>
+      </w:pPr>
+    </w:p>
+    <w:p>
+      <w:pPr>
+        <w:spacing w:after="240" w:line="240" w:lineRule="auto"/>
+        <w:rPr>
+          <w:rFonts w:ascii="Times New Roman" w:eastAsia="Times New Roman" w:hAnsi="Times New Roman" w:cs="Times New Roman"/>
+          <w:sz w:val="24"/>
+          <w:szCs w:val="24"/>
+        </w:rPr>
+      </w:pPr>
+    </w:p>
+    <w:p>
+      <w:pPr>
+        <w:spacing w:after="240" w:line="240" w:lineRule="auto"/>
+        <w:rPr>
+          <w:rFonts w:ascii="Times New Roman" w:eastAsia="Times New Roman" w:hAnsi="Times New Roman" w:cs="Times New Roman"/>
+          <w:sz w:val="24"/>
+          <w:szCs w:val="24"/>
+        </w:rPr>
+      </w:pPr>
+    </w:p>
+    <w:p>
+      <w:pPr>
+        <w:spacing w:after="240" w:line="240" w:lineRule="auto"/>
+        <w:rPr>
+          <w:rFonts w:ascii="Times New Roman" w:eastAsia="Times New Roman" w:hAnsi="Times New Roman" w:cs="Times New Roman"/>
+          <w:sz w:val="24"/>
+          <w:szCs w:val="24"/>
+        </w:rPr>
+      </w:pPr>
+    </w:p>
+    <w:p>
+      <w:pPr>
+        <w:spacing w:after="240" w:line="240" w:lineRule="auto"/>
+        <w:rPr>
+          <w:rFonts w:ascii="Times New Roman" w:eastAsia="Times New Roman" w:hAnsi="Times New Roman" w:cs="Times New Roman"/>
+          <w:sz w:val="24"/>
+          <w:szCs w:val="24"/>
+        </w:rPr>
+      </w:pPr>
+    </w:p>
+    <w:p>
+      <w:pPr>
+        <w:spacing w:after="240" w:line="240" w:lineRule="auto"/>
+        <w:rPr>
+          <w:rFonts w:ascii="Times New Roman" w:eastAsia="Times New Roman" w:hAnsi="Times New Roman" w:cs="Times New Roman"/>
+          <w:sz w:val="24"/>
+          <w:szCs w:val="24"/>
+        </w:rPr>
+      </w:pPr>
+    </w:p>
+    <w:p>
+      <w:pPr>
+        <w:spacing w:after="240" w:line="240" w:lineRule="auto"/>
+        <w:rPr>
+          <w:rFonts w:ascii="Times New Roman" w:eastAsia="Times New Roman" w:hAnsi="Times New Roman" w:cs="Times New Roman"/>
+          <w:sz w:val="24"/>
+          <w:szCs w:val="24"/>
+        </w:rPr>
+      </w:pPr>
+    </w:p>
+    <w:p>
+      <w:pPr>
+        <w:spacing w:after="240" w:line="240" w:lineRule="auto"/>
+        <w:rPr>
+          <w:rFonts w:ascii="Times New Roman" w:eastAsia="Times New Roman" w:hAnsi="Times New Roman" w:cs="Times New Roman"/>
+          <w:sz w:val="24"/>
+          <w:szCs w:val="24"/>
+        </w:rPr>
+      </w:pPr>
+      <w:r>
+        <w:object w:dxaOrig="12420" w:dyaOrig="9840">
+          <v:shape id="_x0000_i1041" type="#_x0000_t75" style="width:467.25pt;height:370.5pt" o:ole="">
+            <v:imagedata r:id="rId74" o:title=""/>
+          </v:shape>
+          <o:OLEObject Type="Embed" ProgID="Visio.Drawing.15" ShapeID="_x0000_i1041" DrawAspect="Content" ObjectID="_1637671108" r:id="rId75"/>
+        </w:object>
+      </w:r>
+    </w:p>
+    <w:p>
+      <w:pPr>
+        <w:spacing w:after="240" w:line="240" w:lineRule="auto"/>
+        <w:rPr>
+          <w:rFonts w:ascii="Times New Roman" w:eastAsia="Times New Roman" w:hAnsi="Times New Roman" w:cs="Times New Roman"/>
+          <w:sz w:val="24"/>
+          <w:szCs w:val="24"/>
+        </w:rPr>
+      </w:pPr>
+    </w:p>
+    <w:p>
+      <w:pPr>
+        <w:spacing w:after="240" w:line="240" w:lineRule="auto"/>
+        <w:rPr>
+          <w:rFonts w:ascii="Times New Roman" w:eastAsia="Times New Roman" w:hAnsi="Times New Roman" w:cs="Times New Roman"/>
+          <w:sz w:val="24"/>
+          <w:szCs w:val="24"/>
+        </w:rPr>
+      </w:pPr>
+    </w:p>
+    <w:p>
+      <w:pPr>
+        <w:spacing w:after="240" w:line="240" w:lineRule="auto"/>
+        <w:rPr>
+          <w:rFonts w:ascii="Times New Roman" w:eastAsia="Times New Roman" w:hAnsi="Times New Roman" w:cs="Times New Roman"/>
+          <w:sz w:val="24"/>
+          <w:szCs w:val="24"/>
+        </w:rPr>
+      </w:pPr>
+    </w:p>
+    <w:p>
+      <w:pPr>
+        <w:spacing w:after="240" w:line="240" w:lineRule="auto"/>
+        <w:rPr>
+          <w:rFonts w:ascii="Times New Roman" w:eastAsia="Times New Roman" w:hAnsi="Times New Roman" w:cs="Times New Roman"/>
+          <w:sz w:val="24"/>
+          <w:szCs w:val="24"/>
+        </w:rPr>
+      </w:pPr>
+    </w:p>
+    <w:p>
+      <w:pPr>
+        <w:spacing w:after="240" w:line="240" w:lineRule="auto"/>
+        <w:rPr>
+          <w:rFonts w:ascii="Times New Roman" w:eastAsia="Times New Roman" w:hAnsi="Times New Roman" w:cs="Times New Roman"/>
+          <w:sz w:val="24"/>
+          <w:szCs w:val="24"/>
+        </w:rPr>
+      </w:pPr>
+    </w:p>
+    <w:p>
+      <w:pPr>
+        <w:spacing w:before="400" w:after="120" w:line="240" w:lineRule="auto"/>
+        <w:outlineLvl w:val="0"/>
+        <w:rPr>
+          <w:rFonts w:ascii="Arial" w:eastAsia="Times New Roman" w:hAnsi="Arial" w:cs="Arial"/>
+          <w:b/>
+          <w:bCs/>
+          <w:color w:val="000000"/>
+          <w:kern w:val="36"/>
+          <w:sz w:val="40"/>
+          <w:szCs w:val="40"/>
+        </w:rPr>
+      </w:pPr>
+    </w:p>
+    <w:p>
+      <w:pPr>
+        <w:spacing w:before="400" w:after="120" w:line="240" w:lineRule="auto"/>
+        <w:outlineLvl w:val="0"/>
+        <w:rPr>
+          <w:rFonts w:ascii="Arial" w:eastAsia="Times New Roman" w:hAnsi="Arial" w:cs="Arial"/>
+          <w:b/>
+          <w:bCs/>
+          <w:color w:val="000000"/>
+          <w:kern w:val="36"/>
+          <w:sz w:val="40"/>
+          <w:szCs w:val="40"/>
         </w:rPr>
       </w:pPr>
     </w:p>
@@ -6140,6 +6196,7 @@
           <w:sz w:val="40"/>
           <w:szCs w:val="40"/>
         </w:rPr>
+        <w:lastRenderedPageBreak/>
         <w:t>What are the roles of the collaborators in the project repository?</w:t>
       </w:r>
     </w:p>
@@ -6288,7 +6345,6 @@
           <w:rFonts w:ascii="Arial" w:eastAsia="Times New Roman" w:hAnsi="Arial" w:cs="Arial"/>
           <w:color w:val="000000"/>
         </w:rPr>
-        <w:lastRenderedPageBreak/>
         <w:t>Resolves merge conflicts </w:t>
       </w:r>
     </w:p>
@@ -6507,6 +6563,7 @@
           <w:color w:val="000000"/>
           <w:bdr w:val="none" w:sz="0" w:space="0" w:color="auto" w:frame="1"/>
         </w:rPr>
+        <w:lastRenderedPageBreak/>
         <w:drawing>
           <wp:inline distT="0" distB="0" distL="0" distR="0">
             <wp:extent cx="5143500" cy="2819400"/>
@@ -6525,7 +6582,7 @@
                     </pic:cNvPicPr>
                   </pic:nvPicPr>
                   <pic:blipFill>
-                    <a:blip r:embed="rId71">
+                    <a:blip r:embed="rId76">
                       <a:extLst>
                         <a:ext uri="{28A0092B-C50C-407E-A947-70E740481C1C}">
                           <a14:useLocalDpi xmlns:a14="http://schemas.microsoft.com/office/drawing/2010/main" val="0"/>
@@ -6573,29 +6630,9 @@
           <w:sz w:val="18"/>
           <w:szCs w:val="18"/>
         </w:rPr>
-        <w:t>(</w:t>
-      </w:r>
-      <w:proofErr w:type="gramStart"/>
-      <w:r>
-        <w:rPr>
-          <w:rFonts w:ascii="Arial" w:eastAsia="Times New Roman" w:hAnsi="Arial" w:cs="Arial"/>
-          <w:color w:val="000000"/>
-          <w:sz w:val="18"/>
-          <w:szCs w:val="18"/>
-        </w:rPr>
-        <w:t>picture</w:t>
-      </w:r>
-      <w:proofErr w:type="gramEnd"/>
-      <w:r>
-        <w:rPr>
-          <w:rFonts w:ascii="Arial" w:eastAsia="Times New Roman" w:hAnsi="Arial" w:cs="Arial"/>
-          <w:color w:val="000000"/>
-          <w:sz w:val="18"/>
-          <w:szCs w:val="18"/>
-        </w:rPr>
-        <w:t xml:space="preserve"> credit </w:t>
-      </w:r>
-      <w:hyperlink r:id="rId72" w:history="1">
+        <w:t xml:space="preserve">(picture credit </w:t>
+      </w:r>
+      <w:hyperlink r:id="rId77" w:history="1">
         <w:r>
           <w:rPr>
             <w:rFonts w:ascii="Arial" w:eastAsia="Times New Roman" w:hAnsi="Arial" w:cs="Arial"/>
@@ -6699,7 +6736,6 @@
           <w:color w:val="242729"/>
           <w:u w:val="single"/>
         </w:rPr>
-        <w:lastRenderedPageBreak/>
         <w:t>Pros:</w:t>
       </w:r>
     </w:p>
@@ -7016,16 +7052,6 @@
         <w:spacing w:before="400" w:after="120" w:line="240" w:lineRule="auto"/>
         <w:outlineLvl w:val="0"/>
         <w:rPr>
-          <w:rFonts w:ascii="Times New Roman" w:eastAsia="Times New Roman" w:hAnsi="Times New Roman" w:cs="Times New Roman"/>
-          <w:b/>
-          <w:bCs/>
-          <w:kern w:val="36"/>
-          <w:sz w:val="48"/>
-          <w:szCs w:val="48"/>
-        </w:rPr>
-      </w:pPr>
-      <w:r>
-        <w:rPr>
           <w:rFonts w:ascii="Arial" w:eastAsia="Times New Roman" w:hAnsi="Arial" w:cs="Arial"/>
           <w:b/>
           <w:bCs/>
@@ -7034,6 +7060,34 @@
           <w:sz w:val="40"/>
           <w:szCs w:val="40"/>
         </w:rPr>
+      </w:pPr>
+    </w:p>
+    <w:p>
+      <w:pPr>
+        <w:spacing w:before="400" w:after="120" w:line="240" w:lineRule="auto"/>
+        <w:outlineLvl w:val="0"/>
+        <w:rPr>
+          <w:rFonts w:ascii="Times New Roman" w:eastAsia="Times New Roman" w:hAnsi="Times New Roman" w:cs="Times New Roman"/>
+          <w:b/>
+          <w:bCs/>
+          <w:kern w:val="36"/>
+          <w:sz w:val="48"/>
+          <w:szCs w:val="48"/>
+        </w:rPr>
+      </w:pPr>
+      <w:bookmarkStart w:id="0" w:name="_GoBack"/>
+      <w:bookmarkEnd w:id="0"/>
+      <w:r>
+        <w:rPr>
+          <w:rFonts w:ascii="Arial" w:eastAsia="Times New Roman" w:hAnsi="Arial" w:cs="Arial"/>
+          <w:b/>
+          <w:bCs/>
+          <w:color w:val="242729"/>
+          <w:kern w:val="36"/>
+          <w:sz w:val="40"/>
+          <w:szCs w:val="40"/>
+        </w:rPr>
+        <w:lastRenderedPageBreak/>
         <w:t xml:space="preserve">What is the difference between master branch, and </w:t>
       </w:r>
       <w:r>
@@ -7205,7 +7259,7 @@
                     </pic:cNvPicPr>
                   </pic:nvPicPr>
                   <pic:blipFill>
-                    <a:blip r:embed="rId73" cstate="print">
+                    <a:blip r:embed="rId78" cstate="print">
                       <a:extLst>
                         <a:ext uri="{28A0092B-C50C-407E-A947-70E740481C1C}">
                           <a14:useLocalDpi xmlns:a14="http://schemas.microsoft.com/office/drawing/2010/main" val="0"/>
@@ -7430,7 +7484,6 @@
           <w:sz w:val="32"/>
           <w:szCs w:val="32"/>
         </w:rPr>
-        <w:lastRenderedPageBreak/>
         <w:t>ADMIN- Creating a new developer branch</w:t>
       </w:r>
     </w:p>
@@ -7504,7 +7557,7 @@
         </w:rPr>
         <w:t>When a new branch is created in a repository, an environment is created to test new ideas. Changes that are made on a development branch doesn’t affect the `master` branch, so the developer is free to make and commit changes to their own branch. The `master` branch is safe in the knowledge that a development branch won't be merged until it's ready to be reviewed by the ADMIN. (</w:t>
       </w:r>
-      <w:hyperlink r:id="rId74" w:history="1">
+      <w:hyperlink r:id="rId79" w:history="1">
         <w:r>
           <w:rPr>
             <w:rFonts w:ascii="Arial" w:eastAsia="Times New Roman" w:hAnsi="Arial" w:cs="Arial"/>
@@ -7564,6 +7617,7 @@
           <w:color w:val="000000"/>
           <w:bdr w:val="none" w:sz="0" w:space="0" w:color="auto" w:frame="1"/>
         </w:rPr>
+        <w:lastRenderedPageBreak/>
         <w:drawing>
           <wp:inline distT="0" distB="0" distL="0" distR="0">
             <wp:extent cx="4048125" cy="2390775"/>
@@ -7582,7 +7636,7 @@
                     </pic:cNvPicPr>
                   </pic:nvPicPr>
                   <pic:blipFill>
-                    <a:blip r:embed="rId75">
+                    <a:blip r:embed="rId80">
                       <a:extLst>
                         <a:ext uri="{28A0092B-C50C-407E-A947-70E740481C1C}">
                           <a14:useLocalDpi xmlns:a14="http://schemas.microsoft.com/office/drawing/2010/main" val="0"/>
@@ -7770,7 +7824,6 @@
           <w:rFonts w:ascii="Arial" w:eastAsia="Times New Roman" w:hAnsi="Arial" w:cs="Arial"/>
           <w:color w:val="000000"/>
         </w:rPr>
-        <w:lastRenderedPageBreak/>
         <w:t xml:space="preserve">A `merge conflict` occurs when the branch that is submitting a `pull request` to the master branch was not originally up to date with the `master branch. This will cause </w:t>
       </w:r>
       <w:r>
@@ -7812,7 +7865,7 @@
                     </pic:cNvPicPr>
                   </pic:nvPicPr>
                   <pic:blipFill>
-                    <a:blip r:embed="rId73" cstate="print">
+                    <a:blip r:embed="rId78" cstate="print">
                       <a:extLst>
                         <a:ext uri="{28A0092B-C50C-407E-A947-70E740481C1C}">
                           <a14:useLocalDpi xmlns:a14="http://schemas.microsoft.com/office/drawing/2010/main" val="0"/>
@@ -8047,6 +8100,7 @@
           <w:rFonts w:ascii="Arial" w:eastAsia="Times New Roman" w:hAnsi="Arial" w:cs="Arial"/>
           <w:color w:val="000000"/>
         </w:rPr>
+        <w:lastRenderedPageBreak/>
         <w:t>This is a cat.</w:t>
       </w:r>
     </w:p>
@@ -8539,7 +8593,6 @@
           <w:sz w:val="40"/>
           <w:szCs w:val="40"/>
         </w:rPr>
-        <w:lastRenderedPageBreak/>
         <w:t>What is a pull request?</w:t>
       </w:r>
     </w:p>
@@ -8613,7 +8666,7 @@
         </w:rPr>
         <w:t xml:space="preserve">If you're working in the </w:t>
       </w:r>
-      <w:hyperlink r:id="rId76" w:history="1">
+      <w:hyperlink r:id="rId81" w:history="1">
         <w:r>
           <w:rPr>
             <w:rFonts w:ascii="Arial" w:eastAsia="Times New Roman" w:hAnsi="Arial" w:cs="Arial"/>
@@ -8669,9 +8722,17 @@
           <w:rFonts w:ascii="Arial" w:eastAsia="Times New Roman" w:hAnsi="Arial" w:cs="Arial"/>
           <w:color w:val="000000"/>
         </w:rPr>
-        <w:t>After initializing a pull request, you'll see a review page that shows a high-level overview of the changes between your branch (the compare branch) and the repository's base branch. You can add a summary of the proposed changes, review the changes made by commits, add labels, milestones, and assignees, and @mention individual contributors or teams. (</w:t>
-      </w:r>
-      <w:hyperlink r:id="rId77" w:history="1">
+        <w:t xml:space="preserve">After initializing a pull request, you'll see a review page that shows a high-level overview of the changes between your branch (the compare branch) and the repository's base branch. You can </w:t>
+      </w:r>
+      <w:r>
+        <w:rPr>
+          <w:rFonts w:ascii="Arial" w:eastAsia="Times New Roman" w:hAnsi="Arial" w:cs="Arial"/>
+          <w:color w:val="000000"/>
+        </w:rPr>
+        <w:lastRenderedPageBreak/>
+        <w:t>add a summary of the proposed changes, review the changes made by commits, add labels, milestones, and assignees, and @mention individual contributors or teams. (</w:t>
+      </w:r>
+      <w:hyperlink r:id="rId82" w:history="1">
         <w:r>
           <w:rPr>
             <w:rFonts w:ascii="Arial" w:eastAsia="Times New Roman" w:hAnsi="Arial" w:cs="Arial"/>
@@ -8740,7 +8801,7 @@
                     </pic:cNvPicPr>
                   </pic:nvPicPr>
                   <pic:blipFill>
-                    <a:blip r:embed="rId73" cstate="print">
+                    <a:blip r:embed="rId78" cstate="print">
                       <a:extLst>
                         <a:ext uri="{28A0092B-C50C-407E-A947-70E740481C1C}">
                           <a14:useLocalDpi xmlns:a14="http://schemas.microsoft.com/office/drawing/2010/main" val="0"/>
@@ -8832,7 +8893,7 @@
                     </pic:cNvPicPr>
                   </pic:nvPicPr>
                   <pic:blipFill>
-                    <a:blip r:embed="rId78" cstate="print">
+                    <a:blip r:embed="rId83" cstate="print">
                       <a:extLst>
                         <a:ext uri="{28A0092B-C50C-407E-A947-70E740481C1C}">
                           <a14:useLocalDpi xmlns:a14="http://schemas.microsoft.com/office/drawing/2010/main" val="0"/>
@@ -8935,7 +8996,7 @@
                     </pic:cNvPicPr>
                   </pic:nvPicPr>
                   <pic:blipFill>
-                    <a:blip r:embed="rId73">
+                    <a:blip r:embed="rId78">
                       <a:extLst>
                         <a:ext uri="{28A0092B-C50C-407E-A947-70E740481C1C}">
                           <a14:useLocalDpi xmlns:a14="http://schemas.microsoft.com/office/drawing/2010/main" val="0"/>
@@ -8984,7 +9045,6 @@
           <w:bdr w:val="none" w:sz="0" w:space="0" w:color="auto" w:frame="1"/>
           <w:shd w:val="clear" w:color="auto" w:fill="EA9999"/>
         </w:rPr>
-        <w:lastRenderedPageBreak/>
         <w:drawing>
           <wp:inline distT="0" distB="0" distL="0" distR="0">
             <wp:extent cx="6267450" cy="3333750"/>
@@ -9003,7 +9063,7 @@
                     </pic:cNvPicPr>
                   </pic:nvPicPr>
                   <pic:blipFill>
-                    <a:blip r:embed="rId79">
+                    <a:blip r:embed="rId84">
                       <a:extLst>
                         <a:ext uri="{28A0092B-C50C-407E-A947-70E740481C1C}">
                           <a14:useLocalDpi xmlns:a14="http://schemas.microsoft.com/office/drawing/2010/main" val="0"/>
@@ -9057,6 +9117,7 @@
           <w:rFonts w:ascii="Arial" w:eastAsia="Times New Roman" w:hAnsi="Arial" w:cs="Arial"/>
           <w:color w:val="000000"/>
         </w:rPr>
+        <w:lastRenderedPageBreak/>
         <w:t>Pull Request Figure 2- Screenshot showing how to compare the developer branch to the master branch. The developer branch is `Able to merge` because the developer branch was originally up to date with the master branch.</w:t>
       </w:r>
     </w:p>
@@ -9222,7 +9283,7 @@
                     </pic:cNvPicPr>
                   </pic:nvPicPr>
                   <pic:blipFill>
-                    <a:blip r:embed="rId73">
+                    <a:blip r:embed="rId78">
                       <a:extLst>
                         <a:ext uri="{28A0092B-C50C-407E-A947-70E740481C1C}">
                           <a14:useLocalDpi xmlns:a14="http://schemas.microsoft.com/office/drawing/2010/main" val="0"/>
@@ -9326,7 +9387,6 @@
           <w:color w:val="000000"/>
           <w:bdr w:val="none" w:sz="0" w:space="0" w:color="auto" w:frame="1"/>
         </w:rPr>
-        <w:lastRenderedPageBreak/>
         <w:drawing>
           <wp:inline distT="0" distB="0" distL="0" distR="0">
             <wp:extent cx="5857875" cy="3533775"/>
@@ -9345,7 +9405,7 @@
                     </pic:cNvPicPr>
                   </pic:nvPicPr>
                   <pic:blipFill>
-                    <a:blip r:embed="rId80">
+                    <a:blip r:embed="rId85">
                       <a:extLst>
                         <a:ext uri="{28A0092B-C50C-407E-A947-70E740481C1C}">
                           <a14:useLocalDpi xmlns:a14="http://schemas.microsoft.com/office/drawing/2010/main" val="0"/>
@@ -9411,6 +9471,7 @@
           <w:color w:val="000000"/>
           <w:bdr w:val="none" w:sz="0" w:space="0" w:color="auto" w:frame="1"/>
         </w:rPr>
+        <w:lastRenderedPageBreak/>
         <w:drawing>
           <wp:inline distT="0" distB="0" distL="0" distR="0">
             <wp:extent cx="4591050" cy="3133725"/>
@@ -9429,7 +9490,7 @@
                     </pic:cNvPicPr>
                   </pic:nvPicPr>
                   <pic:blipFill>
-                    <a:blip r:embed="rId81" cstate="print">
+                    <a:blip r:embed="rId86" cstate="print">
                       <a:extLst>
                         <a:ext uri="{28A0092B-C50C-407E-A947-70E740481C1C}">
                           <a14:useLocalDpi xmlns:a14="http://schemas.microsoft.com/office/drawing/2010/main" val="0"/>
@@ -9532,7 +9593,7 @@
                     </pic:cNvPicPr>
                   </pic:nvPicPr>
                   <pic:blipFill>
-                    <a:blip r:embed="rId73">
+                    <a:blip r:embed="rId78">
                       <a:extLst>
                         <a:ext uri="{28A0092B-C50C-407E-A947-70E740481C1C}">
                           <a14:useLocalDpi xmlns:a14="http://schemas.microsoft.com/office/drawing/2010/main" val="0"/>
@@ -9579,7 +9640,6 @@
           <w:rFonts w:ascii="Arial" w:eastAsia="Times New Roman" w:hAnsi="Arial" w:cs="Arial"/>
           <w:color w:val="000000"/>
         </w:rPr>
-        <w:lastRenderedPageBreak/>
         <w:t xml:space="preserve">A `pull request` can also be set from the </w:t>
       </w:r>
       <w:r>
@@ -9703,6 +9763,7 @@
           <w:color w:val="000000"/>
           <w:bdr w:val="none" w:sz="0" w:space="0" w:color="auto" w:frame="1"/>
         </w:rPr>
+        <w:lastRenderedPageBreak/>
         <w:drawing>
           <wp:inline distT="0" distB="0" distL="0" distR="0">
             <wp:extent cx="5943600" cy="2981325"/>
@@ -9721,7 +9782,7 @@
                     </pic:cNvPicPr>
                   </pic:nvPicPr>
                   <pic:blipFill>
-                    <a:blip r:embed="rId82">
+                    <a:blip r:embed="rId87">
                       <a:extLst>
                         <a:ext uri="{28A0092B-C50C-407E-A947-70E740481C1C}">
                           <a14:useLocalDpi xmlns:a14="http://schemas.microsoft.com/office/drawing/2010/main" val="0"/>
@@ -9834,7 +9895,7 @@
                     </pic:cNvPicPr>
                   </pic:nvPicPr>
                   <pic:blipFill>
-                    <a:blip r:embed="rId73">
+                    <a:blip r:embed="rId78">
                       <a:extLst>
                         <a:ext uri="{28A0092B-C50C-407E-A947-70E740481C1C}">
                           <a14:useLocalDpi xmlns:a14="http://schemas.microsoft.com/office/drawing/2010/main" val="0"/>
@@ -10040,7 +10101,6 @@
           <w:sz w:val="24"/>
           <w:szCs w:val="24"/>
         </w:rPr>
-        <w:lastRenderedPageBreak/>
         <w:t> </w:t>
       </w:r>
     </w:p>
@@ -10132,6 +10192,7 @@
           <w:color w:val="000000"/>
           <w:shd w:val="clear" w:color="auto" w:fill="FFFF00"/>
         </w:rPr>
+        <w:lastRenderedPageBreak/>
         <w:t>Protect this branch. (Disables force-pushes to this branch and prevents it from being deleted.)</w:t>
       </w:r>
     </w:p>
@@ -10224,7 +10285,7 @@
         </w:rPr>
         <w:t xml:space="preserve">Require review from Code Owners (Require an approved review in pull requests that include files with a </w:t>
       </w:r>
-      <w:hyperlink r:id="rId83" w:history="1">
+      <w:hyperlink r:id="rId88" w:history="1">
         <w:r>
           <w:rPr>
             <w:rFonts w:ascii="Arial" w:eastAsia="Times New Roman" w:hAnsi="Arial" w:cs="Arial"/>
@@ -10285,7 +10346,7 @@
         </w:rPr>
         <w:t xml:space="preserve">Require status checks to pass before merging (Choose which </w:t>
       </w:r>
-      <w:hyperlink r:id="rId84" w:history="1">
+      <w:hyperlink r:id="rId89" w:history="1">
         <w:r>
           <w:rPr>
             <w:rFonts w:ascii="Arial" w:eastAsia="Times New Roman" w:hAnsi="Arial" w:cs="Arial"/>
@@ -10344,23 +10405,7 @@
           <w:rFonts w:ascii="Arial" w:eastAsia="Times New Roman" w:hAnsi="Arial" w:cs="Arial"/>
           <w:color w:val="000000"/>
         </w:rPr>
-        <w:t>Require signed commits</w:t>
-      </w:r>
-      <w:proofErr w:type="gramStart"/>
-      <w:r>
-        <w:rPr>
-          <w:rFonts w:ascii="Arial" w:eastAsia="Times New Roman" w:hAnsi="Arial" w:cs="Arial"/>
-          <w:color w:val="000000"/>
-        </w:rPr>
-        <w:t>.(</w:t>
-      </w:r>
-      <w:proofErr w:type="gramEnd"/>
-      <w:r>
-        <w:rPr>
-          <w:rFonts w:ascii="Arial" w:eastAsia="Times New Roman" w:hAnsi="Arial" w:cs="Arial"/>
-          <w:color w:val="000000"/>
-        </w:rPr>
-        <w:t>Commits pushed to this branch must have verified signatures.)</w:t>
+        <w:t>Require signed commits.(Commits pushed to this branch must have verified signatures.)</w:t>
       </w:r>
     </w:p>
     <w:p>
@@ -10406,25 +10451,7 @@
           <w:color w:val="000000"/>
           <w:shd w:val="clear" w:color="auto" w:fill="FFFFFF"/>
         </w:rPr>
-        <w:t>Restrict who can push to this branch</w:t>
-      </w:r>
-      <w:proofErr w:type="gramStart"/>
-      <w:r>
-        <w:rPr>
-          <w:rFonts w:ascii="Arial" w:eastAsia="Times New Roman" w:hAnsi="Arial" w:cs="Arial"/>
-          <w:color w:val="000000"/>
-          <w:shd w:val="clear" w:color="auto" w:fill="FFFFFF"/>
-        </w:rPr>
-        <w:t>.(</w:t>
-      </w:r>
-      <w:proofErr w:type="gramEnd"/>
-      <w:r>
-        <w:rPr>
-          <w:rFonts w:ascii="Arial" w:eastAsia="Times New Roman" w:hAnsi="Arial" w:cs="Arial"/>
-          <w:color w:val="000000"/>
-          <w:shd w:val="clear" w:color="auto" w:fill="FFFFFF"/>
-        </w:rPr>
-        <w:t xml:space="preserve"> Specify people or teams allowed to push to this branch. Required status checks will still prevent these people from merging if the checks fail.)</w:t>
+        <w:t>Restrict who can push to this branch.( Specify people or teams allowed to push to this branch. Required status checks will still prevent these people from merging if the checks fail.)</w:t>
       </w:r>
     </w:p>
     <w:p>
@@ -10544,7 +10571,7 @@
                     </pic:cNvPicPr>
                   </pic:nvPicPr>
                   <pic:blipFill>
-                    <a:blip r:embed="rId85">
+                    <a:blip r:embed="rId90">
                       <a:extLst>
                         <a:ext uri="{28A0092B-C50C-407E-A947-70E740481C1C}">
                           <a14:useLocalDpi xmlns:a14="http://schemas.microsoft.com/office/drawing/2010/main" val="0"/>
@@ -10712,7 +10739,7 @@
                     </pic:cNvPicPr>
                   </pic:nvPicPr>
                   <pic:blipFill>
-                    <a:blip r:embed="rId86">
+                    <a:blip r:embed="rId91">
                       <a:extLst>
                         <a:ext uri="{28A0092B-C50C-407E-A947-70E740481C1C}">
                           <a14:useLocalDpi xmlns:a14="http://schemas.microsoft.com/office/drawing/2010/main" val="0"/>
@@ -10797,7 +10824,7 @@
                     </pic:cNvPicPr>
                   </pic:nvPicPr>
                   <pic:blipFill>
-                    <a:blip r:embed="rId87">
+                    <a:blip r:embed="rId92">
                       <a:extLst>
                         <a:ext uri="{28A0092B-C50C-407E-A947-70E740481C1C}">
                           <a14:useLocalDpi xmlns:a14="http://schemas.microsoft.com/office/drawing/2010/main" val="0"/>
@@ -10957,25 +10984,7 @@
           <w:color w:val="000000"/>
           <w:shd w:val="clear" w:color="auto" w:fill="FFFFFF"/>
         </w:rPr>
-        <w:t xml:space="preserve">Ineffective code or text </w:t>
-      </w:r>
-      <w:proofErr w:type="spellStart"/>
-      <w:r>
-        <w:rPr>
-          <w:rFonts w:ascii="Arial" w:eastAsia="Times New Roman" w:hAnsi="Arial" w:cs="Arial"/>
-          <w:color w:val="000000"/>
-          <w:shd w:val="clear" w:color="auto" w:fill="FFFFFF"/>
-        </w:rPr>
-        <w:t>i.e</w:t>
-      </w:r>
-      <w:proofErr w:type="spellEnd"/>
-      <w:r>
-        <w:rPr>
-          <w:rFonts w:ascii="Arial" w:eastAsia="Times New Roman" w:hAnsi="Arial" w:cs="Arial"/>
-          <w:color w:val="000000"/>
-          <w:shd w:val="clear" w:color="auto" w:fill="FFFFFF"/>
-        </w:rPr>
-        <w:t xml:space="preserve"> code or text tested and not approved</w:t>
+        <w:t>Ineffective code or text i.e code or text tested and not approved</w:t>
       </w:r>
     </w:p>
     <w:p>
@@ -11045,48 +11054,7 @@
           <w:rFonts w:ascii="Arial" w:eastAsia="Times New Roman" w:hAnsi="Arial" w:cs="Arial"/>
           <w:color w:val="000000"/>
         </w:rPr>
-        <w:t xml:space="preserve">- date first </w:t>
-      </w:r>
-      <w:proofErr w:type="spellStart"/>
-      <w:r>
-        <w:rPr>
-          <w:rFonts w:ascii="Arial" w:eastAsia="Times New Roman" w:hAnsi="Arial" w:cs="Arial"/>
-          <w:color w:val="000000"/>
-        </w:rPr>
-        <w:t>yyyymmdd</w:t>
-      </w:r>
-      <w:proofErr w:type="spellEnd"/>
-      <w:r>
-        <w:rPr>
-          <w:rFonts w:ascii="Arial" w:eastAsia="Times New Roman" w:hAnsi="Arial" w:cs="Arial"/>
-          <w:color w:val="000000"/>
-        </w:rPr>
-        <w:t xml:space="preserve">, and then category/gear type </w:t>
-      </w:r>
-      <w:proofErr w:type="gramStart"/>
-      <w:r>
-        <w:rPr>
-          <w:rFonts w:ascii="Arial" w:eastAsia="Times New Roman" w:hAnsi="Arial" w:cs="Arial"/>
-          <w:color w:val="000000"/>
-        </w:rPr>
-        <w:t xml:space="preserve">( </w:t>
-      </w:r>
-      <w:proofErr w:type="spellStart"/>
-      <w:r>
-        <w:rPr>
-          <w:rFonts w:ascii="Arial" w:eastAsia="Times New Roman" w:hAnsi="Arial" w:cs="Arial"/>
-          <w:color w:val="000000"/>
-        </w:rPr>
-        <w:t>i.e</w:t>
-      </w:r>
-      <w:proofErr w:type="spellEnd"/>
-      <w:proofErr w:type="gramEnd"/>
-      <w:r>
-        <w:rPr>
-          <w:rFonts w:ascii="Arial" w:eastAsia="Times New Roman" w:hAnsi="Arial" w:cs="Arial"/>
-          <w:color w:val="000000"/>
-        </w:rPr>
-        <w:t xml:space="preserve"> transect, quadrat, biomass, tong), following site if applicable</w:t>
+        <w:t>- date first yyyymmdd, and then category/gear type ( i.e transect, quadrat, biomass, tong), following site if applicable</w:t>
       </w:r>
     </w:p>
     <w:p>
@@ -11105,23 +11073,7 @@
           <w:color w:val="000000"/>
         </w:rPr>
         <w:tab/>
-        <w:t>-</w:t>
-      </w:r>
-      <w:proofErr w:type="spellStart"/>
-      <w:r>
-        <w:rPr>
-          <w:rFonts w:ascii="Arial" w:eastAsia="Times New Roman" w:hAnsi="Arial" w:cs="Arial"/>
-          <w:color w:val="000000"/>
-        </w:rPr>
-        <w:t>i.e</w:t>
-      </w:r>
-      <w:proofErr w:type="spellEnd"/>
-      <w:r>
-        <w:rPr>
-          <w:rFonts w:ascii="Arial" w:eastAsia="Times New Roman" w:hAnsi="Arial" w:cs="Arial"/>
-          <w:color w:val="000000"/>
-        </w:rPr>
-        <w:t xml:space="preserve"> 20180802_transect.csv, text file</w:t>
+        <w:t>-i.e 20180802_transect.csv, text file</w:t>
       </w:r>
     </w:p>
     <w:p>
@@ -11140,39 +11092,7 @@
           <w:color w:val="000000"/>
         </w:rPr>
         <w:tab/>
-        <w:t>-</w:t>
-      </w:r>
-      <w:proofErr w:type="spellStart"/>
-      <w:r>
-        <w:rPr>
-          <w:rFonts w:ascii="Arial" w:eastAsia="Times New Roman" w:hAnsi="Arial" w:cs="Arial"/>
-          <w:color w:val="000000"/>
-        </w:rPr>
-        <w:t>i.e</w:t>
-      </w:r>
-      <w:proofErr w:type="spellEnd"/>
-      <w:r>
-        <w:rPr>
-          <w:rFonts w:ascii="Arial" w:eastAsia="Times New Roman" w:hAnsi="Arial" w:cs="Arial"/>
-          <w:color w:val="000000"/>
-        </w:rPr>
-        <w:t xml:space="preserve"> 20180809_salinity_allsites.png, figure file, can use “</w:t>
-      </w:r>
-      <w:proofErr w:type="spellStart"/>
-      <w:r>
-        <w:rPr>
-          <w:rFonts w:ascii="Arial" w:eastAsia="Times New Roman" w:hAnsi="Arial" w:cs="Arial"/>
-          <w:color w:val="000000"/>
-        </w:rPr>
-        <w:t>allsites</w:t>
-      </w:r>
-      <w:proofErr w:type="spellEnd"/>
-      <w:r>
-        <w:rPr>
-          <w:rFonts w:ascii="Arial" w:eastAsia="Times New Roman" w:hAnsi="Arial" w:cs="Arial"/>
-          <w:color w:val="000000"/>
-        </w:rPr>
-        <w:t>” for sites 1-9, but otherwise label the sites, 20180809_salinity_123.png</w:t>
+        <w:t>-i.e 20180809_salinity_allsites.png, figure file, can use “allsites” for sites 1-9, but otherwise label the sites, 20180809_salinity_123.png</w:t>
       </w:r>
     </w:p>
     <w:p>
@@ -11208,39 +11128,7 @@
           <w:rFonts w:ascii="Arial" w:eastAsia="Times New Roman" w:hAnsi="Arial" w:cs="Arial"/>
           <w:color w:val="000000"/>
         </w:rPr>
-        <w:t xml:space="preserve">- Invalid characters, </w:t>
-      </w:r>
-      <w:proofErr w:type="spellStart"/>
-      <w:r>
-        <w:rPr>
-          <w:rFonts w:ascii="Arial" w:eastAsia="Times New Roman" w:hAnsi="Arial" w:cs="Arial"/>
-          <w:color w:val="000000"/>
-        </w:rPr>
-        <w:t>i.e</w:t>
-      </w:r>
-      <w:proofErr w:type="spellEnd"/>
-      <w:r>
-        <w:rPr>
-          <w:rFonts w:ascii="Arial" w:eastAsia="Times New Roman" w:hAnsi="Arial" w:cs="Arial"/>
-          <w:color w:val="000000"/>
-        </w:rPr>
-        <w:t xml:space="preserve"> $</w:t>
-      </w:r>
-      <w:proofErr w:type="gramStart"/>
-      <w:r>
-        <w:rPr>
-          <w:rFonts w:ascii="Arial" w:eastAsia="Times New Roman" w:hAnsi="Arial" w:cs="Arial"/>
-          <w:color w:val="000000"/>
-        </w:rPr>
-        <w:t>,#</w:t>
-      </w:r>
-      <w:proofErr w:type="gramEnd"/>
-      <w:r>
-        <w:rPr>
-          <w:rFonts w:ascii="Arial" w:eastAsia="Times New Roman" w:hAnsi="Arial" w:cs="Arial"/>
-          <w:color w:val="000000"/>
-        </w:rPr>
-        <w:t>,!, &amp;,(),@,%,^,*,”</w:t>
+        <w:t>- Invalid characters, i.e $,#,!, &amp;,(),@,%,^,*,”</w:t>
       </w:r>
     </w:p>
     <w:p>
@@ -11286,73 +11174,46 @@
           <w:szCs w:val="24"/>
         </w:rPr>
       </w:pPr>
-      <w:proofErr w:type="gramStart"/>
-      <w:r>
-        <w:rPr>
-          <w:rFonts w:ascii="Arial" w:eastAsia="Times New Roman" w:hAnsi="Arial" w:cs="Arial"/>
-          <w:color w:val="000000"/>
-        </w:rPr>
-        <w:t>fig-figures</w:t>
-      </w:r>
-      <w:proofErr w:type="gramEnd"/>
-      <w:r>
-        <w:rPr>
-          <w:rFonts w:ascii="Arial" w:eastAsia="Times New Roman" w:hAnsi="Arial" w:cs="Arial"/>
-          <w:color w:val="000000"/>
-        </w:rPr>
-        <w:t> </w:t>
-      </w:r>
-    </w:p>
-    <w:p>
-      <w:pPr>
-        <w:spacing w:after="0" w:line="240" w:lineRule="auto"/>
-        <w:rPr>
-          <w:rFonts w:ascii="Times New Roman" w:eastAsia="Times New Roman" w:hAnsi="Times New Roman" w:cs="Times New Roman"/>
-          <w:sz w:val="24"/>
-          <w:szCs w:val="24"/>
-        </w:rPr>
-      </w:pPr>
-      <w:proofErr w:type="gramStart"/>
-      <w:r>
-        <w:rPr>
-          <w:rFonts w:ascii="Arial" w:eastAsia="Times New Roman" w:hAnsi="Arial" w:cs="Arial"/>
-          <w:color w:val="000000"/>
-        </w:rPr>
-        <w:t>doc-</w:t>
-      </w:r>
-      <w:proofErr w:type="gramEnd"/>
-      <w:r>
-        <w:rPr>
-          <w:rFonts w:ascii="Arial" w:eastAsia="Times New Roman" w:hAnsi="Arial" w:cs="Arial"/>
-          <w:color w:val="000000"/>
-        </w:rPr>
-        <w:t xml:space="preserve"> documents, text files</w:t>
-      </w:r>
-    </w:p>
-    <w:p>
-      <w:pPr>
-        <w:spacing w:after="0" w:line="240" w:lineRule="auto"/>
-        <w:rPr>
-          <w:rFonts w:ascii="Times New Roman" w:eastAsia="Times New Roman" w:hAnsi="Times New Roman" w:cs="Times New Roman"/>
-          <w:sz w:val="24"/>
-          <w:szCs w:val="24"/>
-        </w:rPr>
-      </w:pPr>
-      <w:proofErr w:type="gramStart"/>
-      <w:r>
-        <w:rPr>
-          <w:rFonts w:ascii="Arial" w:eastAsia="Times New Roman" w:hAnsi="Arial" w:cs="Arial"/>
-          <w:color w:val="000000"/>
-        </w:rPr>
-        <w:t>data-</w:t>
-      </w:r>
-      <w:proofErr w:type="gramEnd"/>
-      <w:r>
-        <w:rPr>
-          <w:rFonts w:ascii="Arial" w:eastAsia="Times New Roman" w:hAnsi="Arial" w:cs="Arial"/>
-          <w:color w:val="000000"/>
-        </w:rPr>
-        <w:t xml:space="preserve"> collected data, usually in .csv or </w:t>
+      <w:r>
+        <w:rPr>
+          <w:rFonts w:ascii="Arial" w:eastAsia="Times New Roman" w:hAnsi="Arial" w:cs="Arial"/>
+          <w:color w:val="000000"/>
+        </w:rPr>
+        <w:t>fig-figures </w:t>
+      </w:r>
+    </w:p>
+    <w:p>
+      <w:pPr>
+        <w:spacing w:after="0" w:line="240" w:lineRule="auto"/>
+        <w:rPr>
+          <w:rFonts w:ascii="Times New Roman" w:eastAsia="Times New Roman" w:hAnsi="Times New Roman" w:cs="Times New Roman"/>
+          <w:sz w:val="24"/>
+          <w:szCs w:val="24"/>
+        </w:rPr>
+      </w:pPr>
+      <w:r>
+        <w:rPr>
+          <w:rFonts w:ascii="Arial" w:eastAsia="Times New Roman" w:hAnsi="Arial" w:cs="Arial"/>
+          <w:color w:val="000000"/>
+        </w:rPr>
+        <w:t>doc- documents, text files</w:t>
+      </w:r>
+    </w:p>
+    <w:p>
+      <w:pPr>
+        <w:spacing w:after="0" w:line="240" w:lineRule="auto"/>
+        <w:rPr>
+          <w:rFonts w:ascii="Times New Roman" w:eastAsia="Times New Roman" w:hAnsi="Times New Roman" w:cs="Times New Roman"/>
+          <w:sz w:val="24"/>
+          <w:szCs w:val="24"/>
+        </w:rPr>
+      </w:pPr>
+      <w:r>
+        <w:rPr>
+          <w:rFonts w:ascii="Arial" w:eastAsia="Times New Roman" w:hAnsi="Arial" w:cs="Arial"/>
+          <w:color w:val="000000"/>
+        </w:rPr>
+        <w:t xml:space="preserve">data- collected data, usually in .csv or </w:t>
       </w:r>
       <w:r>
         <w:rPr>
@@ -11360,43 +11221,24 @@
           <w:color w:val="222222"/>
           <w:shd w:val="clear" w:color="auto" w:fill="FFFFFF"/>
         </w:rPr>
-        <w:t>.</w:t>
-      </w:r>
-      <w:proofErr w:type="spellStart"/>
-      <w:r>
-        <w:rPr>
-          <w:rFonts w:ascii="Arial" w:eastAsia="Times New Roman" w:hAnsi="Arial" w:cs="Arial"/>
-          <w:color w:val="222222"/>
-          <w:shd w:val="clear" w:color="auto" w:fill="FFFFFF"/>
-        </w:rPr>
-        <w:t>xlsx</w:t>
-      </w:r>
-      <w:proofErr w:type="spellEnd"/>
-    </w:p>
-    <w:p>
-      <w:pPr>
-        <w:spacing w:after="0" w:line="240" w:lineRule="auto"/>
-        <w:rPr>
-          <w:rFonts w:ascii="Times New Roman" w:eastAsia="Times New Roman" w:hAnsi="Times New Roman" w:cs="Times New Roman"/>
-          <w:sz w:val="24"/>
-          <w:szCs w:val="24"/>
-        </w:rPr>
-      </w:pPr>
-      <w:proofErr w:type="gramStart"/>
-      <w:r>
-        <w:rPr>
-          <w:rFonts w:ascii="Arial" w:eastAsia="Times New Roman" w:hAnsi="Arial" w:cs="Arial"/>
-          <w:color w:val="000000"/>
-        </w:rPr>
-        <w:t>script-</w:t>
-      </w:r>
-      <w:proofErr w:type="gramEnd"/>
-      <w:r>
-        <w:rPr>
-          <w:rFonts w:ascii="Arial" w:eastAsia="Times New Roman" w:hAnsi="Arial" w:cs="Arial"/>
-          <w:color w:val="000000"/>
-        </w:rPr>
-        <w:t xml:space="preserve"> for R code, ‘data’ folder must be located inside for a R project</w:t>
+        <w:t>.xlsx</w:t>
+      </w:r>
+    </w:p>
+    <w:p>
+      <w:pPr>
+        <w:spacing w:after="0" w:line="240" w:lineRule="auto"/>
+        <w:rPr>
+          <w:rFonts w:ascii="Times New Roman" w:eastAsia="Times New Roman" w:hAnsi="Times New Roman" w:cs="Times New Roman"/>
+          <w:sz w:val="24"/>
+          <w:szCs w:val="24"/>
+        </w:rPr>
+      </w:pPr>
+      <w:r>
+        <w:rPr>
+          <w:rFonts w:ascii="Arial" w:eastAsia="Times New Roman" w:hAnsi="Arial" w:cs="Arial"/>
+          <w:color w:val="000000"/>
+        </w:rPr>
+        <w:t>script- for R code, ‘data’ folder must be located inside for a R project</w:t>
       </w:r>
       <w:r>
         <w:rPr>
@@ -11416,21 +11258,12 @@
           <w:szCs w:val="24"/>
         </w:rPr>
       </w:pPr>
-      <w:proofErr w:type="gramStart"/>
-      <w:r>
-        <w:rPr>
-          <w:rFonts w:ascii="Arial" w:eastAsia="Times New Roman" w:hAnsi="Arial" w:cs="Arial"/>
-          <w:color w:val="000000"/>
-        </w:rPr>
-        <w:t>reconcile</w:t>
-      </w:r>
-      <w:proofErr w:type="gramEnd"/>
-      <w:r>
-        <w:rPr>
-          <w:rFonts w:ascii="Arial" w:eastAsia="Times New Roman" w:hAnsi="Arial" w:cs="Arial"/>
-          <w:color w:val="000000"/>
-        </w:rPr>
-        <w:t>- folder for cleaning scripts and files can be stored, separate from compared folder </w:t>
+      <w:r>
+        <w:rPr>
+          <w:rFonts w:ascii="Arial" w:eastAsia="Times New Roman" w:hAnsi="Arial" w:cs="Arial"/>
+          <w:color w:val="000000"/>
+        </w:rPr>
+        <w:t>reconcile- folder for cleaning scripts and files can be stored, separate from compared folder </w:t>
       </w:r>
     </w:p>
     <w:p>
@@ -11583,8 +11416,6 @@
           <w:szCs w:val="24"/>
         </w:rPr>
       </w:pPr>
-      <w:proofErr w:type="spellStart"/>
-      <w:proofErr w:type="gramStart"/>
       <w:r>
         <w:rPr>
           <w:rFonts w:ascii="Arial" w:eastAsia="Times New Roman" w:hAnsi="Arial" w:cs="Arial"/>
@@ -11594,10 +11425,56 @@
           <w:sz w:val="24"/>
           <w:szCs w:val="24"/>
         </w:rPr>
-        <w:t>git</w:t>
-      </w:r>
-      <w:proofErr w:type="spellEnd"/>
-      <w:proofErr w:type="gramEnd"/>
+        <w:t>git clone url</w:t>
+      </w:r>
+    </w:p>
+    <w:p>
+      <w:pPr>
+        <w:spacing w:after="0" w:line="240" w:lineRule="auto"/>
+        <w:rPr>
+          <w:rFonts w:ascii="Times New Roman" w:eastAsia="Times New Roman" w:hAnsi="Times New Roman" w:cs="Times New Roman"/>
+          <w:sz w:val="24"/>
+          <w:szCs w:val="24"/>
+        </w:rPr>
+      </w:pPr>
+      <w:r>
+        <w:rPr>
+          <w:rFonts w:ascii="Arial" w:eastAsia="Times New Roman" w:hAnsi="Arial" w:cs="Arial"/>
+          <w:color w:val="000000"/>
+          <w:sz w:val="24"/>
+          <w:szCs w:val="24"/>
+        </w:rPr>
+        <w:t> </w:t>
+      </w:r>
+    </w:p>
+    <w:p>
+      <w:pPr>
+        <w:spacing w:after="0" w:line="240" w:lineRule="auto"/>
+        <w:rPr>
+          <w:rFonts w:ascii="Times New Roman" w:eastAsia="Times New Roman" w:hAnsi="Times New Roman" w:cs="Times New Roman"/>
+          <w:sz w:val="24"/>
+          <w:szCs w:val="24"/>
+        </w:rPr>
+      </w:pPr>
+      <w:r>
+        <w:rPr>
+          <w:rFonts w:ascii="Arial" w:eastAsia="Times New Roman" w:hAnsi="Arial" w:cs="Arial"/>
+          <w:color w:val="000000"/>
+          <w:sz w:val="24"/>
+          <w:szCs w:val="24"/>
+        </w:rPr>
+        <w:t>Check branches of the repository (mandatory)</w:t>
+      </w:r>
+    </w:p>
+    <w:p>
+      <w:pPr>
+        <w:spacing w:after="0" w:line="240" w:lineRule="auto"/>
+        <w:rPr>
+          <w:rFonts w:ascii="Times New Roman" w:eastAsia="Times New Roman" w:hAnsi="Times New Roman" w:cs="Times New Roman"/>
+          <w:sz w:val="24"/>
+          <w:szCs w:val="24"/>
+        </w:rPr>
+      </w:pPr>
       <w:r>
         <w:rPr>
           <w:rFonts w:ascii="Arial" w:eastAsia="Times New Roman" w:hAnsi="Arial" w:cs="Arial"/>
@@ -11607,9 +11484,56 @@
           <w:sz w:val="24"/>
           <w:szCs w:val="24"/>
         </w:rPr>
-        <w:t xml:space="preserve"> clone </w:t>
-      </w:r>
-      <w:proofErr w:type="spellStart"/>
+        <w:t>git branch –a</w:t>
+      </w:r>
+    </w:p>
+    <w:p>
+      <w:pPr>
+        <w:spacing w:after="0" w:line="240" w:lineRule="auto"/>
+        <w:rPr>
+          <w:rFonts w:ascii="Times New Roman" w:eastAsia="Times New Roman" w:hAnsi="Times New Roman" w:cs="Times New Roman"/>
+          <w:sz w:val="24"/>
+          <w:szCs w:val="24"/>
+        </w:rPr>
+      </w:pPr>
+      <w:r>
+        <w:rPr>
+          <w:rFonts w:ascii="Arial" w:eastAsia="Times New Roman" w:hAnsi="Arial" w:cs="Arial"/>
+          <w:color w:val="000000"/>
+          <w:sz w:val="24"/>
+          <w:szCs w:val="24"/>
+        </w:rPr>
+        <w:t> </w:t>
+      </w:r>
+    </w:p>
+    <w:p>
+      <w:pPr>
+        <w:spacing w:after="0" w:line="240" w:lineRule="auto"/>
+        <w:rPr>
+          <w:rFonts w:ascii="Times New Roman" w:eastAsia="Times New Roman" w:hAnsi="Times New Roman" w:cs="Times New Roman"/>
+          <w:sz w:val="24"/>
+          <w:szCs w:val="24"/>
+        </w:rPr>
+      </w:pPr>
+      <w:r>
+        <w:rPr>
+          <w:rFonts w:ascii="Arial" w:eastAsia="Times New Roman" w:hAnsi="Arial" w:cs="Arial"/>
+          <w:color w:val="000000"/>
+          <w:sz w:val="24"/>
+          <w:szCs w:val="24"/>
+        </w:rPr>
+        <w:t>Checkout on USER DEVELOPMENT branch (mandatory)</w:t>
+      </w:r>
+    </w:p>
+    <w:p>
+      <w:pPr>
+        <w:spacing w:after="0" w:line="240" w:lineRule="auto"/>
+        <w:rPr>
+          <w:rFonts w:ascii="Times New Roman" w:eastAsia="Times New Roman" w:hAnsi="Times New Roman" w:cs="Times New Roman"/>
+          <w:sz w:val="24"/>
+          <w:szCs w:val="24"/>
+        </w:rPr>
+      </w:pPr>
       <w:r>
         <w:rPr>
           <w:rFonts w:ascii="Arial" w:eastAsia="Times New Roman" w:hAnsi="Arial" w:cs="Arial"/>
@@ -11619,26 +11543,26 @@
           <w:sz w:val="24"/>
           <w:szCs w:val="24"/>
         </w:rPr>
-        <w:t>url</w:t>
-      </w:r>
-      <w:proofErr w:type="spellEnd"/>
-    </w:p>
-    <w:p>
-      <w:pPr>
-        <w:spacing w:after="0" w:line="240" w:lineRule="auto"/>
-        <w:rPr>
-          <w:rFonts w:ascii="Times New Roman" w:eastAsia="Times New Roman" w:hAnsi="Times New Roman" w:cs="Times New Roman"/>
-          <w:sz w:val="24"/>
-          <w:szCs w:val="24"/>
-        </w:rPr>
-      </w:pPr>
-      <w:r>
-        <w:rPr>
-          <w:rFonts w:ascii="Arial" w:eastAsia="Times New Roman" w:hAnsi="Arial" w:cs="Arial"/>
-          <w:color w:val="000000"/>
-          <w:sz w:val="24"/>
-          <w:szCs w:val="24"/>
-        </w:rPr>
+        <w:t>git checkout -b USER DEVELOPMENT</w:t>
+      </w:r>
+    </w:p>
+    <w:p>
+      <w:pPr>
+        <w:spacing w:after="0" w:line="240" w:lineRule="auto"/>
+        <w:rPr>
+          <w:rFonts w:ascii="Times New Roman" w:eastAsia="Times New Roman" w:hAnsi="Times New Roman" w:cs="Times New Roman"/>
+          <w:sz w:val="24"/>
+          <w:szCs w:val="24"/>
+        </w:rPr>
+      </w:pPr>
+      <w:r>
+        <w:rPr>
+          <w:rFonts w:ascii="Arial" w:eastAsia="Times New Roman" w:hAnsi="Arial" w:cs="Arial"/>
+          <w:color w:val="000000"/>
+          <w:sz w:val="24"/>
+          <w:szCs w:val="24"/>
+        </w:rPr>
+        <w:lastRenderedPageBreak/>
         <w:t> </w:t>
       </w:r>
     </w:p>
@@ -11658,20 +11582,18 @@
           <w:sz w:val="24"/>
           <w:szCs w:val="24"/>
         </w:rPr>
-        <w:t>Check branches of the repository (mandatory)</w:t>
-      </w:r>
-    </w:p>
-    <w:p>
-      <w:pPr>
-        <w:spacing w:after="0" w:line="240" w:lineRule="auto"/>
-        <w:rPr>
-          <w:rFonts w:ascii="Times New Roman" w:eastAsia="Times New Roman" w:hAnsi="Times New Roman" w:cs="Times New Roman"/>
-          <w:sz w:val="24"/>
-          <w:szCs w:val="24"/>
-        </w:rPr>
-      </w:pPr>
-      <w:proofErr w:type="spellStart"/>
-      <w:proofErr w:type="gramStart"/>
+        <w:t>Add changes to be pushed (mandatory)</w:t>
+      </w:r>
+    </w:p>
+    <w:p>
+      <w:pPr>
+        <w:spacing w:after="0" w:line="240" w:lineRule="auto"/>
+        <w:rPr>
+          <w:rFonts w:ascii="Times New Roman" w:eastAsia="Times New Roman" w:hAnsi="Times New Roman" w:cs="Times New Roman"/>
+          <w:sz w:val="24"/>
+          <w:szCs w:val="24"/>
+        </w:rPr>
+      </w:pPr>
       <w:r>
         <w:rPr>
           <w:rFonts w:ascii="Arial" w:eastAsia="Times New Roman" w:hAnsi="Arial" w:cs="Arial"/>
@@ -11681,10 +11603,66 @@
           <w:sz w:val="24"/>
           <w:szCs w:val="24"/>
         </w:rPr>
-        <w:t>git</w:t>
-      </w:r>
-      <w:proofErr w:type="spellEnd"/>
-      <w:proofErr w:type="gramEnd"/>
+        <w:t>git add nameoffile</w:t>
+      </w:r>
+    </w:p>
+    <w:p>
+      <w:pPr>
+        <w:spacing w:after="0" w:line="240" w:lineRule="auto"/>
+        <w:rPr>
+          <w:rFonts w:ascii="Times New Roman" w:eastAsia="Times New Roman" w:hAnsi="Times New Roman" w:cs="Times New Roman"/>
+          <w:sz w:val="24"/>
+          <w:szCs w:val="24"/>
+        </w:rPr>
+      </w:pPr>
+    </w:p>
+    <w:p>
+      <w:pPr>
+        <w:spacing w:after="0" w:line="240" w:lineRule="auto"/>
+        <w:rPr>
+          <w:rFonts w:ascii="Times New Roman" w:eastAsia="Times New Roman" w:hAnsi="Times New Roman" w:cs="Times New Roman"/>
+          <w:sz w:val="24"/>
+          <w:szCs w:val="24"/>
+        </w:rPr>
+      </w:pPr>
+      <w:r>
+        <w:rPr>
+          <w:rFonts w:ascii="Arial" w:eastAsia="Times New Roman" w:hAnsi="Arial" w:cs="Arial"/>
+          <w:color w:val="000000"/>
+          <w:sz w:val="24"/>
+          <w:szCs w:val="24"/>
+        </w:rPr>
+        <w:t>or</w:t>
+      </w:r>
+    </w:p>
+    <w:p>
+      <w:pPr>
+        <w:spacing w:after="0" w:line="240" w:lineRule="auto"/>
+        <w:rPr>
+          <w:rFonts w:ascii="Times New Roman" w:eastAsia="Times New Roman" w:hAnsi="Times New Roman" w:cs="Times New Roman"/>
+          <w:sz w:val="24"/>
+          <w:szCs w:val="24"/>
+        </w:rPr>
+      </w:pPr>
+      <w:r>
+        <w:rPr>
+          <w:rFonts w:ascii="Arial" w:eastAsia="Times New Roman" w:hAnsi="Arial" w:cs="Arial"/>
+          <w:color w:val="000000"/>
+          <w:sz w:val="24"/>
+          <w:szCs w:val="24"/>
+        </w:rPr>
+        <w:t>Add changes to the whole branch</w:t>
+      </w:r>
+    </w:p>
+    <w:p>
+      <w:pPr>
+        <w:spacing w:after="0" w:line="240" w:lineRule="auto"/>
+        <w:rPr>
+          <w:rFonts w:ascii="Times New Roman" w:eastAsia="Times New Roman" w:hAnsi="Times New Roman" w:cs="Times New Roman"/>
+          <w:sz w:val="24"/>
+          <w:szCs w:val="24"/>
+        </w:rPr>
+      </w:pPr>
       <w:r>
         <w:rPr>
           <w:rFonts w:ascii="Arial" w:eastAsia="Times New Roman" w:hAnsi="Arial" w:cs="Arial"/>
@@ -11694,7 +11672,7 @@
           <w:sz w:val="24"/>
           <w:szCs w:val="24"/>
         </w:rPr>
-        <w:t xml:space="preserve"> branch –a</w:t>
+        <w:t>git add -A</w:t>
       </w:r>
     </w:p>
     <w:p>
@@ -11732,20 +11710,18 @@
           <w:sz w:val="24"/>
           <w:szCs w:val="24"/>
         </w:rPr>
-        <w:t>Checkout on USER DEVELOPMENT branch (mandatory)</w:t>
-      </w:r>
-    </w:p>
-    <w:p>
-      <w:pPr>
-        <w:spacing w:after="0" w:line="240" w:lineRule="auto"/>
-        <w:rPr>
-          <w:rFonts w:ascii="Times New Roman" w:eastAsia="Times New Roman" w:hAnsi="Times New Roman" w:cs="Times New Roman"/>
-          <w:sz w:val="24"/>
-          <w:szCs w:val="24"/>
-        </w:rPr>
-      </w:pPr>
-      <w:proofErr w:type="spellStart"/>
-      <w:proofErr w:type="gramStart"/>
+        <w:t>Add a message for the commit (mandatory)</w:t>
+      </w:r>
+    </w:p>
+    <w:p>
+      <w:pPr>
+        <w:spacing w:after="0" w:line="240" w:lineRule="auto"/>
+        <w:rPr>
+          <w:rFonts w:ascii="Times New Roman" w:eastAsia="Times New Roman" w:hAnsi="Times New Roman" w:cs="Times New Roman"/>
+          <w:sz w:val="24"/>
+          <w:szCs w:val="24"/>
+        </w:rPr>
+      </w:pPr>
       <w:r>
         <w:rPr>
           <w:rFonts w:ascii="Arial" w:eastAsia="Times New Roman" w:hAnsi="Arial" w:cs="Arial"/>
@@ -11755,10 +11731,56 @@
           <w:sz w:val="24"/>
           <w:szCs w:val="24"/>
         </w:rPr>
-        <w:t>git</w:t>
-      </w:r>
-      <w:proofErr w:type="spellEnd"/>
-      <w:proofErr w:type="gramEnd"/>
+        <w:t>git commit –m “message you are adding”</w:t>
+      </w:r>
+    </w:p>
+    <w:p>
+      <w:pPr>
+        <w:spacing w:after="0" w:line="240" w:lineRule="auto"/>
+        <w:rPr>
+          <w:rFonts w:ascii="Times New Roman" w:eastAsia="Times New Roman" w:hAnsi="Times New Roman" w:cs="Times New Roman"/>
+          <w:sz w:val="24"/>
+          <w:szCs w:val="24"/>
+        </w:rPr>
+      </w:pPr>
+      <w:r>
+        <w:rPr>
+          <w:rFonts w:ascii="Arial" w:eastAsia="Times New Roman" w:hAnsi="Arial" w:cs="Arial"/>
+          <w:color w:val="000000"/>
+          <w:sz w:val="24"/>
+          <w:szCs w:val="24"/>
+        </w:rPr>
+        <w:t> </w:t>
+      </w:r>
+    </w:p>
+    <w:p>
+      <w:pPr>
+        <w:spacing w:after="0" w:line="240" w:lineRule="auto"/>
+        <w:rPr>
+          <w:rFonts w:ascii="Times New Roman" w:eastAsia="Times New Roman" w:hAnsi="Times New Roman" w:cs="Times New Roman"/>
+          <w:sz w:val="24"/>
+          <w:szCs w:val="24"/>
+        </w:rPr>
+      </w:pPr>
+      <w:r>
+        <w:rPr>
+          <w:rFonts w:ascii="Arial" w:eastAsia="Times New Roman" w:hAnsi="Arial" w:cs="Arial"/>
+          <w:color w:val="000000"/>
+          <w:sz w:val="24"/>
+          <w:szCs w:val="24"/>
+        </w:rPr>
+        <w:t>Now push your changes</w:t>
+      </w:r>
+    </w:p>
+    <w:p>
+      <w:pPr>
+        <w:spacing w:after="0" w:line="240" w:lineRule="auto"/>
+        <w:rPr>
+          <w:rFonts w:ascii="Times New Roman" w:eastAsia="Times New Roman" w:hAnsi="Times New Roman" w:cs="Times New Roman"/>
+          <w:sz w:val="24"/>
+          <w:szCs w:val="24"/>
+        </w:rPr>
+      </w:pPr>
       <w:r>
         <w:rPr>
           <w:rFonts w:ascii="Arial" w:eastAsia="Times New Roman" w:hAnsi="Arial" w:cs="Arial"/>
@@ -11768,329 +11790,7 @@
           <w:sz w:val="24"/>
           <w:szCs w:val="24"/>
         </w:rPr>
-        <w:t xml:space="preserve"> checkout -b USER DEVELOPMENT</w:t>
-      </w:r>
-    </w:p>
-    <w:p>
-      <w:pPr>
-        <w:spacing w:after="0" w:line="240" w:lineRule="auto"/>
-        <w:rPr>
-          <w:rFonts w:ascii="Times New Roman" w:eastAsia="Times New Roman" w:hAnsi="Times New Roman" w:cs="Times New Roman"/>
-          <w:sz w:val="24"/>
-          <w:szCs w:val="24"/>
-        </w:rPr>
-      </w:pPr>
-      <w:r>
-        <w:rPr>
-          <w:rFonts w:ascii="Arial" w:eastAsia="Times New Roman" w:hAnsi="Arial" w:cs="Arial"/>
-          <w:color w:val="000000"/>
-          <w:sz w:val="24"/>
-          <w:szCs w:val="24"/>
-        </w:rPr>
-        <w:lastRenderedPageBreak/>
-        <w:t> </w:t>
-      </w:r>
-    </w:p>
-    <w:p>
-      <w:pPr>
-        <w:spacing w:after="0" w:line="240" w:lineRule="auto"/>
-        <w:rPr>
-          <w:rFonts w:ascii="Times New Roman" w:eastAsia="Times New Roman" w:hAnsi="Times New Roman" w:cs="Times New Roman"/>
-          <w:sz w:val="24"/>
-          <w:szCs w:val="24"/>
-        </w:rPr>
-      </w:pPr>
-      <w:r>
-        <w:rPr>
-          <w:rFonts w:ascii="Arial" w:eastAsia="Times New Roman" w:hAnsi="Arial" w:cs="Arial"/>
-          <w:color w:val="000000"/>
-          <w:sz w:val="24"/>
-          <w:szCs w:val="24"/>
-        </w:rPr>
-        <w:t>Add changes to be pushed (mandatory)</w:t>
-      </w:r>
-    </w:p>
-    <w:p>
-      <w:pPr>
-        <w:spacing w:after="0" w:line="240" w:lineRule="auto"/>
-        <w:rPr>
-          <w:rFonts w:ascii="Times New Roman" w:eastAsia="Times New Roman" w:hAnsi="Times New Roman" w:cs="Times New Roman"/>
-          <w:sz w:val="24"/>
-          <w:szCs w:val="24"/>
-        </w:rPr>
-      </w:pPr>
-      <w:proofErr w:type="spellStart"/>
-      <w:proofErr w:type="gramStart"/>
-      <w:r>
-        <w:rPr>
-          <w:rFonts w:ascii="Arial" w:eastAsia="Times New Roman" w:hAnsi="Arial" w:cs="Arial"/>
-          <w:i/>
-          <w:iCs/>
-          <w:color w:val="000000"/>
-          <w:sz w:val="24"/>
-          <w:szCs w:val="24"/>
-        </w:rPr>
-        <w:t>git</w:t>
-      </w:r>
-      <w:proofErr w:type="spellEnd"/>
-      <w:proofErr w:type="gramEnd"/>
-      <w:r>
-        <w:rPr>
-          <w:rFonts w:ascii="Arial" w:eastAsia="Times New Roman" w:hAnsi="Arial" w:cs="Arial"/>
-          <w:i/>
-          <w:iCs/>
-          <w:color w:val="000000"/>
-          <w:sz w:val="24"/>
-          <w:szCs w:val="24"/>
-        </w:rPr>
-        <w:t xml:space="preserve"> add </w:t>
-      </w:r>
-      <w:proofErr w:type="spellStart"/>
-      <w:r>
-        <w:rPr>
-          <w:rFonts w:ascii="Arial" w:eastAsia="Times New Roman" w:hAnsi="Arial" w:cs="Arial"/>
-          <w:i/>
-          <w:iCs/>
-          <w:color w:val="000000"/>
-          <w:sz w:val="24"/>
-          <w:szCs w:val="24"/>
-        </w:rPr>
-        <w:t>nameoffile</w:t>
-      </w:r>
-      <w:proofErr w:type="spellEnd"/>
-    </w:p>
-    <w:p>
-      <w:pPr>
-        <w:spacing w:after="0" w:line="240" w:lineRule="auto"/>
-        <w:rPr>
-          <w:rFonts w:ascii="Times New Roman" w:eastAsia="Times New Roman" w:hAnsi="Times New Roman" w:cs="Times New Roman"/>
-          <w:sz w:val="24"/>
-          <w:szCs w:val="24"/>
-        </w:rPr>
-      </w:pPr>
-    </w:p>
-    <w:p>
-      <w:pPr>
-        <w:spacing w:after="0" w:line="240" w:lineRule="auto"/>
-        <w:rPr>
-          <w:rFonts w:ascii="Times New Roman" w:eastAsia="Times New Roman" w:hAnsi="Times New Roman" w:cs="Times New Roman"/>
-          <w:sz w:val="24"/>
-          <w:szCs w:val="24"/>
-        </w:rPr>
-      </w:pPr>
-      <w:proofErr w:type="gramStart"/>
-      <w:r>
-        <w:rPr>
-          <w:rFonts w:ascii="Arial" w:eastAsia="Times New Roman" w:hAnsi="Arial" w:cs="Arial"/>
-          <w:color w:val="000000"/>
-          <w:sz w:val="24"/>
-          <w:szCs w:val="24"/>
-        </w:rPr>
-        <w:t>or</w:t>
-      </w:r>
-      <w:proofErr w:type="gramEnd"/>
-    </w:p>
-    <w:p>
-      <w:pPr>
-        <w:spacing w:after="0" w:line="240" w:lineRule="auto"/>
-        <w:rPr>
-          <w:rFonts w:ascii="Times New Roman" w:eastAsia="Times New Roman" w:hAnsi="Times New Roman" w:cs="Times New Roman"/>
-          <w:sz w:val="24"/>
-          <w:szCs w:val="24"/>
-        </w:rPr>
-      </w:pPr>
-      <w:r>
-        <w:rPr>
-          <w:rFonts w:ascii="Arial" w:eastAsia="Times New Roman" w:hAnsi="Arial" w:cs="Arial"/>
-          <w:color w:val="000000"/>
-          <w:sz w:val="24"/>
-          <w:szCs w:val="24"/>
-        </w:rPr>
-        <w:t>Add changes to the whole branch</w:t>
-      </w:r>
-    </w:p>
-    <w:p>
-      <w:pPr>
-        <w:spacing w:after="0" w:line="240" w:lineRule="auto"/>
-        <w:rPr>
-          <w:rFonts w:ascii="Times New Roman" w:eastAsia="Times New Roman" w:hAnsi="Times New Roman" w:cs="Times New Roman"/>
-          <w:sz w:val="24"/>
-          <w:szCs w:val="24"/>
-        </w:rPr>
-      </w:pPr>
-      <w:proofErr w:type="spellStart"/>
-      <w:proofErr w:type="gramStart"/>
-      <w:r>
-        <w:rPr>
-          <w:rFonts w:ascii="Arial" w:eastAsia="Times New Roman" w:hAnsi="Arial" w:cs="Arial"/>
-          <w:i/>
-          <w:iCs/>
-          <w:color w:val="000000"/>
-          <w:sz w:val="24"/>
-          <w:szCs w:val="24"/>
-        </w:rPr>
-        <w:t>git</w:t>
-      </w:r>
-      <w:proofErr w:type="spellEnd"/>
-      <w:proofErr w:type="gramEnd"/>
-      <w:r>
-        <w:rPr>
-          <w:rFonts w:ascii="Arial" w:eastAsia="Times New Roman" w:hAnsi="Arial" w:cs="Arial"/>
-          <w:i/>
-          <w:iCs/>
-          <w:color w:val="000000"/>
-          <w:sz w:val="24"/>
-          <w:szCs w:val="24"/>
-        </w:rPr>
-        <w:t xml:space="preserve"> add -A</w:t>
-      </w:r>
-    </w:p>
-    <w:p>
-      <w:pPr>
-        <w:spacing w:after="0" w:line="240" w:lineRule="auto"/>
-        <w:rPr>
-          <w:rFonts w:ascii="Times New Roman" w:eastAsia="Times New Roman" w:hAnsi="Times New Roman" w:cs="Times New Roman"/>
-          <w:sz w:val="24"/>
-          <w:szCs w:val="24"/>
-        </w:rPr>
-      </w:pPr>
-      <w:r>
-        <w:rPr>
-          <w:rFonts w:ascii="Arial" w:eastAsia="Times New Roman" w:hAnsi="Arial" w:cs="Arial"/>
-          <w:color w:val="000000"/>
-          <w:sz w:val="24"/>
-          <w:szCs w:val="24"/>
-        </w:rPr>
-        <w:t> </w:t>
-      </w:r>
-    </w:p>
-    <w:p>
-      <w:pPr>
-        <w:spacing w:after="0" w:line="240" w:lineRule="auto"/>
-        <w:rPr>
-          <w:rFonts w:ascii="Times New Roman" w:eastAsia="Times New Roman" w:hAnsi="Times New Roman" w:cs="Times New Roman"/>
-          <w:sz w:val="24"/>
-          <w:szCs w:val="24"/>
-        </w:rPr>
-      </w:pPr>
-      <w:r>
-        <w:rPr>
-          <w:rFonts w:ascii="Arial" w:eastAsia="Times New Roman" w:hAnsi="Arial" w:cs="Arial"/>
-          <w:color w:val="000000"/>
-          <w:sz w:val="24"/>
-          <w:szCs w:val="24"/>
-        </w:rPr>
-        <w:t>Add a message for the commit (mandatory)</w:t>
-      </w:r>
-    </w:p>
-    <w:p>
-      <w:pPr>
-        <w:spacing w:after="0" w:line="240" w:lineRule="auto"/>
-        <w:rPr>
-          <w:rFonts w:ascii="Times New Roman" w:eastAsia="Times New Roman" w:hAnsi="Times New Roman" w:cs="Times New Roman"/>
-          <w:sz w:val="24"/>
-          <w:szCs w:val="24"/>
-        </w:rPr>
-      </w:pPr>
-      <w:proofErr w:type="spellStart"/>
-      <w:proofErr w:type="gramStart"/>
-      <w:r>
-        <w:rPr>
-          <w:rFonts w:ascii="Arial" w:eastAsia="Times New Roman" w:hAnsi="Arial" w:cs="Arial"/>
-          <w:i/>
-          <w:iCs/>
-          <w:color w:val="000000"/>
-          <w:sz w:val="24"/>
-          <w:szCs w:val="24"/>
-        </w:rPr>
-        <w:t>git</w:t>
-      </w:r>
-      <w:proofErr w:type="spellEnd"/>
-      <w:proofErr w:type="gramEnd"/>
-      <w:r>
-        <w:rPr>
-          <w:rFonts w:ascii="Arial" w:eastAsia="Times New Roman" w:hAnsi="Arial" w:cs="Arial"/>
-          <w:i/>
-          <w:iCs/>
-          <w:color w:val="000000"/>
-          <w:sz w:val="24"/>
-          <w:szCs w:val="24"/>
-        </w:rPr>
-        <w:t xml:space="preserve"> commit –m “message you are adding”</w:t>
-      </w:r>
-    </w:p>
-    <w:p>
-      <w:pPr>
-        <w:spacing w:after="0" w:line="240" w:lineRule="auto"/>
-        <w:rPr>
-          <w:rFonts w:ascii="Times New Roman" w:eastAsia="Times New Roman" w:hAnsi="Times New Roman" w:cs="Times New Roman"/>
-          <w:sz w:val="24"/>
-          <w:szCs w:val="24"/>
-        </w:rPr>
-      </w:pPr>
-      <w:r>
-        <w:rPr>
-          <w:rFonts w:ascii="Arial" w:eastAsia="Times New Roman" w:hAnsi="Arial" w:cs="Arial"/>
-          <w:color w:val="000000"/>
-          <w:sz w:val="24"/>
-          <w:szCs w:val="24"/>
-        </w:rPr>
-        <w:t> </w:t>
-      </w:r>
-    </w:p>
-    <w:p>
-      <w:pPr>
-        <w:spacing w:after="0" w:line="240" w:lineRule="auto"/>
-        <w:rPr>
-          <w:rFonts w:ascii="Times New Roman" w:eastAsia="Times New Roman" w:hAnsi="Times New Roman" w:cs="Times New Roman"/>
-          <w:sz w:val="24"/>
-          <w:szCs w:val="24"/>
-        </w:rPr>
-      </w:pPr>
-      <w:r>
-        <w:rPr>
-          <w:rFonts w:ascii="Arial" w:eastAsia="Times New Roman" w:hAnsi="Arial" w:cs="Arial"/>
-          <w:color w:val="000000"/>
-          <w:sz w:val="24"/>
-          <w:szCs w:val="24"/>
-        </w:rPr>
-        <w:t>Now push your changes</w:t>
-      </w:r>
-    </w:p>
-    <w:p>
-      <w:pPr>
-        <w:spacing w:after="0" w:line="240" w:lineRule="auto"/>
-        <w:rPr>
-          <w:rFonts w:ascii="Times New Roman" w:eastAsia="Times New Roman" w:hAnsi="Times New Roman" w:cs="Times New Roman"/>
-          <w:sz w:val="24"/>
-          <w:szCs w:val="24"/>
-        </w:rPr>
-      </w:pPr>
-      <w:proofErr w:type="spellStart"/>
-      <w:proofErr w:type="gramStart"/>
-      <w:r>
-        <w:rPr>
-          <w:rFonts w:ascii="Arial" w:eastAsia="Times New Roman" w:hAnsi="Arial" w:cs="Arial"/>
-          <w:i/>
-          <w:iCs/>
-          <w:color w:val="000000"/>
-          <w:sz w:val="24"/>
-          <w:szCs w:val="24"/>
-        </w:rPr>
-        <w:t>git</w:t>
-      </w:r>
-      <w:proofErr w:type="spellEnd"/>
-      <w:proofErr w:type="gramEnd"/>
-      <w:r>
-        <w:rPr>
-          <w:rFonts w:ascii="Arial" w:eastAsia="Times New Roman" w:hAnsi="Arial" w:cs="Arial"/>
-          <w:i/>
-          <w:iCs/>
-          <w:color w:val="000000"/>
-          <w:sz w:val="24"/>
-          <w:szCs w:val="24"/>
-        </w:rPr>
-        <w:t xml:space="preserve"> push origin  USER DEVELOPMENT</w:t>
+        <w:t>git push origin  USER DEVELOPMENT</w:t>
       </w:r>
     </w:p>
     <w:p>
@@ -12254,21 +11954,12 @@
           <w:color w:val="515151"/>
         </w:rPr>
       </w:pPr>
-      <w:proofErr w:type="spellStart"/>
-      <w:r>
-        <w:rPr>
-          <w:rFonts w:ascii="Arial" w:eastAsia="Times New Roman" w:hAnsi="Arial" w:cs="Arial"/>
-          <w:color w:val="000000"/>
-        </w:rPr>
-        <w:t>git</w:t>
-      </w:r>
-      <w:proofErr w:type="spellEnd"/>
-      <w:r>
-        <w:rPr>
-          <w:rFonts w:ascii="Arial" w:eastAsia="Times New Roman" w:hAnsi="Arial" w:cs="Arial"/>
-          <w:color w:val="000000"/>
-        </w:rPr>
-        <w:t xml:space="preserve"> checkout -b USER DEVELOPMENT</w:t>
+      <w:r>
+        <w:rPr>
+          <w:rFonts w:ascii="Arial" w:eastAsia="Times New Roman" w:hAnsi="Arial" w:cs="Arial"/>
+          <w:color w:val="000000"/>
+        </w:rPr>
+        <w:t>git checkout -b USER DEVELOPMENT</w:t>
       </w:r>
     </w:p>
     <w:p>
@@ -12340,7 +12031,7 @@
                     </pic:cNvPicPr>
                   </pic:nvPicPr>
                   <pic:blipFill>
-                    <a:blip r:embed="rId88">
+                    <a:blip r:embed="rId93">
                       <a:extLst>
                         <a:ext uri="{28A0092B-C50C-407E-A947-70E740481C1C}">
                           <a14:useLocalDpi xmlns:a14="http://schemas.microsoft.com/office/drawing/2010/main" val="0"/>
@@ -12395,21 +12086,12 @@
         </w:rPr>
         <w:t xml:space="preserve">Shell (Tools &gt; Shell) and type: </w:t>
       </w:r>
-      <w:proofErr w:type="spellStart"/>
-      <w:r>
-        <w:rPr>
-          <w:rFonts w:ascii="Arial" w:eastAsia="Times New Roman" w:hAnsi="Arial" w:cs="Arial"/>
-          <w:color w:val="000000"/>
-        </w:rPr>
-        <w:t>git</w:t>
-      </w:r>
-      <w:proofErr w:type="spellEnd"/>
-      <w:r>
-        <w:rPr>
-          <w:rFonts w:ascii="Arial" w:eastAsia="Times New Roman" w:hAnsi="Arial" w:cs="Arial"/>
-          <w:color w:val="000000"/>
-        </w:rPr>
-        <w:t xml:space="preserve"> checkout -b USER DEVELOPMENT, a prompt will appear where you can select the branch and then follow the steps in “</w:t>
+      <w:r>
+        <w:rPr>
+          <w:rFonts w:ascii="Arial" w:eastAsia="Times New Roman" w:hAnsi="Arial" w:cs="Arial"/>
+          <w:color w:val="000000"/>
+        </w:rPr>
+        <w:t>git checkout -b USER DEVELOPMENT, a prompt will appear where you can select the branch and then follow the steps in “</w:t>
       </w:r>
       <w:r>
         <w:rPr>
@@ -12418,27 +12100,7 @@
           <w:bCs/>
           <w:color w:val="000000"/>
         </w:rPr>
-        <w:t>Developer- Git Bash commands</w:t>
-      </w:r>
-      <w:proofErr w:type="gramStart"/>
-      <w:r>
-        <w:rPr>
-          <w:rFonts w:ascii="Arial" w:eastAsia="Times New Roman" w:hAnsi="Arial" w:cs="Arial"/>
-          <w:b/>
-          <w:bCs/>
-          <w:color w:val="000000"/>
-        </w:rPr>
-        <w:t>  for</w:t>
-      </w:r>
-      <w:proofErr w:type="gramEnd"/>
-      <w:r>
-        <w:rPr>
-          <w:rFonts w:ascii="Arial" w:eastAsia="Times New Roman" w:hAnsi="Arial" w:cs="Arial"/>
-          <w:b/>
-          <w:bCs/>
-          <w:color w:val="000000"/>
-        </w:rPr>
-        <w:t xml:space="preserve"> specific branches”</w:t>
+        <w:t>Developer- Git Bash commands  for specific branches”</w:t>
       </w:r>
     </w:p>
     <w:p>
@@ -12562,56 +12224,24 @@
           <w:rFonts w:ascii="Arial" w:eastAsia="Times New Roman" w:hAnsi="Arial" w:cs="Arial"/>
           <w:color w:val="000000"/>
         </w:rPr>
-        <w:t>b.       Find the location of your Data folder: for me it’s Desktop/</w:t>
-      </w:r>
-      <w:proofErr w:type="spellStart"/>
-      <w:r>
-        <w:rPr>
-          <w:rFonts w:ascii="Arial" w:eastAsia="Times New Roman" w:hAnsi="Arial" w:cs="Arial"/>
-          <w:color w:val="000000"/>
-        </w:rPr>
-        <w:t>git</w:t>
-      </w:r>
-      <w:proofErr w:type="spellEnd"/>
-      <w:r>
-        <w:rPr>
-          <w:rFonts w:ascii="Arial" w:eastAsia="Times New Roman" w:hAnsi="Arial" w:cs="Arial"/>
-          <w:color w:val="000000"/>
-        </w:rPr>
-        <w:t>/Data</w:t>
-      </w:r>
-    </w:p>
-    <w:p>
-      <w:pPr>
-        <w:spacing w:after="0" w:line="240" w:lineRule="auto"/>
-        <w:rPr>
-          <w:rFonts w:ascii="Times New Roman" w:eastAsia="Times New Roman" w:hAnsi="Times New Roman" w:cs="Times New Roman"/>
-          <w:sz w:val="24"/>
-          <w:szCs w:val="24"/>
-        </w:rPr>
-      </w:pPr>
-      <w:r>
-        <w:rPr>
-          <w:rFonts w:ascii="Arial" w:eastAsia="Times New Roman" w:hAnsi="Arial" w:cs="Arial"/>
-          <w:color w:val="000000"/>
-        </w:rPr>
-        <w:t xml:space="preserve">2.       If you already have an </w:t>
-      </w:r>
-      <w:proofErr w:type="spellStart"/>
-      <w:r>
-        <w:rPr>
-          <w:rFonts w:ascii="Arial" w:eastAsia="Times New Roman" w:hAnsi="Arial" w:cs="Arial"/>
-          <w:color w:val="000000"/>
-        </w:rPr>
-        <w:t>Rproject</w:t>
-      </w:r>
-      <w:proofErr w:type="spellEnd"/>
-      <w:r>
-        <w:rPr>
-          <w:rFonts w:ascii="Arial" w:eastAsia="Times New Roman" w:hAnsi="Arial" w:cs="Arial"/>
-          <w:color w:val="000000"/>
-        </w:rPr>
-        <w:t xml:space="preserve"> and you want to connect it to a </w:t>
+        <w:t>b.       Find the location of your Data folder: for me it’s Desktop/git/Data</w:t>
+      </w:r>
+    </w:p>
+    <w:p>
+      <w:pPr>
+        <w:spacing w:after="0" w:line="240" w:lineRule="auto"/>
+        <w:rPr>
+          <w:rFonts w:ascii="Times New Roman" w:eastAsia="Times New Roman" w:hAnsi="Times New Roman" w:cs="Times New Roman"/>
+          <w:sz w:val="24"/>
+          <w:szCs w:val="24"/>
+        </w:rPr>
+      </w:pPr>
+      <w:r>
+        <w:rPr>
+          <w:rFonts w:ascii="Arial" w:eastAsia="Times New Roman" w:hAnsi="Arial" w:cs="Arial"/>
+          <w:color w:val="000000"/>
+        </w:rPr>
+        <w:t xml:space="preserve">2.       If you already have an Rproject and you want to connect it to a </w:t>
       </w:r>
       <w:r>
         <w:rPr>
@@ -12637,37 +12267,12 @@
           <w:szCs w:val="24"/>
         </w:rPr>
       </w:pPr>
-      <w:proofErr w:type="gramStart"/>
-      <w:r>
-        <w:rPr>
-          <w:rFonts w:ascii="Arial" w:eastAsia="Times New Roman" w:hAnsi="Arial" w:cs="Arial"/>
-          <w:color w:val="000000"/>
-        </w:rPr>
-        <w:t>a</w:t>
-      </w:r>
-      <w:proofErr w:type="gramEnd"/>
-      <w:r>
-        <w:rPr>
-          <w:rFonts w:ascii="Arial" w:eastAsia="Times New Roman" w:hAnsi="Arial" w:cs="Arial"/>
-          <w:color w:val="000000"/>
-        </w:rPr>
-        <w:t xml:space="preserve">.       In </w:t>
-      </w:r>
-      <w:proofErr w:type="spellStart"/>
-      <w:r>
-        <w:rPr>
-          <w:rFonts w:ascii="Arial" w:eastAsia="Times New Roman" w:hAnsi="Arial" w:cs="Arial"/>
-          <w:color w:val="000000"/>
-        </w:rPr>
-        <w:t>Rstudio</w:t>
-      </w:r>
-      <w:proofErr w:type="spellEnd"/>
-      <w:r>
-        <w:rPr>
-          <w:rFonts w:ascii="Arial" w:eastAsia="Times New Roman" w:hAnsi="Arial" w:cs="Arial"/>
-          <w:color w:val="000000"/>
-        </w:rPr>
-        <w:t xml:space="preserve"> go to Tools -&gt; Version Control -&gt; Project Setup</w:t>
+      <w:r>
+        <w:rPr>
+          <w:rFonts w:ascii="Arial" w:eastAsia="Times New Roman" w:hAnsi="Arial" w:cs="Arial"/>
+          <w:color w:val="000000"/>
+        </w:rPr>
+        <w:t>a.       In Rstudio go to Tools -&gt; Version Control -&gt; Project Setup</w:t>
       </w:r>
     </w:p>
     <w:p>
@@ -12686,7 +12291,7 @@
         </w:rPr>
         <w:t>b.       I have not actually done this before but this website may be helpful:</w:t>
       </w:r>
-      <w:hyperlink r:id="rId89" w:history="1">
+      <w:hyperlink r:id="rId94" w:history="1">
         <w:r>
           <w:rPr>
             <w:rFonts w:ascii="Arial" w:eastAsia="Times New Roman" w:hAnsi="Arial" w:cs="Arial"/>
@@ -13142,7 +12747,7 @@
                     </pic:cNvPicPr>
                   </pic:nvPicPr>
                   <pic:blipFill>
-                    <a:blip r:embed="rId90">
+                    <a:blip r:embed="rId95">
                       <a:extLst>
                         <a:ext uri="{28A0092B-C50C-407E-A947-70E740481C1C}">
                           <a14:useLocalDpi xmlns:a14="http://schemas.microsoft.com/office/drawing/2010/main" val="0"/>
@@ -13394,7 +12999,7 @@
         </w:rPr>
         <w:t xml:space="preserve">? </w:t>
       </w:r>
-      <w:hyperlink r:id="rId91" w:history="1">
+      <w:hyperlink r:id="rId96" w:history="1">
         <w:r>
           <w:rPr>
             <w:rFonts w:ascii="Arial" w:eastAsia="Times New Roman" w:hAnsi="Arial" w:cs="Arial"/>
@@ -13483,7 +13088,7 @@
           <w:szCs w:val="36"/>
         </w:rPr>
       </w:pPr>
-      <w:hyperlink r:id="rId92" w:history="1">
+      <w:hyperlink r:id="rId97" w:history="1">
         <w:r>
           <w:rPr>
             <w:rFonts w:ascii="Arial" w:eastAsia="Times New Roman" w:hAnsi="Arial" w:cs="Arial"/>
@@ -13545,7 +13150,7 @@
           <w:szCs w:val="36"/>
         </w:rPr>
       </w:pPr>
-      <w:hyperlink r:id="rId93" w:history="1">
+      <w:hyperlink r:id="rId98" w:history="1">
         <w:r>
           <w:rPr>
             <w:rFonts w:ascii="Arial" w:eastAsia="Times New Roman" w:hAnsi="Arial" w:cs="Arial"/>
@@ -13601,7 +13206,7 @@
         </w:rPr>
         <w:t>  (</w:t>
       </w:r>
-      <w:hyperlink r:id="rId94" w:history="1">
+      <w:hyperlink r:id="rId99" w:history="1">
         <w:r>
           <w:rPr>
             <w:rFonts w:ascii="Arial" w:eastAsia="Times New Roman" w:hAnsi="Arial" w:cs="Arial"/>
@@ -13692,7 +13297,7 @@
           <w:szCs w:val="24"/>
         </w:rPr>
       </w:pPr>
-      <w:hyperlink r:id="rId95" w:history="1">
+      <w:hyperlink r:id="rId100" w:history="1">
         <w:r>
           <w:rPr>
             <w:rFonts w:ascii="Arial" w:eastAsia="Times New Roman" w:hAnsi="Arial" w:cs="Arial"/>
@@ -13746,7 +13351,7 @@
         </w:rPr>
         <w:t>(</w:t>
       </w:r>
-      <w:hyperlink r:id="rId96" w:history="1">
+      <w:hyperlink r:id="rId101" w:history="1">
         <w:r>
           <w:rPr>
             <w:rFonts w:ascii="Arial" w:eastAsia="Times New Roman" w:hAnsi="Arial" w:cs="Arial"/>
@@ -13809,7 +13414,7 @@
           <w:szCs w:val="24"/>
         </w:rPr>
       </w:pPr>
-      <w:hyperlink r:id="rId97" w:history="1">
+      <w:hyperlink r:id="rId102" w:history="1">
         <w:r>
           <w:rPr>
             <w:rFonts w:ascii="Arial" w:eastAsia="Times New Roman" w:hAnsi="Arial" w:cs="Arial"/>
@@ -13880,7 +13485,7 @@
           <w:szCs w:val="24"/>
         </w:rPr>
       </w:pPr>
-      <w:hyperlink r:id="rId98" w:history="1">
+      <w:hyperlink r:id="rId103" w:history="1">
         <w:r>
           <w:rPr>
             <w:rFonts w:ascii="Arial" w:eastAsia="Times New Roman" w:hAnsi="Arial" w:cs="Arial"/>
@@ -13957,7 +13562,7 @@
         </w:rPr>
         <w:t xml:space="preserve"> and R Studio </w:t>
       </w:r>
-      <w:hyperlink r:id="rId99" w:history="1">
+      <w:hyperlink r:id="rId104" w:history="1">
         <w:r>
           <w:rPr>
             <w:rFonts w:ascii="Arial" w:eastAsia="Times New Roman" w:hAnsi="Arial" w:cs="Arial"/>
@@ -13986,7 +13591,7 @@
       </w:r>
     </w:p>
     <w:sectPr>
-      <w:footerReference w:type="default" r:id="rId100"/>
+      <w:footerReference w:type="default" r:id="rId105"/>
       <w:pgSz w:w="12240" w:h="15840"/>
       <w:pgMar w:top="1440" w:right="1440" w:bottom="1440" w:left="1440" w:header="720" w:footer="720" w:gutter="0"/>
       <w:cols w:space="720"/>
@@ -14055,7 +13660,7 @@
           <w:rPr>
             <w:noProof/>
           </w:rPr>
-          <w:t>10</w:t>
+          <w:t>23</w:t>
         </w:r>
         <w:r>
           <w:rPr>

</xml_diff>

<commit_message>
continued to work on documentation
</commit_message>
<xml_diff>
--- a/graduate_research/workflow_documentation/github_workflow.docx
+++ b/graduate_research/workflow_documentation/github_workflow.docx
@@ -13741,10 +13741,10 @@
             <v:path o:extrusionok="f" gradientshapeok="t" o:connecttype="rect"/>
             <o:lock v:ext="edit" aspectratio="t"/>
           </v:shapetype>
-          <v:shape id="_x0000_i1033" type="#_x0000_t75" style="width:467.25pt;height:386.25pt" o:ole="">
+          <v:shape id="_x0000_i1025" type="#_x0000_t75" style="width:467.15pt;height:386.8pt" o:ole="">
             <v:imagedata r:id="rId91" o:title=""/>
           </v:shape>
-          <o:OLEObject Type="Embed" ProgID="Visio.Drawing.15" ShapeID="_x0000_i1033" DrawAspect="Content" ObjectID="_1637763045" r:id="rId92"/>
+          <o:OLEObject Type="Embed" ProgID="Visio.Drawing.15" ShapeID="_x0000_i1025" DrawAspect="Content" ObjectID="_1638017403" r:id="rId92"/>
         </w:object>
       </w:r>
     </w:p>
@@ -14359,7 +14359,23 @@
           <w:sz w:val="24"/>
           <w:szCs w:val="24"/>
         </w:rPr>
-        <w:t xml:space="preserve">Without submitting a pull request from the `master` branch to the user branch, it is very possible that a merge conflict will arise in the future when the user tries to submit their own edits to files that are not up to date with the `master` branch. Merge conflicts will be discussed in the next section. </w:t>
+        <w:t xml:space="preserve">Without submitting a pull request from the `master` branch to the user branch, it is very possible that a merge conflict will arise in the future when the user tries to submit their own edits to files that are not up to date with the `master` branch. Merge conflicts will be discussed in </w:t>
+      </w:r>
+      <w:r>
+        <w:rPr>
+          <w:rFonts w:ascii="Arial" w:eastAsia="Times New Roman" w:hAnsi="Arial" w:cs="Arial"/>
+          <w:sz w:val="24"/>
+          <w:szCs w:val="24"/>
+        </w:rPr>
+        <w:t>detail in another section</w:t>
+      </w:r>
+      <w:r>
+        <w:rPr>
+          <w:rFonts w:ascii="Arial" w:eastAsia="Times New Roman" w:hAnsi="Arial" w:cs="Arial"/>
+          <w:sz w:val="24"/>
+          <w:szCs w:val="24"/>
+        </w:rPr>
+        <w:t xml:space="preserve">. </w:t>
       </w:r>
     </w:p>
     <w:p>
@@ -14493,10 +14509,10 @@
       </w:pPr>
       <w:r>
         <w:object w:dxaOrig="14895" w:dyaOrig="10350">
-          <v:shape id="_x0000_i1039" type="#_x0000_t75" style="width:475.5pt;height:330pt" o:ole="">
+          <v:shape id="_x0000_i1026" type="#_x0000_t75" style="width:475.55pt;height:329.85pt" o:ole="">
             <v:imagedata r:id="rId94" o:title=""/>
           </v:shape>
-          <o:OLEObject Type="Embed" ProgID="Visio.Drawing.15" ShapeID="_x0000_i1039" DrawAspect="Content" ObjectID="_1637763046" r:id="rId95"/>
+          <o:OLEObject Type="Embed" ProgID="Visio.Drawing.15" ShapeID="_x0000_i1026" DrawAspect="Content" ObjectID="_1638017404" r:id="rId95"/>
         </w:object>
       </w:r>
     </w:p>
@@ -14544,189 +14560,1512 @@
       <w:pPr>
         <w:spacing w:after="0" w:line="240" w:lineRule="auto"/>
         <w:rPr>
-          <w:rFonts w:ascii="Times New Roman" w:eastAsia="Times New Roman" w:hAnsi="Times New Roman" w:cs="Times New Roman"/>
-          <w:sz w:val="24"/>
-          <w:szCs w:val="24"/>
-        </w:rPr>
-      </w:pPr>
-    </w:p>
-    <w:p>
-      <w:pPr>
-        <w:spacing w:after="0" w:line="240" w:lineRule="auto"/>
-        <w:rPr>
-          <w:rFonts w:ascii="Times New Roman" w:eastAsia="Times New Roman" w:hAnsi="Times New Roman" w:cs="Times New Roman"/>
-          <w:sz w:val="24"/>
-          <w:szCs w:val="24"/>
-        </w:rPr>
-      </w:pPr>
-    </w:p>
-    <w:p>
-      <w:pPr>
-        <w:spacing w:after="0" w:line="240" w:lineRule="auto"/>
-        <w:rPr>
-          <w:rFonts w:ascii="Times New Roman" w:eastAsia="Times New Roman" w:hAnsi="Times New Roman" w:cs="Times New Roman"/>
-          <w:sz w:val="24"/>
-          <w:szCs w:val="24"/>
-        </w:rPr>
-      </w:pPr>
-    </w:p>
-    <w:p>
-      <w:pPr>
-        <w:spacing w:after="0" w:line="240" w:lineRule="auto"/>
-        <w:rPr>
-          <w:rFonts w:ascii="Times New Roman" w:eastAsia="Times New Roman" w:hAnsi="Times New Roman" w:cs="Times New Roman"/>
+          <w:rFonts w:ascii="Arial" w:eastAsia="Times New Roman" w:hAnsi="Arial" w:cs="Arial"/>
+          <w:sz w:val="24"/>
+          <w:szCs w:val="24"/>
+        </w:rPr>
+      </w:pPr>
+      <w:r>
+        <w:rPr>
+          <w:rFonts w:ascii="Arial" w:eastAsia="Times New Roman" w:hAnsi="Arial" w:cs="Arial"/>
+          <w:sz w:val="24"/>
+          <w:szCs w:val="24"/>
+        </w:rPr>
+        <w:t>Working within the GitHub online portal can be easy and initiative</w:t>
+      </w:r>
+      <w:r>
+        <w:rPr>
+          <w:rFonts w:ascii="Arial" w:eastAsia="Times New Roman" w:hAnsi="Arial" w:cs="Arial"/>
+          <w:sz w:val="24"/>
+          <w:szCs w:val="24"/>
+        </w:rPr>
+        <w:t>. The GitHub online portal allows the user to edit, add, and delete files/folders within the repository. Protected branches</w:t>
+      </w:r>
+      <w:r>
+        <w:rPr>
+          <w:rFonts w:ascii="Arial" w:eastAsia="Times New Roman" w:hAnsi="Arial" w:cs="Arial"/>
+          <w:sz w:val="24"/>
+          <w:szCs w:val="24"/>
+        </w:rPr>
+        <w:t>, such as the ‘master’ branch</w:t>
+      </w:r>
+      <w:r>
+        <w:rPr>
+          <w:rFonts w:ascii="Arial" w:eastAsia="Times New Roman" w:hAnsi="Arial" w:cs="Arial"/>
+          <w:sz w:val="24"/>
+          <w:szCs w:val="24"/>
+        </w:rPr>
+        <w:t xml:space="preserve"> will not allow for any changes without approval. Unprotected user bra</w:t>
+      </w:r>
+      <w:r>
+        <w:rPr>
+          <w:rFonts w:ascii="Arial" w:eastAsia="Times New Roman" w:hAnsi="Arial" w:cs="Arial"/>
+          <w:sz w:val="24"/>
+          <w:szCs w:val="24"/>
+        </w:rPr>
+        <w:t>nches are able to be modified without prior approval. Below are the steps for the GitHub online portal Workflow.</w:t>
+      </w:r>
+    </w:p>
+    <w:p>
+      <w:pPr>
+        <w:spacing w:after="0" w:line="240" w:lineRule="auto"/>
+        <w:rPr>
+          <w:rFonts w:ascii="Arial" w:eastAsia="Times New Roman" w:hAnsi="Arial" w:cs="Arial"/>
+          <w:sz w:val="24"/>
+          <w:szCs w:val="24"/>
+        </w:rPr>
+      </w:pPr>
+    </w:p>
+    <w:p>
+      <w:pPr>
+        <w:spacing w:after="0" w:line="240" w:lineRule="auto"/>
+        <w:rPr>
+          <w:rFonts w:ascii="Arial" w:eastAsia="Times New Roman" w:hAnsi="Arial" w:cs="Arial"/>
+          <w:sz w:val="24"/>
+          <w:szCs w:val="24"/>
+        </w:rPr>
+      </w:pPr>
+      <w:r>
+        <w:rPr>
+          <w:rFonts w:ascii="Arial" w:eastAsia="Times New Roman" w:hAnsi="Arial" w:cs="Arial"/>
+          <w:sz w:val="24"/>
+          <w:szCs w:val="24"/>
+        </w:rPr>
+        <w:t>1.</w:t>
+      </w:r>
+      <w:r>
+        <w:rPr>
+          <w:rFonts w:ascii="Arial" w:eastAsia="Times New Roman" w:hAnsi="Arial" w:cs="Arial"/>
+          <w:sz w:val="24"/>
+          <w:szCs w:val="24"/>
+        </w:rPr>
+        <w:t xml:space="preserve"> Only some file types are allowed to be edited directly in GitHub. Some fil</w:t>
+      </w:r>
+      <w:r>
+        <w:rPr>
+          <w:rFonts w:ascii="Arial" w:eastAsia="Times New Roman" w:hAnsi="Arial" w:cs="Arial"/>
+          <w:sz w:val="24"/>
+          <w:szCs w:val="24"/>
+        </w:rPr>
+        <w:t>e types such as .</w:t>
+      </w:r>
+      <w:proofErr w:type="spellStart"/>
+      <w:r>
+        <w:rPr>
+          <w:rFonts w:ascii="Arial" w:eastAsia="Times New Roman" w:hAnsi="Arial" w:cs="Arial"/>
+          <w:sz w:val="24"/>
+          <w:szCs w:val="24"/>
+        </w:rPr>
+        <w:t>docx</w:t>
+      </w:r>
+      <w:proofErr w:type="spellEnd"/>
+      <w:r>
+        <w:rPr>
+          <w:rFonts w:ascii="Arial" w:eastAsia="Times New Roman" w:hAnsi="Arial" w:cs="Arial"/>
+          <w:sz w:val="24"/>
+          <w:szCs w:val="24"/>
+        </w:rPr>
+        <w:t xml:space="preserve"> will need to be downloaded and opened to be edited, and then dragged into the repository for the new changes. Some file types that you can edit directly are R files and .txt files. </w:t>
+      </w:r>
+      <w:r>
+        <w:rPr>
+          <w:rFonts w:ascii="Arial" w:eastAsia="Times New Roman" w:hAnsi="Arial" w:cs="Arial"/>
+          <w:sz w:val="24"/>
+          <w:szCs w:val="24"/>
+        </w:rPr>
+        <w:t>Select the file that you would like to edit. Click on the pencil icon.</w:t>
+      </w:r>
+      <w:r>
+        <w:rPr>
+          <w:rFonts w:ascii="Arial" w:eastAsia="Times New Roman" w:hAnsi="Arial" w:cs="Arial"/>
+          <w:sz w:val="24"/>
+          <w:szCs w:val="24"/>
+        </w:rPr>
+        <w:t xml:space="preserve"> The screen will change into a new editable screen. You can edit the text in the document directly. </w:t>
+      </w:r>
+    </w:p>
+    <w:p>
+      <w:r>
+        <w:rPr>
+          <w:noProof/>
+        </w:rPr>
+        <w:lastRenderedPageBreak/>
+        <w:drawing>
+          <wp:anchor distT="0" distB="0" distL="114300" distR="114300" simplePos="0" relativeHeight="251659264" behindDoc="0" locked="0" layoutInCell="1" allowOverlap="1">
+            <wp:simplePos x="0" y="0"/>
+            <wp:positionH relativeFrom="column">
+              <wp:posOffset>295275</wp:posOffset>
+            </wp:positionH>
+            <wp:positionV relativeFrom="paragraph">
+              <wp:posOffset>0</wp:posOffset>
+            </wp:positionV>
+            <wp:extent cx="5038725" cy="2713160"/>
+            <wp:effectExtent l="0" t="0" r="0" b="0"/>
+            <wp:wrapTopAndBottom/>
+            <wp:docPr id="24" name="Picture 24"/>
+            <wp:cNvGraphicFramePr>
+              <a:graphicFrameLocks xmlns:a="http://schemas.openxmlformats.org/drawingml/2006/main" noChangeAspect="1"/>
+            </wp:cNvGraphicFramePr>
+            <a:graphic xmlns:a="http://schemas.openxmlformats.org/drawingml/2006/main">
+              <a:graphicData uri="http://schemas.openxmlformats.org/drawingml/2006/picture">
+                <pic:pic xmlns:pic="http://schemas.openxmlformats.org/drawingml/2006/picture">
+                  <pic:nvPicPr>
+                    <pic:cNvPr id="0" name="Picture 5"/>
+                    <pic:cNvPicPr>
+                      <a:picLocks noChangeAspect="1" noChangeArrowheads="1"/>
+                    </pic:cNvPicPr>
+                  </pic:nvPicPr>
+                  <pic:blipFill>
+                    <a:blip r:embed="rId96" cstate="print">
+                      <a:extLst>
+                        <a:ext uri="{28A0092B-C50C-407E-A947-70E740481C1C}">
+                          <a14:useLocalDpi xmlns:a14="http://schemas.microsoft.com/office/drawing/2010/main" val="0"/>
+                        </a:ext>
+                      </a:extLst>
+                    </a:blip>
+                    <a:srcRect/>
+                    <a:stretch>
+                      <a:fillRect/>
+                    </a:stretch>
+                  </pic:blipFill>
+                  <pic:spPr bwMode="auto">
+                    <a:xfrm>
+                      <a:off x="0" y="0"/>
+                      <a:ext cx="5038725" cy="2713160"/>
+                    </a:xfrm>
+                    <a:prstGeom prst="rect">
+                      <a:avLst/>
+                    </a:prstGeom>
+                    <a:noFill/>
+                    <a:ln>
+                      <a:noFill/>
+                    </a:ln>
+                  </pic:spPr>
+                </pic:pic>
+              </a:graphicData>
+            </a:graphic>
+            <wp14:sizeRelH relativeFrom="page">
+              <wp14:pctWidth>0</wp14:pctWidth>
+            </wp14:sizeRelH>
+            <wp14:sizeRelV relativeFrom="page">
+              <wp14:pctHeight>0</wp14:pctHeight>
+            </wp14:sizeRelV>
+          </wp:anchor>
+        </w:drawing>
+      </w:r>
+    </w:p>
+    <w:p>
+      <w:pPr>
+        <w:rPr>
+          <w:rFonts w:ascii="Arial" w:eastAsia="Times New Roman" w:hAnsi="Arial" w:cs="Arial"/>
+          <w:sz w:val="24"/>
+          <w:szCs w:val="24"/>
+        </w:rPr>
+      </w:pPr>
+      <w:r>
+        <w:rPr>
+          <w:rFonts w:ascii="Arial" w:eastAsia="Times New Roman" w:hAnsi="Arial" w:cs="Arial"/>
+          <w:noProof/>
+          <w:sz w:val="24"/>
+          <w:szCs w:val="24"/>
+        </w:rPr>
+        <w:drawing>
+          <wp:anchor distT="0" distB="0" distL="114300" distR="114300" simplePos="0" relativeHeight="251660288" behindDoc="0" locked="0" layoutInCell="1" allowOverlap="1">
+            <wp:simplePos x="0" y="0"/>
+            <wp:positionH relativeFrom="column">
+              <wp:posOffset>323850</wp:posOffset>
+            </wp:positionH>
+            <wp:positionV relativeFrom="paragraph">
+              <wp:posOffset>1354455</wp:posOffset>
+            </wp:positionV>
+            <wp:extent cx="5010150" cy="2495550"/>
+            <wp:effectExtent l="0" t="0" r="0" b="0"/>
+            <wp:wrapTopAndBottom/>
+            <wp:docPr id="27" name="Picture 27"/>
+            <wp:cNvGraphicFramePr>
+              <a:graphicFrameLocks xmlns:a="http://schemas.openxmlformats.org/drawingml/2006/main" noChangeAspect="1"/>
+            </wp:cNvGraphicFramePr>
+            <a:graphic xmlns:a="http://schemas.openxmlformats.org/drawingml/2006/main">
+              <a:graphicData uri="http://schemas.openxmlformats.org/drawingml/2006/picture">
+                <pic:pic xmlns:pic="http://schemas.openxmlformats.org/drawingml/2006/picture">
+                  <pic:nvPicPr>
+                    <pic:cNvPr id="0" name="Picture 6"/>
+                    <pic:cNvPicPr>
+                      <a:picLocks noChangeAspect="1" noChangeArrowheads="1"/>
+                    </pic:cNvPicPr>
+                  </pic:nvPicPr>
+                  <pic:blipFill>
+                    <a:blip r:embed="rId97" cstate="print">
+                      <a:extLst>
+                        <a:ext uri="{28A0092B-C50C-407E-A947-70E740481C1C}">
+                          <a14:useLocalDpi xmlns:a14="http://schemas.microsoft.com/office/drawing/2010/main" val="0"/>
+                        </a:ext>
+                      </a:extLst>
+                    </a:blip>
+                    <a:srcRect/>
+                    <a:stretch>
+                      <a:fillRect/>
+                    </a:stretch>
+                  </pic:blipFill>
+                  <pic:spPr bwMode="auto">
+                    <a:xfrm>
+                      <a:off x="0" y="0"/>
+                      <a:ext cx="5010150" cy="2495550"/>
+                    </a:xfrm>
+                    <a:prstGeom prst="rect">
+                      <a:avLst/>
+                    </a:prstGeom>
+                    <a:noFill/>
+                    <a:ln>
+                      <a:noFill/>
+                    </a:ln>
+                  </pic:spPr>
+                </pic:pic>
+              </a:graphicData>
+            </a:graphic>
+            <wp14:sizeRelH relativeFrom="page">
+              <wp14:pctWidth>0</wp14:pctWidth>
+            </wp14:sizeRelH>
+            <wp14:sizeRelV relativeFrom="page">
+              <wp14:pctHeight>0</wp14:pctHeight>
+            </wp14:sizeRelV>
+          </wp:anchor>
+        </w:drawing>
+      </w:r>
+      <w:r>
+        <w:rPr>
+          <w:rFonts w:ascii="Arial" w:eastAsia="Times New Roman" w:hAnsi="Arial" w:cs="Arial"/>
+          <w:sz w:val="24"/>
+          <w:szCs w:val="24"/>
+        </w:rPr>
+        <w:t xml:space="preserve">Screen shot- Pencil icon on top right of selected file. </w:t>
+      </w:r>
+    </w:p>
+    <w:p>
+      <w:pPr>
+        <w:spacing w:after="0" w:line="240" w:lineRule="auto"/>
+        <w:rPr>
+          <w:rFonts w:ascii="Arial" w:eastAsia="Times New Roman" w:hAnsi="Arial" w:cs="Arial"/>
+          <w:sz w:val="24"/>
+          <w:szCs w:val="24"/>
+        </w:rPr>
+      </w:pPr>
+    </w:p>
+    <w:p>
+      <w:pPr>
+        <w:spacing w:after="0" w:line="240" w:lineRule="auto"/>
+        <w:rPr>
+          <w:rFonts w:ascii="Times New Roman" w:eastAsia="Times New Roman" w:hAnsi="Times New Roman" w:cs="Times New Roman"/>
+          <w:sz w:val="24"/>
+          <w:szCs w:val="24"/>
+        </w:rPr>
+      </w:pPr>
+    </w:p>
+    <w:p>
+      <w:pPr>
+        <w:spacing w:after="0" w:line="240" w:lineRule="auto"/>
+        <w:rPr>
+          <w:rFonts w:ascii="Times New Roman" w:eastAsia="Times New Roman" w:hAnsi="Times New Roman" w:cs="Times New Roman"/>
+          <w:sz w:val="24"/>
+          <w:szCs w:val="24"/>
+        </w:rPr>
+      </w:pPr>
+    </w:p>
+    <w:p>
+      <w:pPr>
+        <w:spacing w:after="0" w:line="240" w:lineRule="auto"/>
+        <w:rPr>
+          <w:rFonts w:ascii="Times New Roman" w:eastAsia="Times New Roman" w:hAnsi="Times New Roman" w:cs="Times New Roman"/>
+          <w:sz w:val="24"/>
+          <w:szCs w:val="24"/>
+        </w:rPr>
+      </w:pPr>
+    </w:p>
+    <w:p>
+      <w:pPr>
+        <w:spacing w:after="0" w:line="240" w:lineRule="auto"/>
+        <w:rPr>
+          <w:rFonts w:ascii="Times New Roman" w:eastAsia="Times New Roman" w:hAnsi="Times New Roman" w:cs="Times New Roman"/>
+          <w:sz w:val="24"/>
+          <w:szCs w:val="24"/>
+        </w:rPr>
+      </w:pPr>
+    </w:p>
+    <w:p>
+      <w:pPr>
+        <w:spacing w:after="0" w:line="240" w:lineRule="auto"/>
+        <w:rPr>
+          <w:rFonts w:ascii="Times New Roman" w:eastAsia="Times New Roman" w:hAnsi="Times New Roman" w:cs="Times New Roman"/>
+          <w:sz w:val="24"/>
+          <w:szCs w:val="24"/>
+        </w:rPr>
+      </w:pPr>
+    </w:p>
+    <w:p>
+      <w:pPr>
+        <w:spacing w:after="0" w:line="240" w:lineRule="auto"/>
+        <w:rPr>
+          <w:rFonts w:ascii="Times New Roman" w:eastAsia="Times New Roman" w:hAnsi="Times New Roman" w:cs="Times New Roman"/>
+          <w:sz w:val="24"/>
+          <w:szCs w:val="24"/>
+        </w:rPr>
+      </w:pPr>
+    </w:p>
+    <w:p>
+      <w:pPr>
+        <w:spacing w:after="0" w:line="240" w:lineRule="auto"/>
+        <w:rPr>
+          <w:rFonts w:ascii="Arial" w:eastAsia="Times New Roman" w:hAnsi="Arial" w:cs="Arial"/>
+          <w:sz w:val="24"/>
+          <w:szCs w:val="24"/>
+        </w:rPr>
+      </w:pPr>
+      <w:r>
+        <w:rPr>
+          <w:rFonts w:ascii="Arial" w:eastAsia="Times New Roman" w:hAnsi="Arial" w:cs="Arial"/>
+          <w:sz w:val="24"/>
+          <w:szCs w:val="24"/>
+        </w:rPr>
+        <w:t xml:space="preserve">Screen shot- Editable screen. </w:t>
+      </w:r>
+    </w:p>
+    <w:p>
+      <w:pPr>
+        <w:spacing w:after="0" w:line="240" w:lineRule="auto"/>
+        <w:rPr>
+          <w:rFonts w:ascii="Arial" w:eastAsia="Times New Roman" w:hAnsi="Arial" w:cs="Arial"/>
+          <w:sz w:val="24"/>
+          <w:szCs w:val="24"/>
+        </w:rPr>
+      </w:pPr>
+    </w:p>
+    <w:p>
+      <w:pPr>
+        <w:spacing w:after="0" w:line="240" w:lineRule="auto"/>
+        <w:rPr>
+          <w:rFonts w:ascii="Arial" w:eastAsia="Times New Roman" w:hAnsi="Arial" w:cs="Arial"/>
+          <w:sz w:val="24"/>
+          <w:szCs w:val="24"/>
+        </w:rPr>
+      </w:pPr>
+    </w:p>
+    <w:p>
+      <w:pPr>
+        <w:spacing w:after="0" w:line="240" w:lineRule="auto"/>
+        <w:rPr>
+          <w:rFonts w:ascii="Arial" w:eastAsia="Times New Roman" w:hAnsi="Arial" w:cs="Arial"/>
+          <w:sz w:val="24"/>
+          <w:szCs w:val="24"/>
+        </w:rPr>
+      </w:pPr>
+      <w:r>
+        <w:rPr>
+          <w:rFonts w:ascii="Arial" w:eastAsia="Times New Roman" w:hAnsi="Arial" w:cs="Arial"/>
+          <w:sz w:val="24"/>
+          <w:szCs w:val="24"/>
+        </w:rPr>
+        <w:t>1.2</w:t>
+      </w:r>
+      <w:r>
+        <w:rPr>
+          <w:rFonts w:ascii="Arial" w:eastAsia="Times New Roman" w:hAnsi="Arial" w:cs="Arial"/>
+          <w:sz w:val="24"/>
+          <w:szCs w:val="24"/>
+        </w:rPr>
+        <w:t xml:space="preserve">. A user can also choose to drag changes into their folder or where a file is located </w:t>
+      </w:r>
+    </w:p>
+    <w:p>
+      <w:pPr>
+        <w:spacing w:after="0" w:line="240" w:lineRule="auto"/>
+        <w:rPr>
+          <w:rFonts w:ascii="Times New Roman" w:eastAsia="Times New Roman" w:hAnsi="Times New Roman" w:cs="Times New Roman"/>
+          <w:sz w:val="24"/>
+          <w:szCs w:val="24"/>
+        </w:rPr>
+      </w:pPr>
+    </w:p>
+    <w:p>
+      <w:pPr>
+        <w:spacing w:after="0" w:line="240" w:lineRule="auto"/>
+        <w:rPr>
+          <w:rFonts w:ascii="Times New Roman" w:eastAsia="Times New Roman" w:hAnsi="Times New Roman" w:cs="Times New Roman"/>
+          <w:sz w:val="24"/>
+          <w:szCs w:val="24"/>
+        </w:rPr>
+      </w:pPr>
+    </w:p>
+    <w:p>
+      <w:pPr>
+        <w:spacing w:after="0" w:line="240" w:lineRule="auto"/>
+        <w:rPr>
+          <w:rFonts w:ascii="Times New Roman" w:eastAsia="Times New Roman" w:hAnsi="Times New Roman" w:cs="Times New Roman"/>
+          <w:sz w:val="24"/>
+          <w:szCs w:val="24"/>
+        </w:rPr>
+      </w:pPr>
+      <w:r>
+        <w:rPr>
+          <w:rFonts w:ascii="Times New Roman" w:eastAsia="Times New Roman" w:hAnsi="Times New Roman" w:cs="Times New Roman"/>
+          <w:noProof/>
+          <w:sz w:val="24"/>
+          <w:szCs w:val="24"/>
+        </w:rPr>
+        <w:lastRenderedPageBreak/>
+        <w:drawing>
+          <wp:anchor distT="0" distB="0" distL="114300" distR="114300" simplePos="0" relativeHeight="251662336" behindDoc="0" locked="0" layoutInCell="1" allowOverlap="1">
+            <wp:simplePos x="0" y="0"/>
+            <wp:positionH relativeFrom="column">
+              <wp:posOffset>499110</wp:posOffset>
+            </wp:positionH>
+            <wp:positionV relativeFrom="paragraph">
+              <wp:posOffset>127000</wp:posOffset>
+            </wp:positionV>
+            <wp:extent cx="4181475" cy="2698750"/>
+            <wp:effectExtent l="0" t="0" r="9525" b="6350"/>
+            <wp:wrapTopAndBottom/>
+            <wp:docPr id="31" name="Picture 31"/>
+            <wp:cNvGraphicFramePr>
+              <a:graphicFrameLocks xmlns:a="http://schemas.openxmlformats.org/drawingml/2006/main" noChangeAspect="1"/>
+            </wp:cNvGraphicFramePr>
+            <a:graphic xmlns:a="http://schemas.openxmlformats.org/drawingml/2006/main">
+              <a:graphicData uri="http://schemas.openxmlformats.org/drawingml/2006/picture">
+                <pic:pic xmlns:pic="http://schemas.openxmlformats.org/drawingml/2006/picture">
+                  <pic:nvPicPr>
+                    <pic:cNvPr id="0" name="Picture 7"/>
+                    <pic:cNvPicPr>
+                      <a:picLocks noChangeAspect="1" noChangeArrowheads="1"/>
+                    </pic:cNvPicPr>
+                  </pic:nvPicPr>
+                  <pic:blipFill rotWithShape="1">
+                    <a:blip r:embed="rId98" cstate="print">
+                      <a:extLst>
+                        <a:ext uri="{28A0092B-C50C-407E-A947-70E740481C1C}">
+                          <a14:useLocalDpi xmlns:a14="http://schemas.microsoft.com/office/drawing/2010/main" val="0"/>
+                        </a:ext>
+                      </a:extLst>
+                    </a:blip>
+                    <a:srcRect t="4439" r="2564" b="1675"/>
+                    <a:stretch/>
+                  </pic:blipFill>
+                  <pic:spPr bwMode="auto">
+                    <a:xfrm>
+                      <a:off x="0" y="0"/>
+                      <a:ext cx="4181475" cy="2698750"/>
+                    </a:xfrm>
+                    <a:prstGeom prst="rect">
+                      <a:avLst/>
+                    </a:prstGeom>
+                    <a:noFill/>
+                    <a:ln>
+                      <a:noFill/>
+                    </a:ln>
+                    <a:extLst>
+                      <a:ext uri="{53640926-AAD7-44D8-BBD7-CCE9431645EC}">
+                        <a14:shadowObscured xmlns:a14="http://schemas.microsoft.com/office/drawing/2010/main"/>
+                      </a:ext>
+                    </a:extLst>
+                  </pic:spPr>
+                </pic:pic>
+              </a:graphicData>
+            </a:graphic>
+            <wp14:sizeRelH relativeFrom="page">
+              <wp14:pctWidth>0</wp14:pctWidth>
+            </wp14:sizeRelH>
+            <wp14:sizeRelV relativeFrom="page">
+              <wp14:pctHeight>0</wp14:pctHeight>
+            </wp14:sizeRelV>
+          </wp:anchor>
+        </w:drawing>
+      </w:r>
+    </w:p>
+    <w:p>
+      <w:pPr>
+        <w:spacing w:after="0" w:line="240" w:lineRule="auto"/>
+        <w:rPr>
+          <w:rFonts w:ascii="Times New Roman" w:eastAsia="Times New Roman" w:hAnsi="Times New Roman" w:cs="Times New Roman"/>
+          <w:sz w:val="24"/>
+          <w:szCs w:val="24"/>
+        </w:rPr>
+      </w:pPr>
+    </w:p>
+    <w:p>
+      <w:pPr>
+        <w:spacing w:after="0" w:line="240" w:lineRule="auto"/>
+        <w:rPr>
+          <w:rFonts w:ascii="Arial" w:eastAsia="Times New Roman" w:hAnsi="Arial" w:cs="Arial"/>
+          <w:sz w:val="24"/>
+          <w:szCs w:val="24"/>
+        </w:rPr>
+      </w:pPr>
+      <w:r>
+        <w:rPr>
+          <w:rFonts w:ascii="Arial" w:eastAsia="Times New Roman" w:hAnsi="Arial" w:cs="Arial"/>
+          <w:sz w:val="24"/>
+          <w:szCs w:val="24"/>
+        </w:rPr>
+        <w:t xml:space="preserve">Screen shot- GitHub online portal drag method to update or add a new file. </w:t>
+      </w:r>
+    </w:p>
+    <w:p>
+      <w:pPr>
+        <w:spacing w:after="0" w:line="240" w:lineRule="auto"/>
+        <w:rPr>
+          <w:rFonts w:ascii="Arial" w:eastAsia="Times New Roman" w:hAnsi="Arial" w:cs="Arial"/>
+          <w:sz w:val="24"/>
+          <w:szCs w:val="24"/>
+        </w:rPr>
+      </w:pPr>
+    </w:p>
+    <w:p>
+      <w:pPr>
+        <w:spacing w:after="0" w:line="240" w:lineRule="auto"/>
+        <w:rPr>
+          <w:rFonts w:ascii="Arial" w:eastAsia="Times New Roman" w:hAnsi="Arial" w:cs="Arial"/>
+          <w:sz w:val="24"/>
+          <w:szCs w:val="24"/>
+        </w:rPr>
+      </w:pPr>
+      <w:r>
+        <w:rPr>
+          <w:noProof/>
+        </w:rPr>
+        <w:drawing>
+          <wp:anchor distT="0" distB="0" distL="114300" distR="114300" simplePos="0" relativeHeight="251663360" behindDoc="1" locked="0" layoutInCell="1" allowOverlap="1">
+            <wp:simplePos x="0" y="0"/>
+            <wp:positionH relativeFrom="column">
+              <wp:posOffset>4676775</wp:posOffset>
+            </wp:positionH>
+            <wp:positionV relativeFrom="paragraph">
+              <wp:posOffset>180975</wp:posOffset>
+            </wp:positionV>
+            <wp:extent cx="142875" cy="228600"/>
+            <wp:effectExtent l="0" t="0" r="9525" b="0"/>
+            <wp:wrapTight wrapText="bothSides">
+              <wp:wrapPolygon edited="0">
+                <wp:start x="0" y="0"/>
+                <wp:lineTo x="0" y="19800"/>
+                <wp:lineTo x="11520" y="19800"/>
+                <wp:lineTo x="20160" y="12600"/>
+                <wp:lineTo x="20160" y="3600"/>
+                <wp:lineTo x="11520" y="0"/>
+                <wp:lineTo x="0" y="0"/>
+              </wp:wrapPolygon>
+            </wp:wrapTight>
+            <wp:docPr id="33" name="Picture 33" descr="branch, git icon"/>
+            <wp:cNvGraphicFramePr>
+              <a:graphicFrameLocks xmlns:a="http://schemas.openxmlformats.org/drawingml/2006/main" noChangeAspect="1"/>
+            </wp:cNvGraphicFramePr>
+            <a:graphic xmlns:a="http://schemas.openxmlformats.org/drawingml/2006/main">
+              <a:graphicData uri="http://schemas.openxmlformats.org/drawingml/2006/picture">
+                <pic:pic xmlns:pic="http://schemas.openxmlformats.org/drawingml/2006/picture">
+                  <pic:nvPicPr>
+                    <pic:cNvPr id="0" name="Picture 9" descr="branch, git icon"/>
+                    <pic:cNvPicPr>
+                      <a:picLocks noChangeAspect="1" noChangeArrowheads="1"/>
+                    </pic:cNvPicPr>
+                  </pic:nvPicPr>
+                  <pic:blipFill>
+                    <a:blip r:embed="rId99" cstate="print">
+                      <a:extLst>
+                        <a:ext uri="{28A0092B-C50C-407E-A947-70E740481C1C}">
+                          <a14:useLocalDpi xmlns:a14="http://schemas.microsoft.com/office/drawing/2010/main" val="0"/>
+                        </a:ext>
+                      </a:extLst>
+                    </a:blip>
+                    <a:srcRect/>
+                    <a:stretch>
+                      <a:fillRect/>
+                    </a:stretch>
+                  </pic:blipFill>
+                  <pic:spPr bwMode="auto">
+                    <a:xfrm>
+                      <a:off x="0" y="0"/>
+                      <a:ext cx="142875" cy="228600"/>
+                    </a:xfrm>
+                    <a:prstGeom prst="rect">
+                      <a:avLst/>
+                    </a:prstGeom>
+                    <a:noFill/>
+                    <a:ln>
+                      <a:noFill/>
+                    </a:ln>
+                  </pic:spPr>
+                </pic:pic>
+              </a:graphicData>
+            </a:graphic>
+            <wp14:sizeRelH relativeFrom="page">
+              <wp14:pctWidth>0</wp14:pctWidth>
+            </wp14:sizeRelH>
+            <wp14:sizeRelV relativeFrom="page">
+              <wp14:pctHeight>0</wp14:pctHeight>
+            </wp14:sizeRelV>
+          </wp:anchor>
+        </w:drawing>
+      </w:r>
+      <w:r>
+        <w:rPr>
+          <w:rFonts w:ascii="Arial" w:eastAsia="Times New Roman" w:hAnsi="Arial" w:cs="Arial"/>
+          <w:sz w:val="24"/>
+          <w:szCs w:val="24"/>
+        </w:rPr>
+        <w:t xml:space="preserve">Step 2. Add a commit message to your changes, make sure to be descriptive and detailed. Double check which branch will be updated by viewing name next to the branch icon.  </w:t>
+      </w:r>
+    </w:p>
+    <w:p>
+      <w:pPr>
+        <w:spacing w:after="0" w:line="240" w:lineRule="auto"/>
+        <w:rPr>
+          <w:rFonts w:ascii="Arial" w:eastAsia="Times New Roman" w:hAnsi="Arial" w:cs="Arial"/>
+          <w:sz w:val="24"/>
+          <w:szCs w:val="24"/>
+        </w:rPr>
+      </w:pPr>
+    </w:p>
+    <w:p>
+      <w:pPr>
+        <w:spacing w:after="0" w:line="240" w:lineRule="auto"/>
+        <w:rPr>
+          <w:rFonts w:ascii="Arial" w:eastAsia="Times New Roman" w:hAnsi="Arial" w:cs="Arial"/>
+          <w:sz w:val="24"/>
+          <w:szCs w:val="24"/>
+        </w:rPr>
+      </w:pPr>
+      <w:r>
+        <w:rPr>
+          <w:rFonts w:ascii="Times New Roman" w:eastAsia="Times New Roman" w:hAnsi="Times New Roman" w:cs="Times New Roman"/>
+          <w:noProof/>
+          <w:sz w:val="24"/>
+          <w:szCs w:val="24"/>
+        </w:rPr>
+        <w:drawing>
+          <wp:anchor distT="0" distB="0" distL="114300" distR="114300" simplePos="0" relativeHeight="251661312" behindDoc="0" locked="0" layoutInCell="1" allowOverlap="1">
+            <wp:simplePos x="0" y="0"/>
+            <wp:positionH relativeFrom="column">
+              <wp:posOffset>495300</wp:posOffset>
+            </wp:positionH>
+            <wp:positionV relativeFrom="paragraph">
+              <wp:posOffset>303530</wp:posOffset>
+            </wp:positionV>
+            <wp:extent cx="4391025" cy="3278505"/>
+            <wp:effectExtent l="0" t="0" r="9525" b="0"/>
+            <wp:wrapTopAndBottom/>
+            <wp:docPr id="32" name="Picture 32"/>
+            <wp:cNvGraphicFramePr>
+              <a:graphicFrameLocks xmlns:a="http://schemas.openxmlformats.org/drawingml/2006/main" noChangeAspect="1"/>
+            </wp:cNvGraphicFramePr>
+            <a:graphic xmlns:a="http://schemas.openxmlformats.org/drawingml/2006/main">
+              <a:graphicData uri="http://schemas.openxmlformats.org/drawingml/2006/picture">
+                <pic:pic xmlns:pic="http://schemas.openxmlformats.org/drawingml/2006/picture">
+                  <pic:nvPicPr>
+                    <pic:cNvPr id="0" name="Picture 8"/>
+                    <pic:cNvPicPr>
+                      <a:picLocks noChangeAspect="1" noChangeArrowheads="1"/>
+                    </pic:cNvPicPr>
+                  </pic:nvPicPr>
+                  <pic:blipFill>
+                    <a:blip r:embed="rId100">
+                      <a:extLst>
+                        <a:ext uri="{28A0092B-C50C-407E-A947-70E740481C1C}">
+                          <a14:useLocalDpi xmlns:a14="http://schemas.microsoft.com/office/drawing/2010/main" val="0"/>
+                        </a:ext>
+                      </a:extLst>
+                    </a:blip>
+                    <a:srcRect/>
+                    <a:stretch>
+                      <a:fillRect/>
+                    </a:stretch>
+                  </pic:blipFill>
+                  <pic:spPr bwMode="auto">
+                    <a:xfrm>
+                      <a:off x="0" y="0"/>
+                      <a:ext cx="4391025" cy="3278505"/>
+                    </a:xfrm>
+                    <a:prstGeom prst="rect">
+                      <a:avLst/>
+                    </a:prstGeom>
+                    <a:noFill/>
+                    <a:ln>
+                      <a:noFill/>
+                    </a:ln>
+                  </pic:spPr>
+                </pic:pic>
+              </a:graphicData>
+            </a:graphic>
+            <wp14:sizeRelH relativeFrom="page">
+              <wp14:pctWidth>0</wp14:pctWidth>
+            </wp14:sizeRelH>
+            <wp14:sizeRelV relativeFrom="page">
+              <wp14:pctHeight>0</wp14:pctHeight>
+            </wp14:sizeRelV>
+          </wp:anchor>
+        </w:drawing>
+      </w:r>
+      <w:r>
+        <w:rPr>
+          <w:rFonts w:ascii="Arial" w:eastAsia="Times New Roman" w:hAnsi="Arial" w:cs="Arial"/>
+          <w:sz w:val="24"/>
+          <w:szCs w:val="24"/>
+        </w:rPr>
+        <w:t xml:space="preserve">Step 3. Commit the changes. </w:t>
+      </w:r>
+    </w:p>
+    <w:p>
+      <w:pPr>
+        <w:spacing w:after="0" w:line="240" w:lineRule="auto"/>
+        <w:rPr>
+          <w:rFonts w:ascii="Times New Roman" w:eastAsia="Times New Roman" w:hAnsi="Times New Roman" w:cs="Times New Roman"/>
+          <w:sz w:val="24"/>
+          <w:szCs w:val="24"/>
+        </w:rPr>
+      </w:pPr>
+      <w:r>
+        <w:rPr>
+          <w:rFonts w:ascii="Times New Roman" w:eastAsia="Times New Roman" w:hAnsi="Times New Roman" w:cs="Times New Roman"/>
+          <w:sz w:val="24"/>
+          <w:szCs w:val="24"/>
+        </w:rPr>
+        <w:t xml:space="preserve"> </w:t>
+      </w:r>
+    </w:p>
+    <w:p>
+      <w:pPr>
+        <w:spacing w:after="0" w:line="240" w:lineRule="auto"/>
+        <w:rPr>
+          <w:rFonts w:ascii="Arial" w:eastAsia="Times New Roman" w:hAnsi="Arial" w:cs="Arial"/>
+          <w:sz w:val="24"/>
+          <w:szCs w:val="24"/>
+        </w:rPr>
+      </w:pPr>
+      <w:r>
+        <w:rPr>
+          <w:rFonts w:ascii="Arial" w:eastAsia="Times New Roman" w:hAnsi="Arial" w:cs="Arial"/>
+          <w:sz w:val="24"/>
+          <w:szCs w:val="24"/>
+        </w:rPr>
+        <w:t xml:space="preserve">Screen shot- </w:t>
+      </w:r>
+      <w:r>
+        <w:rPr>
+          <w:rFonts w:ascii="Arial" w:eastAsia="Times New Roman" w:hAnsi="Arial" w:cs="Arial"/>
+          <w:sz w:val="24"/>
+          <w:szCs w:val="24"/>
+        </w:rPr>
+        <w:t>Steps 2 and 3.</w:t>
+      </w:r>
+    </w:p>
+    <w:p>
+      <w:pPr>
+        <w:spacing w:after="0" w:line="240" w:lineRule="auto"/>
+        <w:rPr>
+          <w:rFonts w:ascii="Arial" w:eastAsia="Times New Roman" w:hAnsi="Arial" w:cs="Arial"/>
+          <w:sz w:val="24"/>
+          <w:szCs w:val="24"/>
+        </w:rPr>
+      </w:pPr>
+      <w:r>
+        <w:rPr>
+          <w:rFonts w:ascii="Arial" w:eastAsia="Times New Roman" w:hAnsi="Arial" w:cs="Arial"/>
+          <w:sz w:val="24"/>
+          <w:szCs w:val="24"/>
+        </w:rPr>
+        <w:lastRenderedPageBreak/>
+        <w:t xml:space="preserve">Step 4. Communicating with the team is essential for the user to know if their work should update the `master` branch. </w:t>
+      </w:r>
+      <w:r>
+        <w:rPr>
+          <w:rFonts w:ascii="Arial" w:eastAsia="Times New Roman" w:hAnsi="Arial" w:cs="Arial"/>
+          <w:sz w:val="24"/>
+          <w:szCs w:val="24"/>
+        </w:rPr>
+        <w:t xml:space="preserve">To submit a pull request from the user branch to the `master` branch, click on the </w:t>
+      </w:r>
+      <w:r>
+        <w:rPr>
+          <w:rFonts w:ascii="Arial" w:eastAsia="Times New Roman" w:hAnsi="Arial" w:cs="Arial"/>
+          <w:b/>
+          <w:sz w:val="24"/>
+          <w:szCs w:val="24"/>
+        </w:rPr>
+        <w:t>Pull Request</w:t>
+      </w:r>
+      <w:r>
+        <w:rPr>
+          <w:rFonts w:ascii="Arial" w:eastAsia="Times New Roman" w:hAnsi="Arial" w:cs="Arial"/>
+          <w:sz w:val="24"/>
+          <w:szCs w:val="24"/>
+        </w:rPr>
+        <w:t xml:space="preserve"> tab and click on the button </w:t>
+      </w:r>
+      <w:r>
+        <w:rPr>
+          <w:rFonts w:ascii="Arial" w:eastAsia="Times New Roman" w:hAnsi="Arial" w:cs="Arial"/>
+          <w:b/>
+          <w:sz w:val="24"/>
+          <w:szCs w:val="24"/>
+        </w:rPr>
+        <w:t>New pull request</w:t>
+      </w:r>
+      <w:r>
+        <w:rPr>
+          <w:rFonts w:ascii="Arial" w:eastAsia="Times New Roman" w:hAnsi="Arial" w:cs="Arial"/>
+          <w:sz w:val="24"/>
+          <w:szCs w:val="24"/>
+        </w:rPr>
+        <w:t xml:space="preserve">. </w:t>
+      </w:r>
+      <w:r>
+        <w:rPr>
+          <w:rFonts w:ascii="Arial" w:eastAsia="Times New Roman" w:hAnsi="Arial" w:cs="Arial"/>
+          <w:sz w:val="24"/>
+          <w:szCs w:val="24"/>
+        </w:rPr>
+        <w:t xml:space="preserve"> </w:t>
+      </w:r>
+    </w:p>
+    <w:p>
+      <w:pPr>
+        <w:spacing w:after="0" w:line="240" w:lineRule="auto"/>
+        <w:rPr>
+          <w:rFonts w:ascii="Arial" w:eastAsia="Times New Roman" w:hAnsi="Arial" w:cs="Arial"/>
+          <w:sz w:val="24"/>
+          <w:szCs w:val="24"/>
+        </w:rPr>
+      </w:pPr>
+      <w:r>
+        <w:rPr>
+          <w:rFonts w:ascii="Arial" w:eastAsia="Times New Roman" w:hAnsi="Arial" w:cs="Arial"/>
+          <w:noProof/>
+          <w:sz w:val="24"/>
+          <w:szCs w:val="24"/>
+        </w:rPr>
+        <w:drawing>
+          <wp:anchor distT="0" distB="0" distL="114300" distR="114300" simplePos="0" relativeHeight="251665408" behindDoc="0" locked="0" layoutInCell="1" allowOverlap="1">
+            <wp:simplePos x="0" y="0"/>
+            <wp:positionH relativeFrom="column">
+              <wp:posOffset>0</wp:posOffset>
+            </wp:positionH>
+            <wp:positionV relativeFrom="paragraph">
+              <wp:posOffset>478790</wp:posOffset>
+            </wp:positionV>
+            <wp:extent cx="4764405" cy="2625090"/>
+            <wp:effectExtent l="0" t="0" r="0" b="3810"/>
+            <wp:wrapTopAndBottom/>
+            <wp:docPr id="35" name="Picture 35"/>
+            <wp:cNvGraphicFramePr>
+              <a:graphicFrameLocks xmlns:a="http://schemas.openxmlformats.org/drawingml/2006/main" noChangeAspect="1"/>
+            </wp:cNvGraphicFramePr>
+            <a:graphic xmlns:a="http://schemas.openxmlformats.org/drawingml/2006/main">
+              <a:graphicData uri="http://schemas.openxmlformats.org/drawingml/2006/picture">
+                <pic:pic xmlns:pic="http://schemas.openxmlformats.org/drawingml/2006/picture">
+                  <pic:nvPicPr>
+                    <pic:cNvPr id="0" name="Picture 12"/>
+                    <pic:cNvPicPr>
+                      <a:picLocks noChangeAspect="1" noChangeArrowheads="1"/>
+                    </pic:cNvPicPr>
+                  </pic:nvPicPr>
+                  <pic:blipFill rotWithShape="1">
+                    <a:blip r:embed="rId101" cstate="print">
+                      <a:extLst>
+                        <a:ext uri="{28A0092B-C50C-407E-A947-70E740481C1C}">
+                          <a14:useLocalDpi xmlns:a14="http://schemas.microsoft.com/office/drawing/2010/main" val="0"/>
+                        </a:ext>
+                      </a:extLst>
+                    </a:blip>
+                    <a:srcRect t="4635"/>
+                    <a:stretch/>
+                  </pic:blipFill>
+                  <pic:spPr bwMode="auto">
+                    <a:xfrm>
+                      <a:off x="0" y="0"/>
+                      <a:ext cx="4764405" cy="2625090"/>
+                    </a:xfrm>
+                    <a:prstGeom prst="rect">
+                      <a:avLst/>
+                    </a:prstGeom>
+                    <a:noFill/>
+                    <a:ln>
+                      <a:noFill/>
+                    </a:ln>
+                    <a:extLst>
+                      <a:ext uri="{53640926-AAD7-44D8-BBD7-CCE9431645EC}">
+                        <a14:shadowObscured xmlns:a14="http://schemas.microsoft.com/office/drawing/2010/main"/>
+                      </a:ext>
+                    </a:extLst>
+                  </pic:spPr>
+                </pic:pic>
+              </a:graphicData>
+            </a:graphic>
+            <wp14:sizeRelH relativeFrom="page">
+              <wp14:pctWidth>0</wp14:pctWidth>
+            </wp14:sizeRelH>
+            <wp14:sizeRelV relativeFrom="page">
+              <wp14:pctHeight>0</wp14:pctHeight>
+            </wp14:sizeRelV>
+          </wp:anchor>
+        </w:drawing>
+      </w:r>
+    </w:p>
+    <w:p>
+      <w:pPr>
+        <w:spacing w:after="0" w:line="240" w:lineRule="auto"/>
+        <w:rPr>
+          <w:rFonts w:ascii="Arial" w:eastAsia="Times New Roman" w:hAnsi="Arial" w:cs="Arial"/>
+          <w:sz w:val="24"/>
+          <w:szCs w:val="24"/>
+        </w:rPr>
+      </w:pPr>
+    </w:p>
+    <w:p>
+      <w:pPr>
+        <w:spacing w:after="0" w:line="240" w:lineRule="auto"/>
+        <w:rPr>
+          <w:rFonts w:ascii="Arial" w:eastAsia="Times New Roman" w:hAnsi="Arial" w:cs="Arial"/>
+          <w:sz w:val="24"/>
+          <w:szCs w:val="24"/>
+        </w:rPr>
+      </w:pPr>
+      <w:r>
+        <w:rPr>
+          <w:rFonts w:ascii="Arial" w:eastAsia="Times New Roman" w:hAnsi="Arial" w:cs="Arial"/>
+          <w:sz w:val="24"/>
+          <w:szCs w:val="24"/>
+        </w:rPr>
+        <w:t xml:space="preserve">Screen shot – Location of New pull request button. </w:t>
+      </w:r>
+    </w:p>
+    <w:p>
+      <w:pPr>
+        <w:spacing w:after="0" w:line="240" w:lineRule="auto"/>
+        <w:rPr>
+          <w:rFonts w:ascii="Arial" w:eastAsia="Times New Roman" w:hAnsi="Arial" w:cs="Arial"/>
+          <w:sz w:val="24"/>
+          <w:szCs w:val="24"/>
+        </w:rPr>
+      </w:pPr>
+    </w:p>
+    <w:p>
+      <w:pPr>
+        <w:spacing w:after="0" w:line="240" w:lineRule="auto"/>
+        <w:rPr>
+          <w:rFonts w:ascii="Arial" w:eastAsia="Times New Roman" w:hAnsi="Arial" w:cs="Arial"/>
+          <w:sz w:val="24"/>
+          <w:szCs w:val="24"/>
+        </w:rPr>
+      </w:pPr>
+    </w:p>
+    <w:p>
+      <w:pPr>
+        <w:spacing w:after="0" w:line="240" w:lineRule="auto"/>
+        <w:rPr>
+          <w:rFonts w:ascii="Arial" w:eastAsia="Times New Roman" w:hAnsi="Arial" w:cs="Arial"/>
+          <w:sz w:val="24"/>
+          <w:szCs w:val="24"/>
+        </w:rPr>
+      </w:pPr>
+      <w:r>
+        <w:rPr>
+          <w:rFonts w:ascii="Arial" w:eastAsia="Times New Roman" w:hAnsi="Arial" w:cs="Arial"/>
+          <w:noProof/>
+          <w:sz w:val="24"/>
+          <w:szCs w:val="24"/>
+        </w:rPr>
+        <w:drawing>
+          <wp:anchor distT="0" distB="0" distL="114300" distR="114300" simplePos="0" relativeHeight="251664384" behindDoc="0" locked="0" layoutInCell="1" allowOverlap="1">
+            <wp:simplePos x="0" y="0"/>
+            <wp:positionH relativeFrom="column">
+              <wp:posOffset>-95885</wp:posOffset>
+            </wp:positionH>
+            <wp:positionV relativeFrom="paragraph">
+              <wp:posOffset>346075</wp:posOffset>
+            </wp:positionV>
+            <wp:extent cx="5120640" cy="2716530"/>
+            <wp:effectExtent l="0" t="0" r="3810" b="7620"/>
+            <wp:wrapTopAndBottom/>
+            <wp:docPr id="34" name="Picture 34"/>
+            <wp:cNvGraphicFramePr>
+              <a:graphicFrameLocks xmlns:a="http://schemas.openxmlformats.org/drawingml/2006/main" noChangeAspect="1"/>
+            </wp:cNvGraphicFramePr>
+            <a:graphic xmlns:a="http://schemas.openxmlformats.org/drawingml/2006/main">
+              <a:graphicData uri="http://schemas.openxmlformats.org/drawingml/2006/picture">
+                <pic:pic xmlns:pic="http://schemas.openxmlformats.org/drawingml/2006/picture">
+                  <pic:nvPicPr>
+                    <pic:cNvPr id="0" name="Picture 11"/>
+                    <pic:cNvPicPr>
+                      <a:picLocks noChangeAspect="1" noChangeArrowheads="1"/>
+                    </pic:cNvPicPr>
+                  </pic:nvPicPr>
+                  <pic:blipFill rotWithShape="1">
+                    <a:blip r:embed="rId102" cstate="print">
+                      <a:extLst>
+                        <a:ext uri="{28A0092B-C50C-407E-A947-70E740481C1C}">
+                          <a14:useLocalDpi xmlns:a14="http://schemas.microsoft.com/office/drawing/2010/main" val="0"/>
+                        </a:ext>
+                      </a:extLst>
+                    </a:blip>
+                    <a:srcRect t="5545"/>
+                    <a:stretch/>
+                  </pic:blipFill>
+                  <pic:spPr bwMode="auto">
+                    <a:xfrm>
+                      <a:off x="0" y="0"/>
+                      <a:ext cx="5120640" cy="2716530"/>
+                    </a:xfrm>
+                    <a:prstGeom prst="rect">
+                      <a:avLst/>
+                    </a:prstGeom>
+                    <a:noFill/>
+                    <a:ln>
+                      <a:noFill/>
+                    </a:ln>
+                    <a:extLst>
+                      <a:ext uri="{53640926-AAD7-44D8-BBD7-CCE9431645EC}">
+                        <a14:shadowObscured xmlns:a14="http://schemas.microsoft.com/office/drawing/2010/main"/>
+                      </a:ext>
+                    </a:extLst>
+                  </pic:spPr>
+                </pic:pic>
+              </a:graphicData>
+            </a:graphic>
+            <wp14:sizeRelH relativeFrom="page">
+              <wp14:pctWidth>0</wp14:pctWidth>
+            </wp14:sizeRelH>
+            <wp14:sizeRelV relativeFrom="page">
+              <wp14:pctHeight>0</wp14:pctHeight>
+            </wp14:sizeRelV>
+          </wp:anchor>
+        </w:drawing>
+      </w:r>
+    </w:p>
+    <w:p>
+      <w:pPr>
+        <w:spacing w:after="0" w:line="240" w:lineRule="auto"/>
+        <w:rPr>
+          <w:rFonts w:ascii="Arial" w:eastAsia="Times New Roman" w:hAnsi="Arial" w:cs="Arial"/>
+          <w:sz w:val="24"/>
+          <w:szCs w:val="24"/>
+        </w:rPr>
+      </w:pPr>
+    </w:p>
+    <w:p>
+      <w:pPr>
+        <w:spacing w:after="0" w:line="240" w:lineRule="auto"/>
+        <w:rPr>
+          <w:rFonts w:ascii="Arial" w:eastAsia="Times New Roman" w:hAnsi="Arial" w:cs="Arial"/>
+          <w:sz w:val="24"/>
+          <w:szCs w:val="24"/>
+        </w:rPr>
+      </w:pPr>
+    </w:p>
+    <w:p>
+      <w:pPr>
+        <w:spacing w:after="0" w:line="240" w:lineRule="auto"/>
+        <w:rPr>
+          <w:rFonts w:ascii="Arial" w:eastAsia="Times New Roman" w:hAnsi="Arial" w:cs="Arial"/>
+          <w:sz w:val="24"/>
+          <w:szCs w:val="24"/>
+        </w:rPr>
+      </w:pPr>
+    </w:p>
+    <w:p>
+      <w:pPr>
+        <w:spacing w:after="0" w:line="240" w:lineRule="auto"/>
+        <w:rPr>
+          <w:rFonts w:ascii="Arial" w:eastAsia="Times New Roman" w:hAnsi="Arial" w:cs="Arial"/>
+          <w:sz w:val="24"/>
+          <w:szCs w:val="24"/>
+        </w:rPr>
+      </w:pPr>
+    </w:p>
+    <w:p>
+      <w:pPr>
+        <w:spacing w:after="0" w:line="240" w:lineRule="auto"/>
+        <w:rPr>
+          <w:rFonts w:ascii="Arial" w:eastAsia="Times New Roman" w:hAnsi="Arial" w:cs="Arial"/>
+          <w:sz w:val="24"/>
+          <w:szCs w:val="24"/>
+        </w:rPr>
+      </w:pPr>
+      <w:r>
+        <w:rPr>
+          <w:rFonts w:ascii="Arial" w:eastAsia="Times New Roman" w:hAnsi="Arial" w:cs="Arial"/>
+          <w:sz w:val="24"/>
+          <w:szCs w:val="24"/>
+        </w:rPr>
+        <w:lastRenderedPageBreak/>
+        <w:t xml:space="preserve">Step 5. Admins, selected in the Reviewer drop down box, will approve or deny all pull requests. The Admin can choose to approve the updates, deny the pull request, or request for additional changes before the pull request is approved. </w:t>
+      </w:r>
+    </w:p>
+    <w:p>
+      <w:pPr>
+        <w:spacing w:after="0" w:line="240" w:lineRule="auto"/>
+        <w:rPr>
+          <w:rFonts w:ascii="Arial" w:eastAsia="Times New Roman" w:hAnsi="Arial" w:cs="Arial"/>
+          <w:sz w:val="24"/>
+          <w:szCs w:val="24"/>
+        </w:rPr>
+      </w:pPr>
+    </w:p>
+    <w:p>
+      <w:pPr>
+        <w:spacing w:after="0" w:line="240" w:lineRule="auto"/>
+        <w:rPr>
+          <w:rFonts w:ascii="Arial" w:eastAsia="Times New Roman" w:hAnsi="Arial" w:cs="Arial"/>
           <w:sz w:val="24"/>
           <w:szCs w:val="24"/>
         </w:rPr>
       </w:pPr>
       <w:bookmarkStart w:id="0" w:name="_GoBack"/>
       <w:bookmarkEnd w:id="0"/>
-    </w:p>
-    <w:p>
-      <w:pPr>
-        <w:spacing w:after="0" w:line="240" w:lineRule="auto"/>
-        <w:rPr>
-          <w:rFonts w:ascii="Times New Roman" w:eastAsia="Times New Roman" w:hAnsi="Times New Roman" w:cs="Times New Roman"/>
-          <w:sz w:val="24"/>
-          <w:szCs w:val="24"/>
-        </w:rPr>
-      </w:pPr>
-    </w:p>
-    <w:p>
-      <w:pPr>
-        <w:spacing w:after="0" w:line="240" w:lineRule="auto"/>
-        <w:rPr>
-          <w:rFonts w:ascii="Times New Roman" w:eastAsia="Times New Roman" w:hAnsi="Times New Roman" w:cs="Times New Roman"/>
-          <w:sz w:val="24"/>
-          <w:szCs w:val="24"/>
-        </w:rPr>
-      </w:pPr>
-    </w:p>
-    <w:p>
-      <w:pPr>
-        <w:spacing w:after="0" w:line="240" w:lineRule="auto"/>
-        <w:rPr>
-          <w:rFonts w:ascii="Times New Roman" w:eastAsia="Times New Roman" w:hAnsi="Times New Roman" w:cs="Times New Roman"/>
-          <w:sz w:val="24"/>
-          <w:szCs w:val="24"/>
-        </w:rPr>
-      </w:pPr>
-    </w:p>
-    <w:p>
-      <w:pPr>
-        <w:spacing w:after="0" w:line="240" w:lineRule="auto"/>
-        <w:rPr>
-          <w:rFonts w:ascii="Times New Roman" w:eastAsia="Times New Roman" w:hAnsi="Times New Roman" w:cs="Times New Roman"/>
-          <w:sz w:val="24"/>
-          <w:szCs w:val="24"/>
-        </w:rPr>
-      </w:pPr>
-    </w:p>
-    <w:p>
-      <w:pPr>
-        <w:spacing w:after="0" w:line="240" w:lineRule="auto"/>
-        <w:rPr>
-          <w:rFonts w:ascii="Times New Roman" w:eastAsia="Times New Roman" w:hAnsi="Times New Roman" w:cs="Times New Roman"/>
-          <w:sz w:val="24"/>
-          <w:szCs w:val="24"/>
-        </w:rPr>
-      </w:pPr>
-    </w:p>
-    <w:p>
-      <w:pPr>
-        <w:spacing w:after="0" w:line="240" w:lineRule="auto"/>
-        <w:rPr>
-          <w:rFonts w:ascii="Times New Roman" w:eastAsia="Times New Roman" w:hAnsi="Times New Roman" w:cs="Times New Roman"/>
-          <w:sz w:val="24"/>
-          <w:szCs w:val="24"/>
-        </w:rPr>
-      </w:pPr>
-    </w:p>
-    <w:p>
-      <w:pPr>
-        <w:spacing w:after="0" w:line="240" w:lineRule="auto"/>
-        <w:rPr>
-          <w:rFonts w:ascii="Times New Roman" w:eastAsia="Times New Roman" w:hAnsi="Times New Roman" w:cs="Times New Roman"/>
-          <w:sz w:val="24"/>
-          <w:szCs w:val="24"/>
-        </w:rPr>
-      </w:pPr>
-    </w:p>
-    <w:p>
-      <w:pPr>
-        <w:spacing w:after="0" w:line="240" w:lineRule="auto"/>
-        <w:rPr>
-          <w:rFonts w:ascii="Times New Roman" w:eastAsia="Times New Roman" w:hAnsi="Times New Roman" w:cs="Times New Roman"/>
-          <w:sz w:val="24"/>
-          <w:szCs w:val="24"/>
-        </w:rPr>
-      </w:pPr>
-    </w:p>
-    <w:p>
-      <w:pPr>
-        <w:spacing w:after="0" w:line="240" w:lineRule="auto"/>
-        <w:rPr>
-          <w:rFonts w:ascii="Times New Roman" w:eastAsia="Times New Roman" w:hAnsi="Times New Roman" w:cs="Times New Roman"/>
-          <w:sz w:val="24"/>
-          <w:szCs w:val="24"/>
-        </w:rPr>
-      </w:pPr>
-    </w:p>
-    <w:p>
-      <w:pPr>
-        <w:spacing w:after="0" w:line="240" w:lineRule="auto"/>
-        <w:rPr>
-          <w:rFonts w:ascii="Times New Roman" w:eastAsia="Times New Roman" w:hAnsi="Times New Roman" w:cs="Times New Roman"/>
-          <w:sz w:val="24"/>
-          <w:szCs w:val="24"/>
-        </w:rPr>
-      </w:pPr>
-    </w:p>
-    <w:p>
-      <w:pPr>
-        <w:spacing w:after="0" w:line="240" w:lineRule="auto"/>
-        <w:rPr>
-          <w:rFonts w:ascii="Times New Roman" w:eastAsia="Times New Roman" w:hAnsi="Times New Roman" w:cs="Times New Roman"/>
-          <w:sz w:val="24"/>
-          <w:szCs w:val="24"/>
-        </w:rPr>
-      </w:pPr>
-    </w:p>
-    <w:p>
-      <w:pPr>
-        <w:spacing w:after="0" w:line="240" w:lineRule="auto"/>
-        <w:rPr>
-          <w:rFonts w:ascii="Times New Roman" w:eastAsia="Times New Roman" w:hAnsi="Times New Roman" w:cs="Times New Roman"/>
-          <w:sz w:val="24"/>
-          <w:szCs w:val="24"/>
-        </w:rPr>
-      </w:pPr>
-    </w:p>
-    <w:p>
-      <w:pPr>
-        <w:spacing w:after="0" w:line="240" w:lineRule="auto"/>
-        <w:rPr>
-          <w:rFonts w:ascii="Times New Roman" w:eastAsia="Times New Roman" w:hAnsi="Times New Roman" w:cs="Times New Roman"/>
-          <w:sz w:val="24"/>
-          <w:szCs w:val="24"/>
-        </w:rPr>
-      </w:pPr>
-    </w:p>
-    <w:p>
-      <w:pPr>
-        <w:spacing w:after="0" w:line="240" w:lineRule="auto"/>
-        <w:rPr>
-          <w:rFonts w:ascii="Times New Roman" w:eastAsia="Times New Roman" w:hAnsi="Times New Roman" w:cs="Times New Roman"/>
-          <w:sz w:val="24"/>
-          <w:szCs w:val="24"/>
-        </w:rPr>
-      </w:pPr>
-    </w:p>
-    <w:p>
-      <w:pPr>
-        <w:spacing w:after="0" w:line="240" w:lineRule="auto"/>
-        <w:rPr>
-          <w:rFonts w:ascii="Times New Roman" w:eastAsia="Times New Roman" w:hAnsi="Times New Roman" w:cs="Times New Roman"/>
+      <w:r>
+        <w:rPr>
+          <w:rFonts w:ascii="Arial" w:eastAsia="Times New Roman" w:hAnsi="Arial" w:cs="Arial"/>
+          <w:noProof/>
+          <w:sz w:val="24"/>
+          <w:szCs w:val="24"/>
+        </w:rPr>
+        <w:drawing>
+          <wp:anchor distT="0" distB="0" distL="114300" distR="114300" simplePos="0" relativeHeight="251666432" behindDoc="0" locked="0" layoutInCell="1" allowOverlap="1">
+            <wp:simplePos x="0" y="0"/>
+            <wp:positionH relativeFrom="column">
+              <wp:posOffset>626745</wp:posOffset>
+            </wp:positionH>
+            <wp:positionV relativeFrom="paragraph">
+              <wp:posOffset>308698</wp:posOffset>
+            </wp:positionV>
+            <wp:extent cx="4586605" cy="2573020"/>
+            <wp:effectExtent l="0" t="0" r="4445" b="0"/>
+            <wp:wrapTopAndBottom/>
+            <wp:docPr id="36" name="Picture 36"/>
+            <wp:cNvGraphicFramePr>
+              <a:graphicFrameLocks xmlns:a="http://schemas.openxmlformats.org/drawingml/2006/main" noChangeAspect="1"/>
+            </wp:cNvGraphicFramePr>
+            <a:graphic xmlns:a="http://schemas.openxmlformats.org/drawingml/2006/main">
+              <a:graphicData uri="http://schemas.openxmlformats.org/drawingml/2006/picture">
+                <pic:pic xmlns:pic="http://schemas.openxmlformats.org/drawingml/2006/picture">
+                  <pic:nvPicPr>
+                    <pic:cNvPr id="0" name="Picture 13"/>
+                    <pic:cNvPicPr>
+                      <a:picLocks noChangeAspect="1" noChangeArrowheads="1"/>
+                    </pic:cNvPicPr>
+                  </pic:nvPicPr>
+                  <pic:blipFill rotWithShape="1">
+                    <a:blip r:embed="rId103" cstate="print">
+                      <a:extLst>
+                        <a:ext uri="{28A0092B-C50C-407E-A947-70E740481C1C}">
+                          <a14:useLocalDpi xmlns:a14="http://schemas.microsoft.com/office/drawing/2010/main" val="0"/>
+                        </a:ext>
+                      </a:extLst>
+                    </a:blip>
+                    <a:srcRect t="4863"/>
+                    <a:stretch/>
+                  </pic:blipFill>
+                  <pic:spPr bwMode="auto">
+                    <a:xfrm>
+                      <a:off x="0" y="0"/>
+                      <a:ext cx="4586605" cy="2573020"/>
+                    </a:xfrm>
+                    <a:prstGeom prst="rect">
+                      <a:avLst/>
+                    </a:prstGeom>
+                    <a:noFill/>
+                    <a:ln>
+                      <a:noFill/>
+                    </a:ln>
+                    <a:extLst>
+                      <a:ext uri="{53640926-AAD7-44D8-BBD7-CCE9431645EC}">
+                        <a14:shadowObscured xmlns:a14="http://schemas.microsoft.com/office/drawing/2010/main"/>
+                      </a:ext>
+                    </a:extLst>
+                  </pic:spPr>
+                </pic:pic>
+              </a:graphicData>
+            </a:graphic>
+            <wp14:sizeRelH relativeFrom="page">
+              <wp14:pctWidth>0</wp14:pctWidth>
+            </wp14:sizeRelH>
+            <wp14:sizeRelV relativeFrom="page">
+              <wp14:pctHeight>0</wp14:pctHeight>
+            </wp14:sizeRelV>
+          </wp:anchor>
+        </w:drawing>
+      </w:r>
+    </w:p>
+    <w:p>
+      <w:pPr>
+        <w:spacing w:after="0" w:line="240" w:lineRule="auto"/>
+        <w:rPr>
+          <w:rFonts w:ascii="Arial" w:eastAsia="Times New Roman" w:hAnsi="Arial" w:cs="Arial"/>
+          <w:sz w:val="24"/>
+          <w:szCs w:val="24"/>
+        </w:rPr>
+      </w:pPr>
+    </w:p>
+    <w:p>
+      <w:pPr>
+        <w:spacing w:after="0" w:line="240" w:lineRule="auto"/>
+        <w:rPr>
+          <w:rFonts w:ascii="Arial" w:eastAsia="Times New Roman" w:hAnsi="Arial" w:cs="Arial"/>
+          <w:sz w:val="24"/>
+          <w:szCs w:val="24"/>
+        </w:rPr>
+      </w:pPr>
+    </w:p>
+    <w:p>
+      <w:pPr>
+        <w:spacing w:after="0" w:line="240" w:lineRule="auto"/>
+        <w:rPr>
+          <w:rFonts w:ascii="Arial" w:eastAsia="Times New Roman" w:hAnsi="Arial" w:cs="Arial"/>
+          <w:sz w:val="24"/>
+          <w:szCs w:val="24"/>
+        </w:rPr>
+      </w:pPr>
+    </w:p>
+    <w:p>
+      <w:pPr>
+        <w:spacing w:after="0" w:line="240" w:lineRule="auto"/>
+        <w:rPr>
+          <w:rFonts w:ascii="Arial" w:eastAsia="Times New Roman" w:hAnsi="Arial" w:cs="Arial"/>
+          <w:sz w:val="24"/>
+          <w:szCs w:val="24"/>
+        </w:rPr>
+      </w:pPr>
+    </w:p>
+    <w:p>
+      <w:pPr>
+        <w:spacing w:after="0" w:line="240" w:lineRule="auto"/>
+        <w:rPr>
+          <w:rFonts w:ascii="Arial" w:eastAsia="Times New Roman" w:hAnsi="Arial" w:cs="Arial"/>
+          <w:sz w:val="24"/>
+          <w:szCs w:val="24"/>
+        </w:rPr>
+      </w:pPr>
+    </w:p>
+    <w:p>
+      <w:pPr>
+        <w:spacing w:after="0" w:line="240" w:lineRule="auto"/>
+        <w:rPr>
+          <w:rFonts w:ascii="Arial" w:eastAsia="Times New Roman" w:hAnsi="Arial" w:cs="Arial"/>
+          <w:sz w:val="24"/>
+          <w:szCs w:val="24"/>
+        </w:rPr>
+      </w:pPr>
+    </w:p>
+    <w:p>
+      <w:pPr>
+        <w:spacing w:after="0" w:line="240" w:lineRule="auto"/>
+        <w:rPr>
+          <w:rFonts w:ascii="Arial" w:eastAsia="Times New Roman" w:hAnsi="Arial" w:cs="Arial"/>
+          <w:sz w:val="24"/>
+          <w:szCs w:val="24"/>
+        </w:rPr>
+      </w:pPr>
+    </w:p>
+    <w:p>
+      <w:pPr>
+        <w:spacing w:after="0" w:line="240" w:lineRule="auto"/>
+        <w:rPr>
+          <w:rFonts w:ascii="Arial" w:eastAsia="Times New Roman" w:hAnsi="Arial" w:cs="Arial"/>
+          <w:sz w:val="24"/>
+          <w:szCs w:val="24"/>
+        </w:rPr>
+      </w:pPr>
+    </w:p>
+    <w:p>
+      <w:pPr>
+        <w:spacing w:after="0" w:line="240" w:lineRule="auto"/>
+        <w:rPr>
+          <w:rFonts w:ascii="Arial" w:eastAsia="Times New Roman" w:hAnsi="Arial" w:cs="Arial"/>
+          <w:sz w:val="24"/>
+          <w:szCs w:val="24"/>
+        </w:rPr>
+      </w:pPr>
+    </w:p>
+    <w:p>
+      <w:pPr>
+        <w:spacing w:after="0" w:line="240" w:lineRule="auto"/>
+        <w:rPr>
+          <w:rFonts w:ascii="Arial" w:eastAsia="Times New Roman" w:hAnsi="Arial" w:cs="Arial"/>
+          <w:sz w:val="24"/>
+          <w:szCs w:val="24"/>
+        </w:rPr>
+      </w:pPr>
+    </w:p>
+    <w:p>
+      <w:pPr>
+        <w:spacing w:after="0" w:line="240" w:lineRule="auto"/>
+        <w:rPr>
+          <w:rFonts w:ascii="Arial" w:eastAsia="Times New Roman" w:hAnsi="Arial" w:cs="Arial"/>
+          <w:sz w:val="24"/>
+          <w:szCs w:val="24"/>
+        </w:rPr>
+      </w:pPr>
+    </w:p>
+    <w:p>
+      <w:pPr>
+        <w:spacing w:after="0" w:line="240" w:lineRule="auto"/>
+        <w:rPr>
+          <w:rFonts w:ascii="Arial" w:eastAsia="Times New Roman" w:hAnsi="Arial" w:cs="Arial"/>
+          <w:sz w:val="24"/>
+          <w:szCs w:val="24"/>
+        </w:rPr>
+      </w:pPr>
+    </w:p>
+    <w:p>
+      <w:pPr>
+        <w:spacing w:after="0" w:line="240" w:lineRule="auto"/>
+        <w:rPr>
+          <w:rFonts w:ascii="Arial" w:eastAsia="Times New Roman" w:hAnsi="Arial" w:cs="Arial"/>
+          <w:sz w:val="24"/>
+          <w:szCs w:val="24"/>
+        </w:rPr>
+      </w:pPr>
+    </w:p>
+    <w:p>
+      <w:pPr>
+        <w:spacing w:after="0" w:line="240" w:lineRule="auto"/>
+        <w:rPr>
+          <w:rFonts w:ascii="Arial" w:eastAsia="Times New Roman" w:hAnsi="Arial" w:cs="Arial"/>
+          <w:sz w:val="24"/>
+          <w:szCs w:val="24"/>
+        </w:rPr>
+      </w:pPr>
+    </w:p>
+    <w:p>
+      <w:pPr>
+        <w:spacing w:after="0" w:line="240" w:lineRule="auto"/>
+        <w:rPr>
+          <w:rFonts w:ascii="Arial" w:eastAsia="Times New Roman" w:hAnsi="Arial" w:cs="Arial"/>
+          <w:sz w:val="24"/>
+          <w:szCs w:val="24"/>
+        </w:rPr>
+      </w:pPr>
+    </w:p>
+    <w:p>
+      <w:pPr>
+        <w:spacing w:after="0" w:line="240" w:lineRule="auto"/>
+        <w:rPr>
+          <w:rFonts w:ascii="Arial" w:eastAsia="Times New Roman" w:hAnsi="Arial" w:cs="Arial"/>
+          <w:sz w:val="24"/>
+          <w:szCs w:val="24"/>
+        </w:rPr>
+      </w:pPr>
+    </w:p>
+    <w:p>
+      <w:pPr>
+        <w:spacing w:after="0" w:line="240" w:lineRule="auto"/>
+        <w:rPr>
+          <w:rFonts w:ascii="Arial" w:eastAsia="Times New Roman" w:hAnsi="Arial" w:cs="Arial"/>
+          <w:sz w:val="24"/>
+          <w:szCs w:val="24"/>
+        </w:rPr>
+      </w:pPr>
+    </w:p>
+    <w:p>
+      <w:pPr>
+        <w:spacing w:after="0" w:line="240" w:lineRule="auto"/>
+        <w:rPr>
+          <w:rFonts w:ascii="Arial" w:eastAsia="Times New Roman" w:hAnsi="Arial" w:cs="Arial"/>
+          <w:sz w:val="24"/>
+          <w:szCs w:val="24"/>
+        </w:rPr>
+      </w:pPr>
+    </w:p>
+    <w:p>
+      <w:pPr>
+        <w:spacing w:after="0" w:line="240" w:lineRule="auto"/>
+        <w:rPr>
+          <w:rFonts w:ascii="Arial" w:eastAsia="Times New Roman" w:hAnsi="Arial" w:cs="Arial"/>
+          <w:sz w:val="24"/>
+          <w:szCs w:val="24"/>
+        </w:rPr>
+      </w:pPr>
+    </w:p>
+    <w:p>
+      <w:pPr>
+        <w:spacing w:after="0" w:line="240" w:lineRule="auto"/>
+        <w:rPr>
+          <w:rFonts w:ascii="Arial" w:eastAsia="Times New Roman" w:hAnsi="Arial" w:cs="Arial"/>
+          <w:sz w:val="24"/>
+          <w:szCs w:val="24"/>
+        </w:rPr>
+      </w:pPr>
+    </w:p>
+    <w:p>
+      <w:pPr>
+        <w:spacing w:after="0" w:line="240" w:lineRule="auto"/>
+        <w:rPr>
+          <w:rFonts w:ascii="Arial" w:eastAsia="Times New Roman" w:hAnsi="Arial" w:cs="Arial"/>
+          <w:sz w:val="24"/>
+          <w:szCs w:val="24"/>
+        </w:rPr>
+      </w:pPr>
+    </w:p>
+    <w:p>
+      <w:pPr>
+        <w:spacing w:after="0" w:line="240" w:lineRule="auto"/>
+        <w:rPr>
+          <w:rFonts w:ascii="Arial" w:eastAsia="Times New Roman" w:hAnsi="Arial" w:cs="Arial"/>
+          <w:sz w:val="24"/>
+          <w:szCs w:val="24"/>
+        </w:rPr>
+      </w:pPr>
+    </w:p>
+    <w:p>
+      <w:pPr>
+        <w:spacing w:after="0" w:line="240" w:lineRule="auto"/>
+        <w:rPr>
+          <w:rFonts w:ascii="Arial" w:eastAsia="Times New Roman" w:hAnsi="Arial" w:cs="Arial"/>
+          <w:sz w:val="24"/>
+          <w:szCs w:val="24"/>
+        </w:rPr>
+      </w:pPr>
+    </w:p>
+    <w:p>
+      <w:pPr>
+        <w:spacing w:after="0" w:line="240" w:lineRule="auto"/>
+        <w:rPr>
+          <w:rFonts w:ascii="Arial" w:eastAsia="Times New Roman" w:hAnsi="Arial" w:cs="Arial"/>
+          <w:sz w:val="24"/>
+          <w:szCs w:val="24"/>
+        </w:rPr>
+      </w:pPr>
+    </w:p>
+    <w:p>
+      <w:pPr>
+        <w:spacing w:after="0" w:line="240" w:lineRule="auto"/>
+        <w:rPr>
+          <w:rFonts w:ascii="Arial" w:eastAsia="Times New Roman" w:hAnsi="Arial" w:cs="Arial"/>
+          <w:sz w:val="24"/>
+          <w:szCs w:val="24"/>
+        </w:rPr>
+      </w:pPr>
+    </w:p>
+    <w:p>
+      <w:pPr>
+        <w:spacing w:after="0" w:line="240" w:lineRule="auto"/>
+        <w:rPr>
+          <w:rFonts w:ascii="Arial" w:eastAsia="Times New Roman" w:hAnsi="Arial" w:cs="Arial"/>
+          <w:sz w:val="24"/>
+          <w:szCs w:val="24"/>
+        </w:rPr>
+      </w:pPr>
+    </w:p>
+    <w:p>
+      <w:pPr>
+        <w:spacing w:after="0" w:line="240" w:lineRule="auto"/>
+        <w:rPr>
+          <w:rFonts w:ascii="Arial" w:eastAsia="Times New Roman" w:hAnsi="Arial" w:cs="Arial"/>
+          <w:sz w:val="24"/>
+          <w:szCs w:val="24"/>
+        </w:rPr>
+      </w:pPr>
+    </w:p>
+    <w:p>
+      <w:pPr>
+        <w:spacing w:after="0" w:line="240" w:lineRule="auto"/>
+        <w:rPr>
+          <w:rFonts w:ascii="Arial" w:eastAsia="Times New Roman" w:hAnsi="Arial" w:cs="Arial"/>
           <w:sz w:val="24"/>
           <w:szCs w:val="24"/>
         </w:rPr>
@@ -14753,10 +16092,10 @@
       </w:pPr>
       <w:r>
         <w:object w:dxaOrig="13755" w:dyaOrig="9166">
-          <v:shape id="_x0000_i1035" type="#_x0000_t75" style="width:468pt;height:312pt" o:ole="">
-            <v:imagedata r:id="rId96" o:title=""/>
+          <v:shape id="_x0000_i1027" type="#_x0000_t75" style="width:468pt;height:312.3pt" o:ole="">
+            <v:imagedata r:id="rId104" o:title=""/>
           </v:shape>
-          <o:OLEObject Type="Embed" ProgID="Visio.Drawing.15" ShapeID="_x0000_i1035" DrawAspect="Content" ObjectID="_1637763047" r:id="rId97"/>
+          <o:OLEObject Type="Embed" ProgID="Visio.Drawing.15" ShapeID="_x0000_i1027" DrawAspect="Content" ObjectID="_1638017405" r:id="rId105"/>
         </w:object>
       </w:r>
     </w:p>
@@ -14939,10 +16278,10 @@
       </w:pPr>
       <w:r>
         <w:object w:dxaOrig="12420" w:dyaOrig="9840">
-          <v:shape id="_x0000_i1036" type="#_x0000_t75" style="width:467.25pt;height:370.5pt" o:ole="">
-            <v:imagedata r:id="rId98" o:title=""/>
+          <v:shape id="_x0000_i1028" type="#_x0000_t75" style="width:467.15pt;height:370.9pt" o:ole="">
+            <v:imagedata r:id="rId106" o:title=""/>
           </v:shape>
-          <o:OLEObject Type="Embed" ProgID="Visio.Drawing.15" ShapeID="_x0000_i1036" DrawAspect="Content" ObjectID="_1637763048" r:id="rId99"/>
+          <o:OLEObject Type="Embed" ProgID="Visio.Drawing.15" ShapeID="_x0000_i1028" DrawAspect="Content" ObjectID="_1638017406" r:id="rId107"/>
         </w:object>
       </w:r>
     </w:p>
@@ -15381,7 +16720,7 @@
         </w:rPr>
         <w:t xml:space="preserve">? </w:t>
       </w:r>
-      <w:hyperlink r:id="rId100" w:history="1">
+      <w:hyperlink r:id="rId108" w:history="1">
         <w:r>
           <w:rPr>
             <w:rFonts w:ascii="Arial" w:eastAsia="Times New Roman" w:hAnsi="Arial" w:cs="Arial"/>
@@ -15470,7 +16809,7 @@
           <w:szCs w:val="36"/>
         </w:rPr>
       </w:pPr>
-      <w:hyperlink r:id="rId101" w:history="1">
+      <w:hyperlink r:id="rId109" w:history="1">
         <w:r>
           <w:rPr>
             <w:rFonts w:ascii="Arial" w:eastAsia="Times New Roman" w:hAnsi="Arial" w:cs="Arial"/>
@@ -15532,7 +16871,7 @@
           <w:szCs w:val="36"/>
         </w:rPr>
       </w:pPr>
-      <w:hyperlink r:id="rId102" w:history="1">
+      <w:hyperlink r:id="rId110" w:history="1">
         <w:r>
           <w:rPr>
             <w:rFonts w:ascii="Arial" w:eastAsia="Times New Roman" w:hAnsi="Arial" w:cs="Arial"/>
@@ -15588,7 +16927,7 @@
         </w:rPr>
         <w:t>  (</w:t>
       </w:r>
-      <w:hyperlink r:id="rId103" w:history="1">
+      <w:hyperlink r:id="rId111" w:history="1">
         <w:r>
           <w:rPr>
             <w:rFonts w:ascii="Arial" w:eastAsia="Times New Roman" w:hAnsi="Arial" w:cs="Arial"/>
@@ -15681,7 +17020,7 @@
           <w:szCs w:val="24"/>
         </w:rPr>
       </w:pPr>
-      <w:hyperlink r:id="rId104" w:history="1">
+      <w:hyperlink r:id="rId112" w:history="1">
         <w:r>
           <w:rPr>
             <w:rFonts w:ascii="Arial" w:eastAsia="Times New Roman" w:hAnsi="Arial" w:cs="Arial"/>
@@ -15735,7 +17074,7 @@
         </w:rPr>
         <w:t>(</w:t>
       </w:r>
-      <w:hyperlink r:id="rId105" w:history="1">
+      <w:hyperlink r:id="rId113" w:history="1">
         <w:r>
           <w:rPr>
             <w:rFonts w:ascii="Arial" w:eastAsia="Times New Roman" w:hAnsi="Arial" w:cs="Arial"/>
@@ -15798,7 +17137,7 @@
           <w:szCs w:val="24"/>
         </w:rPr>
       </w:pPr>
-      <w:hyperlink r:id="rId106" w:history="1">
+      <w:hyperlink r:id="rId114" w:history="1">
         <w:r>
           <w:rPr>
             <w:rFonts w:ascii="Arial" w:eastAsia="Times New Roman" w:hAnsi="Arial" w:cs="Arial"/>
@@ -15869,7 +17208,7 @@
           <w:szCs w:val="24"/>
         </w:rPr>
       </w:pPr>
-      <w:hyperlink r:id="rId107" w:history="1">
+      <w:hyperlink r:id="rId115" w:history="1">
         <w:r>
           <w:rPr>
             <w:rFonts w:ascii="Arial" w:eastAsia="Times New Roman" w:hAnsi="Arial" w:cs="Arial"/>
@@ -15946,7 +17285,7 @@
         </w:rPr>
         <w:t xml:space="preserve"> and R Studio </w:t>
       </w:r>
-      <w:hyperlink r:id="rId108" w:history="1">
+      <w:hyperlink r:id="rId116" w:history="1">
         <w:r>
           <w:rPr>
             <w:rFonts w:ascii="Arial" w:eastAsia="Times New Roman" w:hAnsi="Arial" w:cs="Arial"/>
@@ -15975,7 +17314,7 @@
       </w:r>
     </w:p>
     <w:sectPr>
-      <w:footerReference w:type="default" r:id="rId109"/>
+      <w:footerReference w:type="default" r:id="rId117"/>
       <w:pgSz w:w="12240" w:h="15840"/>
       <w:pgMar w:top="1440" w:right="1440" w:bottom="1440" w:left="1440" w:header="720" w:footer="720" w:gutter="0"/>
       <w:cols w:space="720"/>
@@ -16044,7 +17383,7 @@
           <w:rPr>
             <w:noProof/>
           </w:rPr>
-          <w:t>31</w:t>
+          <w:t>37</w:t>
         </w:r>
         <w:r>
           <w:rPr>
@@ -17600,7 +18939,7 @@
   <w:abstractNum w:abstractNumId="11" w15:restartNumberingAfterBreak="0">
     <w:nsid w:val="4BBB7722"/>
     <w:multiLevelType w:val="multilevel"/>
-    <w:tmpl w:val="589A94E0"/>
+    <w:tmpl w:val="208AA0DA"/>
     <w:lvl w:ilvl="0">
       <w:start w:val="1"/>
       <w:numFmt w:val="bullet"/>
@@ -17633,20 +18972,16 @@
         <w:sz w:val="20"/>
       </w:rPr>
     </w:lvl>
-    <w:lvl w:ilvl="2" w:tentative="1">
+    <w:lvl w:ilvl="2">
       <w:start w:val="1"/>
-      <w:numFmt w:val="bullet"/>
-      <w:lvlText w:val=""/>
+      <w:numFmt w:val="decimal"/>
+      <w:lvlText w:val="%3."/>
       <w:lvlJc w:val="left"/>
       <w:pPr>
-        <w:tabs>
-          <w:tab w:val="num" w:pos="2160"/>
-        </w:tabs>
         <w:ind w:left="2160" w:hanging="360"/>
       </w:pPr>
       <w:rPr>
-        <w:rFonts w:ascii="Wingdings" w:hAnsi="Wingdings" w:hint="default"/>
-        <w:sz w:val="20"/>
+        <w:rFonts w:hint="default"/>
       </w:rPr>
     </w:lvl>
     <w:lvl w:ilvl="3" w:tentative="1">

</xml_diff>

<commit_message>
updated some of the workflow
</commit_message>
<xml_diff>
--- a/graduate_research/workflow_documentation/github_workflow.docx
+++ b/graduate_research/workflow_documentation/github_workflow.docx
@@ -5494,6 +5494,8 @@
           <w:szCs w:val="24"/>
         </w:rPr>
       </w:pPr>
+      <w:bookmarkStart w:id="0" w:name="_GoBack"/>
+      <w:bookmarkEnd w:id="0"/>
     </w:p>
     <w:p>
       <w:pPr>
@@ -13741,10 +13743,10 @@
             <v:path o:extrusionok="f" gradientshapeok="t" o:connecttype="rect"/>
             <o:lock v:ext="edit" aspectratio="t"/>
           </v:shapetype>
-          <v:shape id="_x0000_i1025" type="#_x0000_t75" style="width:467.15pt;height:386.8pt" o:ole="">
+          <v:shape id="_x0000_i1025" type="#_x0000_t75" style="width:467.25pt;height:387pt" o:ole="">
             <v:imagedata r:id="rId91" o:title=""/>
           </v:shape>
-          <o:OLEObject Type="Embed" ProgID="Visio.Drawing.15" ShapeID="_x0000_i1025" DrawAspect="Content" ObjectID="_1638017403" r:id="rId92"/>
+          <o:OLEObject Type="Embed" ProgID="Visio.Drawing.15" ShapeID="_x0000_i1025" DrawAspect="Content" ObjectID="_1638604698" r:id="rId92"/>
         </w:object>
       </w:r>
     </w:p>
@@ -14509,10 +14511,10 @@
       </w:pPr>
       <w:r>
         <w:object w:dxaOrig="14895" w:dyaOrig="10350">
-          <v:shape id="_x0000_i1026" type="#_x0000_t75" style="width:475.55pt;height:329.85pt" o:ole="">
+          <v:shape id="_x0000_i1026" type="#_x0000_t75" style="width:476.25pt;height:330pt" o:ole="">
             <v:imagedata r:id="rId94" o:title=""/>
           </v:shape>
-          <o:OLEObject Type="Embed" ProgID="Visio.Drawing.15" ShapeID="_x0000_i1026" DrawAspect="Content" ObjectID="_1638017404" r:id="rId95"/>
+          <o:OLEObject Type="Embed" ProgID="Visio.Drawing.15" ShapeID="_x0000_i1026" DrawAspect="Content" ObjectID="_1638604699" r:id="rId95"/>
         </w:object>
       </w:r>
     </w:p>
@@ -15689,52 +15691,22 @@
       <w:r>
         <w:rPr>
           <w:rFonts w:ascii="Arial" w:eastAsia="Times New Roman" w:hAnsi="Arial" w:cs="Arial"/>
+          <w:noProof/>
           <w:sz w:val="24"/>
           <w:szCs w:val="24"/>
         </w:rPr>
         <w:lastRenderedPageBreak/>
-        <w:t xml:space="preserve">Step 5. Admins, selected in the Reviewer drop down box, will approve or deny all pull requests. The Admin can choose to approve the updates, deny the pull request, or request for additional changes before the pull request is approved. </w:t>
-      </w:r>
-    </w:p>
-    <w:p>
-      <w:pPr>
-        <w:spacing w:after="0" w:line="240" w:lineRule="auto"/>
-        <w:rPr>
-          <w:rFonts w:ascii="Arial" w:eastAsia="Times New Roman" w:hAnsi="Arial" w:cs="Arial"/>
-          <w:sz w:val="24"/>
-          <w:szCs w:val="24"/>
-        </w:rPr>
-      </w:pPr>
-    </w:p>
-    <w:p>
-      <w:pPr>
-        <w:spacing w:after="0" w:line="240" w:lineRule="auto"/>
-        <w:rPr>
-          <w:rFonts w:ascii="Arial" w:eastAsia="Times New Roman" w:hAnsi="Arial" w:cs="Arial"/>
-          <w:sz w:val="24"/>
-          <w:szCs w:val="24"/>
-        </w:rPr>
-      </w:pPr>
-      <w:bookmarkStart w:id="0" w:name="_GoBack"/>
-      <w:bookmarkEnd w:id="0"/>
-      <w:r>
-        <w:rPr>
-          <w:rFonts w:ascii="Arial" w:eastAsia="Times New Roman" w:hAnsi="Arial" w:cs="Arial"/>
-          <w:noProof/>
-          <w:sz w:val="24"/>
-          <w:szCs w:val="24"/>
-        </w:rPr>
         <w:drawing>
           <wp:anchor distT="0" distB="0" distL="114300" distR="114300" simplePos="0" relativeHeight="251666432" behindDoc="0" locked="0" layoutInCell="1" allowOverlap="1">
             <wp:simplePos x="0" y="0"/>
             <wp:positionH relativeFrom="column">
-              <wp:posOffset>626745</wp:posOffset>
+              <wp:posOffset>819150</wp:posOffset>
             </wp:positionH>
             <wp:positionV relativeFrom="paragraph">
-              <wp:posOffset>308698</wp:posOffset>
+              <wp:posOffset>672465</wp:posOffset>
             </wp:positionV>
-            <wp:extent cx="4586605" cy="2573020"/>
-            <wp:effectExtent l="0" t="0" r="4445" b="0"/>
+            <wp:extent cx="4448175" cy="3211195"/>
+            <wp:effectExtent l="0" t="0" r="9525" b="8255"/>
             <wp:wrapTopAndBottom/>
             <wp:docPr id="36" name="Picture 36"/>
             <wp:cNvGraphicFramePr>
@@ -15757,13 +15729,13 @@
                         </a:ext>
                       </a:extLst>
                     </a:blip>
-                    <a:srcRect t="4863"/>
+                    <a:srcRect l="12825" t="4863" r="9480"/>
                     <a:stretch/>
                   </pic:blipFill>
                   <pic:spPr bwMode="auto">
                     <a:xfrm>
                       <a:off x="0" y="0"/>
-                      <a:ext cx="4586605" cy="2573020"/>
+                      <a:ext cx="4448175" cy="3211195"/>
                     </a:xfrm>
                     <a:prstGeom prst="rect">
                       <a:avLst/>
@@ -15790,292 +15762,455 @@
           </wp:anchor>
         </w:drawing>
       </w:r>
-    </w:p>
-    <w:p>
-      <w:pPr>
-        <w:spacing w:after="0" w:line="240" w:lineRule="auto"/>
-        <w:rPr>
-          <w:rFonts w:ascii="Arial" w:eastAsia="Times New Roman" w:hAnsi="Arial" w:cs="Arial"/>
-          <w:sz w:val="24"/>
-          <w:szCs w:val="24"/>
-        </w:rPr>
-      </w:pPr>
-    </w:p>
-    <w:p>
-      <w:pPr>
-        <w:spacing w:after="0" w:line="240" w:lineRule="auto"/>
-        <w:rPr>
-          <w:rFonts w:ascii="Arial" w:eastAsia="Times New Roman" w:hAnsi="Arial" w:cs="Arial"/>
-          <w:sz w:val="24"/>
-          <w:szCs w:val="24"/>
-        </w:rPr>
-      </w:pPr>
-    </w:p>
-    <w:p>
-      <w:pPr>
-        <w:spacing w:after="0" w:line="240" w:lineRule="auto"/>
-        <w:rPr>
-          <w:rFonts w:ascii="Arial" w:eastAsia="Times New Roman" w:hAnsi="Arial" w:cs="Arial"/>
-          <w:sz w:val="24"/>
-          <w:szCs w:val="24"/>
-        </w:rPr>
-      </w:pPr>
-    </w:p>
-    <w:p>
-      <w:pPr>
-        <w:spacing w:after="0" w:line="240" w:lineRule="auto"/>
-        <w:rPr>
-          <w:rFonts w:ascii="Arial" w:eastAsia="Times New Roman" w:hAnsi="Arial" w:cs="Arial"/>
-          <w:sz w:val="24"/>
-          <w:szCs w:val="24"/>
-        </w:rPr>
-      </w:pPr>
-    </w:p>
-    <w:p>
-      <w:pPr>
-        <w:spacing w:after="0" w:line="240" w:lineRule="auto"/>
-        <w:rPr>
-          <w:rFonts w:ascii="Arial" w:eastAsia="Times New Roman" w:hAnsi="Arial" w:cs="Arial"/>
-          <w:sz w:val="24"/>
-          <w:szCs w:val="24"/>
-        </w:rPr>
-      </w:pPr>
-    </w:p>
-    <w:p>
-      <w:pPr>
-        <w:spacing w:after="0" w:line="240" w:lineRule="auto"/>
-        <w:rPr>
-          <w:rFonts w:ascii="Arial" w:eastAsia="Times New Roman" w:hAnsi="Arial" w:cs="Arial"/>
-          <w:sz w:val="24"/>
-          <w:szCs w:val="24"/>
-        </w:rPr>
-      </w:pPr>
-    </w:p>
-    <w:p>
-      <w:pPr>
-        <w:spacing w:after="0" w:line="240" w:lineRule="auto"/>
-        <w:rPr>
-          <w:rFonts w:ascii="Arial" w:eastAsia="Times New Roman" w:hAnsi="Arial" w:cs="Arial"/>
-          <w:sz w:val="24"/>
-          <w:szCs w:val="24"/>
-        </w:rPr>
-      </w:pPr>
-    </w:p>
-    <w:p>
-      <w:pPr>
-        <w:spacing w:after="0" w:line="240" w:lineRule="auto"/>
-        <w:rPr>
-          <w:rFonts w:ascii="Arial" w:eastAsia="Times New Roman" w:hAnsi="Arial" w:cs="Arial"/>
-          <w:sz w:val="24"/>
-          <w:szCs w:val="24"/>
-        </w:rPr>
-      </w:pPr>
-    </w:p>
-    <w:p>
-      <w:pPr>
-        <w:spacing w:after="0" w:line="240" w:lineRule="auto"/>
-        <w:rPr>
-          <w:rFonts w:ascii="Arial" w:eastAsia="Times New Roman" w:hAnsi="Arial" w:cs="Arial"/>
-          <w:sz w:val="24"/>
-          <w:szCs w:val="24"/>
-        </w:rPr>
-      </w:pPr>
-    </w:p>
-    <w:p>
-      <w:pPr>
-        <w:spacing w:after="0" w:line="240" w:lineRule="auto"/>
-        <w:rPr>
-          <w:rFonts w:ascii="Arial" w:eastAsia="Times New Roman" w:hAnsi="Arial" w:cs="Arial"/>
-          <w:sz w:val="24"/>
-          <w:szCs w:val="24"/>
-        </w:rPr>
-      </w:pPr>
-    </w:p>
-    <w:p>
-      <w:pPr>
-        <w:spacing w:after="0" w:line="240" w:lineRule="auto"/>
-        <w:rPr>
-          <w:rFonts w:ascii="Arial" w:eastAsia="Times New Roman" w:hAnsi="Arial" w:cs="Arial"/>
-          <w:sz w:val="24"/>
-          <w:szCs w:val="24"/>
-        </w:rPr>
-      </w:pPr>
-    </w:p>
-    <w:p>
-      <w:pPr>
-        <w:spacing w:after="0" w:line="240" w:lineRule="auto"/>
-        <w:rPr>
-          <w:rFonts w:ascii="Arial" w:eastAsia="Times New Roman" w:hAnsi="Arial" w:cs="Arial"/>
-          <w:sz w:val="24"/>
-          <w:szCs w:val="24"/>
-        </w:rPr>
-      </w:pPr>
-    </w:p>
-    <w:p>
-      <w:pPr>
-        <w:spacing w:after="0" w:line="240" w:lineRule="auto"/>
-        <w:rPr>
-          <w:rFonts w:ascii="Arial" w:eastAsia="Times New Roman" w:hAnsi="Arial" w:cs="Arial"/>
-          <w:sz w:val="24"/>
-          <w:szCs w:val="24"/>
-        </w:rPr>
-      </w:pPr>
-    </w:p>
-    <w:p>
-      <w:pPr>
-        <w:spacing w:after="0" w:line="240" w:lineRule="auto"/>
-        <w:rPr>
-          <w:rFonts w:ascii="Arial" w:eastAsia="Times New Roman" w:hAnsi="Arial" w:cs="Arial"/>
-          <w:sz w:val="24"/>
-          <w:szCs w:val="24"/>
-        </w:rPr>
-      </w:pPr>
-    </w:p>
-    <w:p>
-      <w:pPr>
-        <w:spacing w:after="0" w:line="240" w:lineRule="auto"/>
-        <w:rPr>
-          <w:rFonts w:ascii="Arial" w:eastAsia="Times New Roman" w:hAnsi="Arial" w:cs="Arial"/>
-          <w:sz w:val="24"/>
-          <w:szCs w:val="24"/>
-        </w:rPr>
-      </w:pPr>
-    </w:p>
-    <w:p>
-      <w:pPr>
-        <w:spacing w:after="0" w:line="240" w:lineRule="auto"/>
-        <w:rPr>
-          <w:rFonts w:ascii="Arial" w:eastAsia="Times New Roman" w:hAnsi="Arial" w:cs="Arial"/>
-          <w:sz w:val="24"/>
-          <w:szCs w:val="24"/>
-        </w:rPr>
-      </w:pPr>
-    </w:p>
-    <w:p>
-      <w:pPr>
-        <w:spacing w:after="0" w:line="240" w:lineRule="auto"/>
-        <w:rPr>
-          <w:rFonts w:ascii="Arial" w:eastAsia="Times New Roman" w:hAnsi="Arial" w:cs="Arial"/>
-          <w:sz w:val="24"/>
-          <w:szCs w:val="24"/>
-        </w:rPr>
-      </w:pPr>
-    </w:p>
-    <w:p>
-      <w:pPr>
-        <w:spacing w:after="0" w:line="240" w:lineRule="auto"/>
-        <w:rPr>
-          <w:rFonts w:ascii="Arial" w:eastAsia="Times New Roman" w:hAnsi="Arial" w:cs="Arial"/>
-          <w:sz w:val="24"/>
-          <w:szCs w:val="24"/>
-        </w:rPr>
-      </w:pPr>
-    </w:p>
-    <w:p>
-      <w:pPr>
-        <w:spacing w:after="0" w:line="240" w:lineRule="auto"/>
-        <w:rPr>
-          <w:rFonts w:ascii="Arial" w:eastAsia="Times New Roman" w:hAnsi="Arial" w:cs="Arial"/>
-          <w:sz w:val="24"/>
-          <w:szCs w:val="24"/>
-        </w:rPr>
-      </w:pPr>
-    </w:p>
-    <w:p>
-      <w:pPr>
-        <w:spacing w:after="0" w:line="240" w:lineRule="auto"/>
-        <w:rPr>
-          <w:rFonts w:ascii="Arial" w:eastAsia="Times New Roman" w:hAnsi="Arial" w:cs="Arial"/>
-          <w:sz w:val="24"/>
-          <w:szCs w:val="24"/>
-        </w:rPr>
-      </w:pPr>
-    </w:p>
-    <w:p>
-      <w:pPr>
-        <w:spacing w:after="0" w:line="240" w:lineRule="auto"/>
-        <w:rPr>
-          <w:rFonts w:ascii="Arial" w:eastAsia="Times New Roman" w:hAnsi="Arial" w:cs="Arial"/>
-          <w:sz w:val="24"/>
-          <w:szCs w:val="24"/>
-        </w:rPr>
-      </w:pPr>
-    </w:p>
-    <w:p>
-      <w:pPr>
-        <w:spacing w:after="0" w:line="240" w:lineRule="auto"/>
-        <w:rPr>
-          <w:rFonts w:ascii="Arial" w:eastAsia="Times New Roman" w:hAnsi="Arial" w:cs="Arial"/>
-          <w:sz w:val="24"/>
-          <w:szCs w:val="24"/>
-        </w:rPr>
-      </w:pPr>
-    </w:p>
-    <w:p>
-      <w:pPr>
-        <w:spacing w:after="0" w:line="240" w:lineRule="auto"/>
-        <w:rPr>
-          <w:rFonts w:ascii="Arial" w:eastAsia="Times New Roman" w:hAnsi="Arial" w:cs="Arial"/>
-          <w:sz w:val="24"/>
-          <w:szCs w:val="24"/>
-        </w:rPr>
-      </w:pPr>
-    </w:p>
-    <w:p>
-      <w:pPr>
-        <w:spacing w:after="0" w:line="240" w:lineRule="auto"/>
-        <w:rPr>
-          <w:rFonts w:ascii="Arial" w:eastAsia="Times New Roman" w:hAnsi="Arial" w:cs="Arial"/>
-          <w:sz w:val="24"/>
-          <w:szCs w:val="24"/>
-        </w:rPr>
-      </w:pPr>
-    </w:p>
-    <w:p>
-      <w:pPr>
-        <w:spacing w:after="0" w:line="240" w:lineRule="auto"/>
-        <w:rPr>
-          <w:rFonts w:ascii="Arial" w:eastAsia="Times New Roman" w:hAnsi="Arial" w:cs="Arial"/>
-          <w:sz w:val="24"/>
-          <w:szCs w:val="24"/>
-        </w:rPr>
-      </w:pPr>
-    </w:p>
-    <w:p>
-      <w:pPr>
-        <w:spacing w:after="0" w:line="240" w:lineRule="auto"/>
-        <w:rPr>
-          <w:rFonts w:ascii="Arial" w:eastAsia="Times New Roman" w:hAnsi="Arial" w:cs="Arial"/>
-          <w:sz w:val="24"/>
-          <w:szCs w:val="24"/>
-        </w:rPr>
-      </w:pPr>
-    </w:p>
-    <w:p>
-      <w:pPr>
-        <w:spacing w:after="0" w:line="240" w:lineRule="auto"/>
-        <w:rPr>
-          <w:rFonts w:ascii="Arial" w:eastAsia="Times New Roman" w:hAnsi="Arial" w:cs="Arial"/>
-          <w:sz w:val="24"/>
-          <w:szCs w:val="24"/>
-        </w:rPr>
-      </w:pPr>
-    </w:p>
-    <w:p>
-      <w:pPr>
-        <w:spacing w:after="0" w:line="240" w:lineRule="auto"/>
-        <w:rPr>
-          <w:rFonts w:ascii="Arial" w:eastAsia="Times New Roman" w:hAnsi="Arial" w:cs="Arial"/>
-          <w:sz w:val="24"/>
-          <w:szCs w:val="24"/>
-        </w:rPr>
-      </w:pPr>
-    </w:p>
-    <w:p>
-      <w:pPr>
-        <w:spacing w:after="0" w:line="240" w:lineRule="auto"/>
-        <w:rPr>
-          <w:rFonts w:ascii="Times New Roman" w:eastAsia="Times New Roman" w:hAnsi="Times New Roman" w:cs="Times New Roman"/>
+      <w:r>
+        <w:rPr>
+          <w:rFonts w:ascii="Arial" w:eastAsia="Times New Roman" w:hAnsi="Arial" w:cs="Arial"/>
+          <w:sz w:val="24"/>
+          <w:szCs w:val="24"/>
+        </w:rPr>
+        <w:t xml:space="preserve">Step 5. Admins, selected in the Reviewer drop down box, will approve or deny all pull requests. The Admin can choose to approve the updates, deny the pull request, or request for additional changes before the pull request is approved. </w:t>
+      </w:r>
+    </w:p>
+    <w:p>
+      <w:pPr>
+        <w:spacing w:after="0" w:line="240" w:lineRule="auto"/>
+        <w:rPr>
+          <w:rFonts w:ascii="Arial" w:eastAsia="Times New Roman" w:hAnsi="Arial" w:cs="Arial"/>
+          <w:sz w:val="24"/>
+          <w:szCs w:val="24"/>
+        </w:rPr>
+      </w:pPr>
+    </w:p>
+    <w:p>
+      <w:pPr>
+        <w:spacing w:after="0" w:line="240" w:lineRule="auto"/>
+        <w:rPr>
+          <w:rFonts w:ascii="Arial" w:eastAsia="Times New Roman" w:hAnsi="Arial" w:cs="Arial"/>
+          <w:sz w:val="24"/>
+          <w:szCs w:val="24"/>
+        </w:rPr>
+      </w:pPr>
+    </w:p>
+    <w:p>
+      <w:pPr>
+        <w:spacing w:after="0" w:line="240" w:lineRule="auto"/>
+        <w:rPr>
+          <w:rFonts w:ascii="Arial" w:eastAsia="Times New Roman" w:hAnsi="Arial" w:cs="Arial"/>
+          <w:sz w:val="24"/>
+          <w:szCs w:val="24"/>
+        </w:rPr>
+      </w:pPr>
+      <w:r>
+        <w:rPr>
+          <w:rFonts w:ascii="Arial" w:eastAsia="Times New Roman" w:hAnsi="Arial" w:cs="Arial"/>
+          <w:noProof/>
+          <w:sz w:val="24"/>
+          <w:szCs w:val="24"/>
+        </w:rPr>
+        <w:drawing>
+          <wp:anchor distT="0" distB="0" distL="114300" distR="114300" simplePos="0" relativeHeight="251667456" behindDoc="0" locked="0" layoutInCell="1" allowOverlap="1">
+            <wp:simplePos x="0" y="0"/>
+            <wp:positionH relativeFrom="column">
+              <wp:posOffset>619125</wp:posOffset>
+            </wp:positionH>
+            <wp:positionV relativeFrom="paragraph">
+              <wp:posOffset>281305</wp:posOffset>
+            </wp:positionV>
+            <wp:extent cx="4648200" cy="3047365"/>
+            <wp:effectExtent l="0" t="0" r="0" b="635"/>
+            <wp:wrapTopAndBottom/>
+            <wp:docPr id="23" name="Picture 23"/>
+            <wp:cNvGraphicFramePr>
+              <a:graphicFrameLocks xmlns:a="http://schemas.openxmlformats.org/drawingml/2006/main" noChangeAspect="1"/>
+            </wp:cNvGraphicFramePr>
+            <a:graphic xmlns:a="http://schemas.openxmlformats.org/drawingml/2006/main">
+              <a:graphicData uri="http://schemas.openxmlformats.org/drawingml/2006/picture">
+                <pic:pic xmlns:pic="http://schemas.openxmlformats.org/drawingml/2006/picture">
+                  <pic:nvPicPr>
+                    <pic:cNvPr id="0" name="Picture 5"/>
+                    <pic:cNvPicPr>
+                      <a:picLocks noChangeAspect="1" noChangeArrowheads="1"/>
+                    </pic:cNvPicPr>
+                  </pic:nvPicPr>
+                  <pic:blipFill rotWithShape="1">
+                    <a:blip r:embed="rId104" cstate="print">
+                      <a:extLst>
+                        <a:ext uri="{28A0092B-C50C-407E-A947-70E740481C1C}">
+                          <a14:useLocalDpi xmlns:a14="http://schemas.microsoft.com/office/drawing/2010/main" val="0"/>
+                        </a:ext>
+                      </a:extLst>
+                    </a:blip>
+                    <a:srcRect t="5046"/>
+                    <a:stretch/>
+                  </pic:blipFill>
+                  <pic:spPr bwMode="auto">
+                    <a:xfrm>
+                      <a:off x="0" y="0"/>
+                      <a:ext cx="4648200" cy="3047365"/>
+                    </a:xfrm>
+                    <a:prstGeom prst="rect">
+                      <a:avLst/>
+                    </a:prstGeom>
+                    <a:noFill/>
+                    <a:ln>
+                      <a:noFill/>
+                    </a:ln>
+                    <a:extLst>
+                      <a:ext uri="{53640926-AAD7-44D8-BBD7-CCE9431645EC}">
+                        <a14:shadowObscured xmlns:a14="http://schemas.microsoft.com/office/drawing/2010/main"/>
+                      </a:ext>
+                    </a:extLst>
+                  </pic:spPr>
+                </pic:pic>
+              </a:graphicData>
+            </a:graphic>
+            <wp14:sizeRelH relativeFrom="page">
+              <wp14:pctWidth>0</wp14:pctWidth>
+            </wp14:sizeRelH>
+            <wp14:sizeRelV relativeFrom="page">
+              <wp14:pctHeight>0</wp14:pctHeight>
+            </wp14:sizeRelV>
+          </wp:anchor>
+        </w:drawing>
+      </w:r>
+      <w:r>
+        <w:rPr>
+          <w:rFonts w:ascii="Arial" w:eastAsia="Times New Roman" w:hAnsi="Arial" w:cs="Arial"/>
+          <w:sz w:val="24"/>
+          <w:szCs w:val="24"/>
+        </w:rPr>
+        <w:t>Screen shot- Select the reviewers for the pull request.</w:t>
+      </w:r>
+    </w:p>
+    <w:p>
+      <w:pPr>
+        <w:spacing w:after="0" w:line="240" w:lineRule="auto"/>
+        <w:rPr>
+          <w:rFonts w:ascii="Arial" w:eastAsia="Times New Roman" w:hAnsi="Arial" w:cs="Arial"/>
+          <w:sz w:val="24"/>
+          <w:szCs w:val="24"/>
+        </w:rPr>
+      </w:pPr>
+    </w:p>
+    <w:p>
+      <w:pPr>
+        <w:spacing w:after="0" w:line="240" w:lineRule="auto"/>
+        <w:rPr>
+          <w:rFonts w:ascii="Arial" w:eastAsia="Times New Roman" w:hAnsi="Arial" w:cs="Arial"/>
+          <w:sz w:val="24"/>
+          <w:szCs w:val="24"/>
+        </w:rPr>
+      </w:pPr>
+      <w:r>
+        <w:rPr>
+          <w:rFonts w:ascii="Arial" w:eastAsia="Times New Roman" w:hAnsi="Arial" w:cs="Arial"/>
+          <w:sz w:val="24"/>
+          <w:szCs w:val="24"/>
+        </w:rPr>
+        <w:t>Screen shot- Once selected a similar screen will appear with the Reviewers identified and a block to merging</w:t>
+      </w:r>
+    </w:p>
+    <w:p>
+      <w:pPr>
+        <w:spacing w:after="0" w:line="240" w:lineRule="auto"/>
+        <w:rPr>
+          <w:rFonts w:ascii="Arial" w:eastAsia="Times New Roman" w:hAnsi="Arial" w:cs="Arial"/>
+          <w:sz w:val="24"/>
+          <w:szCs w:val="24"/>
+        </w:rPr>
+      </w:pPr>
+    </w:p>
+    <w:p>
+      <w:pPr>
+        <w:spacing w:after="0" w:line="240" w:lineRule="auto"/>
+        <w:rPr>
+          <w:rFonts w:ascii="Arial" w:eastAsia="Times New Roman" w:hAnsi="Arial" w:cs="Arial"/>
+          <w:sz w:val="24"/>
+          <w:szCs w:val="24"/>
+        </w:rPr>
+      </w:pPr>
+      <w:r>
+        <w:rPr>
+          <w:rFonts w:ascii="Arial" w:eastAsia="Times New Roman" w:hAnsi="Arial" w:cs="Arial"/>
+          <w:sz w:val="24"/>
+          <w:szCs w:val="24"/>
+        </w:rPr>
+        <w:t xml:space="preserve">Step 6. All users are required to update their branch prior to starting any work. A pull request from the master -&gt; user branch is needed. Note that commits that have not been applied to the individual user branch are listed below the pull request. </w:t>
+      </w:r>
+      <w:r>
+        <w:rPr>
+          <w:rFonts w:ascii="Arial" w:eastAsia="Times New Roman" w:hAnsi="Arial" w:cs="Arial"/>
+          <w:sz w:val="24"/>
+          <w:szCs w:val="24"/>
+        </w:rPr>
+        <w:t xml:space="preserve">There are no blocks or reviewers needed for this kind of pull request. </w:t>
+      </w:r>
+    </w:p>
+    <w:p>
+      <w:pPr>
+        <w:spacing w:after="0" w:line="240" w:lineRule="auto"/>
+        <w:rPr>
+          <w:rFonts w:ascii="Arial" w:eastAsia="Times New Roman" w:hAnsi="Arial" w:cs="Arial"/>
+          <w:sz w:val="24"/>
+          <w:szCs w:val="24"/>
+        </w:rPr>
+      </w:pPr>
+    </w:p>
+    <w:p>
+      <w:pPr>
+        <w:spacing w:after="0" w:line="240" w:lineRule="auto"/>
+        <w:rPr>
+          <w:rFonts w:ascii="Arial" w:eastAsia="Times New Roman" w:hAnsi="Arial" w:cs="Arial"/>
+          <w:sz w:val="24"/>
+          <w:szCs w:val="24"/>
+        </w:rPr>
+      </w:pPr>
+      <w:r>
+        <w:rPr>
+          <w:rFonts w:ascii="Arial" w:eastAsia="Times New Roman" w:hAnsi="Arial" w:cs="Arial"/>
+          <w:noProof/>
+          <w:sz w:val="24"/>
+          <w:szCs w:val="24"/>
+        </w:rPr>
+        <w:drawing>
+          <wp:anchor distT="0" distB="0" distL="114300" distR="114300" simplePos="0" relativeHeight="251668480" behindDoc="0" locked="0" layoutInCell="1" allowOverlap="1">
+            <wp:simplePos x="0" y="0"/>
+            <wp:positionH relativeFrom="column">
+              <wp:posOffset>0</wp:posOffset>
+            </wp:positionH>
+            <wp:positionV relativeFrom="paragraph">
+              <wp:posOffset>0</wp:posOffset>
+            </wp:positionV>
+            <wp:extent cx="5943600" cy="4143375"/>
+            <wp:effectExtent l="0" t="0" r="0" b="9525"/>
+            <wp:wrapTopAndBottom/>
+            <wp:docPr id="37" name="Picture 37"/>
+            <wp:cNvGraphicFramePr>
+              <a:graphicFrameLocks xmlns:a="http://schemas.openxmlformats.org/drawingml/2006/main" noChangeAspect="1"/>
+            </wp:cNvGraphicFramePr>
+            <a:graphic xmlns:a="http://schemas.openxmlformats.org/drawingml/2006/main">
+              <a:graphicData uri="http://schemas.openxmlformats.org/drawingml/2006/picture">
+                <pic:pic xmlns:pic="http://schemas.openxmlformats.org/drawingml/2006/picture">
+                  <pic:nvPicPr>
+                    <pic:cNvPr id="0" name="Picture 6"/>
+                    <pic:cNvPicPr>
+                      <a:picLocks noChangeAspect="1" noChangeArrowheads="1"/>
+                    </pic:cNvPicPr>
+                  </pic:nvPicPr>
+                  <pic:blipFill>
+                    <a:blip r:embed="rId105">
+                      <a:extLst>
+                        <a:ext uri="{28A0092B-C50C-407E-A947-70E740481C1C}">
+                          <a14:useLocalDpi xmlns:a14="http://schemas.microsoft.com/office/drawing/2010/main" val="0"/>
+                        </a:ext>
+                      </a:extLst>
+                    </a:blip>
+                    <a:srcRect/>
+                    <a:stretch>
+                      <a:fillRect/>
+                    </a:stretch>
+                  </pic:blipFill>
+                  <pic:spPr bwMode="auto">
+                    <a:xfrm>
+                      <a:off x="0" y="0"/>
+                      <a:ext cx="5943600" cy="4143375"/>
+                    </a:xfrm>
+                    <a:prstGeom prst="rect">
+                      <a:avLst/>
+                    </a:prstGeom>
+                    <a:noFill/>
+                    <a:ln>
+                      <a:noFill/>
+                    </a:ln>
+                  </pic:spPr>
+                </pic:pic>
+              </a:graphicData>
+            </a:graphic>
+            <wp14:sizeRelH relativeFrom="page">
+              <wp14:pctWidth>0</wp14:pctWidth>
+            </wp14:sizeRelH>
+            <wp14:sizeRelV relativeFrom="page">
+              <wp14:pctHeight>0</wp14:pctHeight>
+            </wp14:sizeRelV>
+          </wp:anchor>
+        </w:drawing>
+      </w:r>
+    </w:p>
+    <w:p>
+      <w:pPr>
+        <w:spacing w:after="0" w:line="240" w:lineRule="auto"/>
+        <w:rPr>
+          <w:rFonts w:ascii="Arial" w:eastAsia="Times New Roman" w:hAnsi="Arial" w:cs="Arial"/>
+          <w:sz w:val="24"/>
+          <w:szCs w:val="24"/>
+        </w:rPr>
+      </w:pPr>
+    </w:p>
+    <w:p>
+      <w:pPr>
+        <w:spacing w:after="0" w:line="240" w:lineRule="auto"/>
+        <w:rPr>
+          <w:rFonts w:ascii="Arial" w:eastAsia="Times New Roman" w:hAnsi="Arial" w:cs="Arial"/>
+          <w:sz w:val="24"/>
+          <w:szCs w:val="24"/>
+        </w:rPr>
+      </w:pPr>
+    </w:p>
+    <w:p>
+      <w:pPr>
+        <w:spacing w:after="0" w:line="240" w:lineRule="auto"/>
+        <w:rPr>
+          <w:rFonts w:ascii="Arial" w:eastAsia="Times New Roman" w:hAnsi="Arial" w:cs="Arial"/>
+          <w:sz w:val="24"/>
+          <w:szCs w:val="24"/>
+        </w:rPr>
+      </w:pPr>
+    </w:p>
+    <w:p>
+      <w:pPr>
+        <w:spacing w:after="0" w:line="240" w:lineRule="auto"/>
+        <w:rPr>
+          <w:rFonts w:ascii="Arial" w:eastAsia="Times New Roman" w:hAnsi="Arial" w:cs="Arial"/>
+          <w:sz w:val="24"/>
+          <w:szCs w:val="24"/>
+        </w:rPr>
+      </w:pPr>
+    </w:p>
+    <w:p>
+      <w:pPr>
+        <w:spacing w:after="0" w:line="240" w:lineRule="auto"/>
+        <w:rPr>
+          <w:rFonts w:ascii="Arial" w:eastAsia="Times New Roman" w:hAnsi="Arial" w:cs="Arial"/>
+          <w:sz w:val="24"/>
+          <w:szCs w:val="24"/>
+        </w:rPr>
+      </w:pPr>
+    </w:p>
+    <w:p>
+      <w:pPr>
+        <w:spacing w:after="0" w:line="240" w:lineRule="auto"/>
+        <w:rPr>
+          <w:rFonts w:ascii="Arial" w:eastAsia="Times New Roman" w:hAnsi="Arial" w:cs="Arial"/>
+          <w:sz w:val="24"/>
+          <w:szCs w:val="24"/>
+        </w:rPr>
+      </w:pPr>
+    </w:p>
+    <w:p>
+      <w:pPr>
+        <w:spacing w:after="0" w:line="240" w:lineRule="auto"/>
+        <w:rPr>
+          <w:rFonts w:ascii="Arial" w:eastAsia="Times New Roman" w:hAnsi="Arial" w:cs="Arial"/>
+          <w:sz w:val="24"/>
+          <w:szCs w:val="24"/>
+        </w:rPr>
+      </w:pPr>
+    </w:p>
+    <w:p>
+      <w:pPr>
+        <w:spacing w:after="0" w:line="240" w:lineRule="auto"/>
+        <w:rPr>
+          <w:rFonts w:ascii="Arial" w:eastAsia="Times New Roman" w:hAnsi="Arial" w:cs="Arial"/>
+          <w:sz w:val="24"/>
+          <w:szCs w:val="24"/>
+        </w:rPr>
+      </w:pPr>
+    </w:p>
+    <w:p>
+      <w:pPr>
+        <w:spacing w:after="0" w:line="240" w:lineRule="auto"/>
+        <w:rPr>
+          <w:rFonts w:ascii="Arial" w:eastAsia="Times New Roman" w:hAnsi="Arial" w:cs="Arial"/>
+          <w:sz w:val="24"/>
+          <w:szCs w:val="24"/>
+        </w:rPr>
+      </w:pPr>
+    </w:p>
+    <w:p>
+      <w:pPr>
+        <w:spacing w:after="0" w:line="240" w:lineRule="auto"/>
+        <w:rPr>
+          <w:rFonts w:ascii="Arial" w:eastAsia="Times New Roman" w:hAnsi="Arial" w:cs="Arial"/>
+          <w:sz w:val="24"/>
+          <w:szCs w:val="24"/>
+        </w:rPr>
+      </w:pPr>
+    </w:p>
+    <w:p>
+      <w:pPr>
+        <w:spacing w:after="0" w:line="240" w:lineRule="auto"/>
+        <w:rPr>
+          <w:rFonts w:ascii="Arial" w:eastAsia="Times New Roman" w:hAnsi="Arial" w:cs="Arial"/>
+          <w:sz w:val="24"/>
+          <w:szCs w:val="24"/>
+        </w:rPr>
+      </w:pPr>
+    </w:p>
+    <w:p>
+      <w:pPr>
+        <w:spacing w:after="0" w:line="240" w:lineRule="auto"/>
+        <w:rPr>
+          <w:rFonts w:ascii="Arial" w:eastAsia="Times New Roman" w:hAnsi="Arial" w:cs="Arial"/>
+          <w:sz w:val="24"/>
+          <w:szCs w:val="24"/>
+        </w:rPr>
+      </w:pPr>
+    </w:p>
+    <w:p>
+      <w:pPr>
+        <w:spacing w:after="0" w:line="240" w:lineRule="auto"/>
+        <w:rPr>
+          <w:rFonts w:ascii="Arial" w:eastAsia="Times New Roman" w:hAnsi="Arial" w:cs="Arial"/>
+          <w:sz w:val="24"/>
+          <w:szCs w:val="24"/>
+        </w:rPr>
+      </w:pPr>
+    </w:p>
+    <w:p>
+      <w:pPr>
+        <w:spacing w:after="0" w:line="240" w:lineRule="auto"/>
+        <w:rPr>
+          <w:rFonts w:ascii="Arial" w:eastAsia="Times New Roman" w:hAnsi="Arial" w:cs="Arial"/>
+          <w:sz w:val="24"/>
+          <w:szCs w:val="24"/>
+        </w:rPr>
+      </w:pPr>
+    </w:p>
+    <w:p>
+      <w:pPr>
+        <w:spacing w:after="0" w:line="240" w:lineRule="auto"/>
+        <w:rPr>
+          <w:rFonts w:ascii="Arial" w:eastAsia="Times New Roman" w:hAnsi="Arial" w:cs="Arial"/>
+          <w:sz w:val="24"/>
+          <w:szCs w:val="24"/>
+        </w:rPr>
+      </w:pPr>
+    </w:p>
+    <w:p>
+      <w:pPr>
+        <w:spacing w:after="0" w:line="240" w:lineRule="auto"/>
+        <w:rPr>
+          <w:rFonts w:ascii="Arial" w:eastAsia="Times New Roman" w:hAnsi="Arial" w:cs="Arial"/>
+          <w:sz w:val="24"/>
+          <w:szCs w:val="24"/>
+        </w:rPr>
+      </w:pPr>
+    </w:p>
+    <w:p>
+      <w:pPr>
+        <w:spacing w:after="0" w:line="240" w:lineRule="auto"/>
+        <w:rPr>
+          <w:rFonts w:ascii="Arial" w:eastAsia="Times New Roman" w:hAnsi="Arial" w:cs="Arial"/>
+          <w:sz w:val="24"/>
+          <w:szCs w:val="24"/>
+        </w:rPr>
+      </w:pPr>
+    </w:p>
+    <w:p>
+      <w:pPr>
+        <w:spacing w:after="0" w:line="240" w:lineRule="auto"/>
+        <w:rPr>
+          <w:rFonts w:ascii="Arial" w:eastAsia="Times New Roman" w:hAnsi="Arial" w:cs="Arial"/>
           <w:sz w:val="24"/>
           <w:szCs w:val="24"/>
         </w:rPr>
@@ -16092,196 +16227,776 @@
       </w:pPr>
       <w:r>
         <w:object w:dxaOrig="13755" w:dyaOrig="9166">
-          <v:shape id="_x0000_i1027" type="#_x0000_t75" style="width:468pt;height:312.3pt" o:ole="">
-            <v:imagedata r:id="rId104" o:title=""/>
-          </v:shape>
-          <o:OLEObject Type="Embed" ProgID="Visio.Drawing.15" ShapeID="_x0000_i1027" DrawAspect="Content" ObjectID="_1638017405" r:id="rId105"/>
-        </w:object>
-      </w:r>
-    </w:p>
-    <w:p>
-      <w:pPr>
-        <w:spacing w:after="0" w:line="240" w:lineRule="auto"/>
-        <w:rPr>
-          <w:rFonts w:ascii="Times New Roman" w:eastAsia="Times New Roman" w:hAnsi="Times New Roman" w:cs="Times New Roman"/>
-          <w:sz w:val="24"/>
-          <w:szCs w:val="24"/>
-        </w:rPr>
-      </w:pPr>
-    </w:p>
-    <w:p>
-      <w:pPr>
-        <w:spacing w:after="0" w:line="240" w:lineRule="auto"/>
-        <w:rPr>
-          <w:rFonts w:ascii="Times New Roman" w:eastAsia="Times New Roman" w:hAnsi="Times New Roman" w:cs="Times New Roman"/>
-          <w:sz w:val="24"/>
-          <w:szCs w:val="24"/>
-        </w:rPr>
-      </w:pPr>
-    </w:p>
-    <w:p>
-      <w:pPr>
-        <w:spacing w:after="0" w:line="240" w:lineRule="auto"/>
-        <w:rPr>
-          <w:rFonts w:ascii="Times New Roman" w:eastAsia="Times New Roman" w:hAnsi="Times New Roman" w:cs="Times New Roman"/>
-          <w:sz w:val="24"/>
-          <w:szCs w:val="24"/>
-        </w:rPr>
-      </w:pPr>
-    </w:p>
-    <w:p>
-      <w:pPr>
-        <w:spacing w:after="0" w:line="240" w:lineRule="auto"/>
-        <w:rPr>
-          <w:rFonts w:ascii="Times New Roman" w:eastAsia="Times New Roman" w:hAnsi="Times New Roman" w:cs="Times New Roman"/>
-          <w:sz w:val="24"/>
-          <w:szCs w:val="24"/>
-        </w:rPr>
-      </w:pPr>
-      <w:r>
-        <w:rPr>
-          <w:rFonts w:ascii="Times New Roman" w:eastAsia="Times New Roman" w:hAnsi="Times New Roman" w:cs="Times New Roman"/>
-          <w:sz w:val="24"/>
-          <w:szCs w:val="24"/>
-        </w:rPr>
-        <w:t>https://byuistats.github.io/M335/git_335.html</w:t>
-      </w:r>
-    </w:p>
-    <w:p>
-      <w:pPr>
-        <w:spacing w:after="0" w:line="240" w:lineRule="auto"/>
-        <w:rPr>
-          <w:rFonts w:ascii="Times New Roman" w:eastAsia="Times New Roman" w:hAnsi="Times New Roman" w:cs="Times New Roman"/>
-          <w:sz w:val="24"/>
-          <w:szCs w:val="24"/>
-        </w:rPr>
-      </w:pPr>
-    </w:p>
-    <w:p>
-      <w:pPr>
-        <w:spacing w:after="240" w:line="240" w:lineRule="auto"/>
-        <w:rPr>
-          <w:rFonts w:ascii="Times New Roman" w:eastAsia="Times New Roman" w:hAnsi="Times New Roman" w:cs="Times New Roman"/>
-          <w:sz w:val="24"/>
-          <w:szCs w:val="24"/>
-        </w:rPr>
-      </w:pPr>
-    </w:p>
-    <w:p>
-      <w:pPr>
-        <w:spacing w:after="240" w:line="240" w:lineRule="auto"/>
-        <w:rPr>
-          <w:rFonts w:ascii="Times New Roman" w:eastAsia="Times New Roman" w:hAnsi="Times New Roman" w:cs="Times New Roman"/>
-          <w:sz w:val="24"/>
-          <w:szCs w:val="24"/>
-        </w:rPr>
-      </w:pPr>
-    </w:p>
-    <w:p>
-      <w:pPr>
-        <w:spacing w:after="240" w:line="240" w:lineRule="auto"/>
-        <w:rPr>
-          <w:rFonts w:ascii="Times New Roman" w:eastAsia="Times New Roman" w:hAnsi="Times New Roman" w:cs="Times New Roman"/>
-          <w:sz w:val="24"/>
-          <w:szCs w:val="24"/>
-        </w:rPr>
-      </w:pPr>
-    </w:p>
-    <w:p>
-      <w:pPr>
-        <w:spacing w:after="240" w:line="240" w:lineRule="auto"/>
-        <w:rPr>
-          <w:rFonts w:ascii="Times New Roman" w:eastAsia="Times New Roman" w:hAnsi="Times New Roman" w:cs="Times New Roman"/>
-          <w:sz w:val="24"/>
-          <w:szCs w:val="24"/>
-        </w:rPr>
-      </w:pPr>
-    </w:p>
-    <w:p>
-      <w:pPr>
-        <w:spacing w:after="240" w:line="240" w:lineRule="auto"/>
-        <w:rPr>
-          <w:rFonts w:ascii="Times New Roman" w:eastAsia="Times New Roman" w:hAnsi="Times New Roman" w:cs="Times New Roman"/>
-          <w:sz w:val="24"/>
-          <w:szCs w:val="24"/>
-        </w:rPr>
-      </w:pPr>
-    </w:p>
-    <w:p>
-      <w:pPr>
-        <w:spacing w:after="240" w:line="240" w:lineRule="auto"/>
-        <w:rPr>
-          <w:rFonts w:ascii="Times New Roman" w:eastAsia="Times New Roman" w:hAnsi="Times New Roman" w:cs="Times New Roman"/>
-          <w:sz w:val="24"/>
-          <w:szCs w:val="24"/>
-        </w:rPr>
-      </w:pPr>
-    </w:p>
-    <w:p>
-      <w:pPr>
-        <w:spacing w:after="240" w:line="240" w:lineRule="auto"/>
-        <w:rPr>
-          <w:rFonts w:ascii="Times New Roman" w:eastAsia="Times New Roman" w:hAnsi="Times New Roman" w:cs="Times New Roman"/>
-          <w:sz w:val="24"/>
-          <w:szCs w:val="24"/>
-        </w:rPr>
-      </w:pPr>
-    </w:p>
-    <w:p>
-      <w:pPr>
-        <w:spacing w:after="240" w:line="240" w:lineRule="auto"/>
-        <w:rPr>
-          <w:rFonts w:ascii="Times New Roman" w:eastAsia="Times New Roman" w:hAnsi="Times New Roman" w:cs="Times New Roman"/>
-          <w:sz w:val="24"/>
-          <w:szCs w:val="24"/>
-        </w:rPr>
-      </w:pPr>
-    </w:p>
-    <w:p>
-      <w:pPr>
-        <w:spacing w:after="240" w:line="240" w:lineRule="auto"/>
-        <w:rPr>
-          <w:rFonts w:ascii="Times New Roman" w:eastAsia="Times New Roman" w:hAnsi="Times New Roman" w:cs="Times New Roman"/>
-          <w:sz w:val="24"/>
-          <w:szCs w:val="24"/>
-        </w:rPr>
-      </w:pPr>
-    </w:p>
-    <w:p>
-      <w:pPr>
-        <w:spacing w:after="240" w:line="240" w:lineRule="auto"/>
-        <w:rPr>
-          <w:rFonts w:ascii="Times New Roman" w:eastAsia="Times New Roman" w:hAnsi="Times New Roman" w:cs="Times New Roman"/>
-          <w:sz w:val="24"/>
-          <w:szCs w:val="24"/>
-        </w:rPr>
-      </w:pPr>
-    </w:p>
-    <w:p>
-      <w:pPr>
-        <w:spacing w:after="240" w:line="240" w:lineRule="auto"/>
-        <w:rPr>
-          <w:rFonts w:ascii="Times New Roman" w:eastAsia="Times New Roman" w:hAnsi="Times New Roman" w:cs="Times New Roman"/>
-          <w:sz w:val="24"/>
-          <w:szCs w:val="24"/>
-        </w:rPr>
-      </w:pPr>
-    </w:p>
-    <w:p>
-      <w:pPr>
-        <w:spacing w:after="240" w:line="240" w:lineRule="auto"/>
-        <w:rPr>
-          <w:rFonts w:ascii="Times New Roman" w:eastAsia="Times New Roman" w:hAnsi="Times New Roman" w:cs="Times New Roman"/>
-          <w:sz w:val="24"/>
-          <w:szCs w:val="24"/>
-        </w:rPr>
-      </w:pPr>
-      <w:r>
-        <w:object w:dxaOrig="12420" w:dyaOrig="9840">
-          <v:shape id="_x0000_i1028" type="#_x0000_t75" style="width:467.15pt;height:370.9pt" o:ole="">
+          <v:shape id="_x0000_i1032" type="#_x0000_t75" style="width:468pt;height:312pt" o:ole="">
             <v:imagedata r:id="rId106" o:title=""/>
           </v:shape>
-          <o:OLEObject Type="Embed" ProgID="Visio.Drawing.15" ShapeID="_x0000_i1028" DrawAspect="Content" ObjectID="_1638017406" r:id="rId107"/>
+          <o:OLEObject Type="Embed" ProgID="Visio.Drawing.15" ShapeID="_x0000_i1032" DrawAspect="Content" ObjectID="_1638604700" r:id="rId107"/>
+        </w:object>
+      </w:r>
+    </w:p>
+    <w:p>
+      <w:pPr>
+        <w:spacing w:after="0" w:line="240" w:lineRule="auto"/>
+        <w:rPr>
+          <w:rFonts w:ascii="Times New Roman" w:eastAsia="Times New Roman" w:hAnsi="Times New Roman" w:cs="Times New Roman"/>
+          <w:sz w:val="24"/>
+          <w:szCs w:val="24"/>
+        </w:rPr>
+      </w:pPr>
+    </w:p>
+    <w:p>
+      <w:pPr>
+        <w:spacing w:after="0" w:line="240" w:lineRule="auto"/>
+        <w:rPr>
+          <w:rFonts w:ascii="Times New Roman" w:eastAsia="Times New Roman" w:hAnsi="Times New Roman" w:cs="Times New Roman"/>
+          <w:sz w:val="24"/>
+          <w:szCs w:val="24"/>
+        </w:rPr>
+      </w:pPr>
+    </w:p>
+    <w:p>
+      <w:pPr>
+        <w:spacing w:after="0" w:line="240" w:lineRule="auto"/>
+        <w:rPr>
+          <w:rFonts w:ascii="Arial" w:eastAsia="Times New Roman" w:hAnsi="Arial" w:cs="Arial"/>
+          <w:sz w:val="24"/>
+          <w:szCs w:val="24"/>
+        </w:rPr>
+      </w:pPr>
+      <w:r>
+        <w:rPr>
+          <w:rFonts w:ascii="Arial" w:eastAsia="Times New Roman" w:hAnsi="Arial" w:cs="Arial"/>
+          <w:noProof/>
+          <w:sz w:val="24"/>
+          <w:szCs w:val="24"/>
+        </w:rPr>
+        <w:drawing>
+          <wp:anchor distT="0" distB="0" distL="114300" distR="114300" simplePos="0" relativeHeight="251669504" behindDoc="0" locked="0" layoutInCell="1" allowOverlap="1">
+            <wp:simplePos x="0" y="0"/>
+            <wp:positionH relativeFrom="column">
+              <wp:posOffset>85725</wp:posOffset>
+            </wp:positionH>
+            <wp:positionV relativeFrom="paragraph">
+              <wp:posOffset>303530</wp:posOffset>
+            </wp:positionV>
+            <wp:extent cx="5486400" cy="3258376"/>
+            <wp:effectExtent l="0" t="0" r="0" b="0"/>
+            <wp:wrapTopAndBottom/>
+            <wp:docPr id="38" name="Picture 38"/>
+            <wp:cNvGraphicFramePr>
+              <a:graphicFrameLocks xmlns:a="http://schemas.openxmlformats.org/drawingml/2006/main" noChangeAspect="1"/>
+            </wp:cNvGraphicFramePr>
+            <a:graphic xmlns:a="http://schemas.openxmlformats.org/drawingml/2006/main">
+              <a:graphicData uri="http://schemas.openxmlformats.org/drawingml/2006/picture">
+                <pic:pic xmlns:pic="http://schemas.openxmlformats.org/drawingml/2006/picture">
+                  <pic:nvPicPr>
+                    <pic:cNvPr id="0" name="Picture 9"/>
+                    <pic:cNvPicPr>
+                      <a:picLocks noChangeAspect="1" noChangeArrowheads="1"/>
+                    </pic:cNvPicPr>
+                  </pic:nvPicPr>
+                  <pic:blipFill>
+                    <a:blip r:embed="rId108" cstate="print">
+                      <a:extLst>
+                        <a:ext uri="{28A0092B-C50C-407E-A947-70E740481C1C}">
+                          <a14:useLocalDpi xmlns:a14="http://schemas.microsoft.com/office/drawing/2010/main" val="0"/>
+                        </a:ext>
+                      </a:extLst>
+                    </a:blip>
+                    <a:srcRect/>
+                    <a:stretch>
+                      <a:fillRect/>
+                    </a:stretch>
+                  </pic:blipFill>
+                  <pic:spPr bwMode="auto">
+                    <a:xfrm>
+                      <a:off x="0" y="0"/>
+                      <a:ext cx="5486400" cy="3258376"/>
+                    </a:xfrm>
+                    <a:prstGeom prst="rect">
+                      <a:avLst/>
+                    </a:prstGeom>
+                    <a:noFill/>
+                    <a:ln>
+                      <a:noFill/>
+                    </a:ln>
+                  </pic:spPr>
+                </pic:pic>
+              </a:graphicData>
+            </a:graphic>
+            <wp14:sizeRelH relativeFrom="page">
+              <wp14:pctWidth>0</wp14:pctWidth>
+            </wp14:sizeRelH>
+            <wp14:sizeRelV relativeFrom="page">
+              <wp14:pctHeight>0</wp14:pctHeight>
+            </wp14:sizeRelV>
+          </wp:anchor>
+        </w:drawing>
+      </w:r>
+      <w:r>
+        <w:rPr>
+          <w:rFonts w:ascii="Arial" w:eastAsia="Times New Roman" w:hAnsi="Arial" w:cs="Arial"/>
+          <w:sz w:val="24"/>
+          <w:szCs w:val="24"/>
+        </w:rPr>
+        <w:t xml:space="preserve">Step 1. Use R Studio to make changes to scripts or text. </w:t>
+      </w:r>
+    </w:p>
+    <w:p>
+      <w:pPr>
+        <w:spacing w:after="0" w:line="240" w:lineRule="auto"/>
+        <w:rPr>
+          <w:rFonts w:ascii="Arial" w:eastAsia="Times New Roman" w:hAnsi="Arial" w:cs="Arial"/>
+          <w:sz w:val="24"/>
+          <w:szCs w:val="24"/>
+        </w:rPr>
+      </w:pPr>
+      <w:r>
+        <w:rPr>
+          <w:rFonts w:ascii="Arial" w:eastAsia="Times New Roman" w:hAnsi="Arial" w:cs="Arial"/>
+          <w:sz w:val="24"/>
+          <w:szCs w:val="24"/>
+        </w:rPr>
+        <w:lastRenderedPageBreak/>
+        <w:t>Step 2</w:t>
+      </w:r>
+      <w:r>
+        <w:rPr>
+          <w:rFonts w:ascii="Arial" w:eastAsia="Times New Roman" w:hAnsi="Arial" w:cs="Arial"/>
+          <w:sz w:val="24"/>
+          <w:szCs w:val="24"/>
+        </w:rPr>
+        <w:t xml:space="preserve">. Click on the </w:t>
+      </w:r>
+      <w:proofErr w:type="spellStart"/>
+      <w:r>
+        <w:rPr>
+          <w:rFonts w:ascii="Arial" w:eastAsia="Times New Roman" w:hAnsi="Arial" w:cs="Arial"/>
+          <w:sz w:val="24"/>
+          <w:szCs w:val="24"/>
+        </w:rPr>
+        <w:t>Git</w:t>
+      </w:r>
+      <w:proofErr w:type="spellEnd"/>
+      <w:r>
+        <w:rPr>
+          <w:rFonts w:ascii="Arial" w:eastAsia="Times New Roman" w:hAnsi="Arial" w:cs="Arial"/>
+          <w:sz w:val="24"/>
+          <w:szCs w:val="24"/>
+        </w:rPr>
+        <w:t xml:space="preserve"> tab, near the top right. </w:t>
+      </w:r>
+      <w:r>
+        <w:rPr>
+          <w:rFonts w:ascii="Arial" w:eastAsia="Times New Roman" w:hAnsi="Arial" w:cs="Arial"/>
+          <w:sz w:val="24"/>
+          <w:szCs w:val="24"/>
+        </w:rPr>
+        <w:t xml:space="preserve">There will be a list of any Additions (A, green), Deletions (D, red) and Modifications (M, blue). Click on the change you want to commit, </w:t>
+      </w:r>
+      <w:r>
+        <w:rPr>
+          <w:rFonts w:ascii="Arial" w:eastAsia="Times New Roman" w:hAnsi="Arial" w:cs="Arial"/>
+          <w:sz w:val="24"/>
+          <w:szCs w:val="24"/>
+        </w:rPr>
+        <w:t xml:space="preserve">small </w:t>
+      </w:r>
+      <w:proofErr w:type="gramStart"/>
+      <w:r>
+        <w:rPr>
+          <w:rFonts w:ascii="Arial" w:eastAsia="Times New Roman" w:hAnsi="Arial" w:cs="Arial"/>
+          <w:sz w:val="24"/>
+          <w:szCs w:val="24"/>
+        </w:rPr>
+        <w:t>clear square</w:t>
+      </w:r>
+      <w:proofErr w:type="gramEnd"/>
+      <w:r>
+        <w:rPr>
+          <w:rFonts w:ascii="Arial" w:eastAsia="Times New Roman" w:hAnsi="Arial" w:cs="Arial"/>
+          <w:sz w:val="24"/>
+          <w:szCs w:val="24"/>
+        </w:rPr>
+        <w:t xml:space="preserve"> on the side of the change. </w:t>
+      </w:r>
+      <w:r>
+        <w:rPr>
+          <w:rFonts w:ascii="Arial" w:eastAsia="Times New Roman" w:hAnsi="Arial" w:cs="Arial"/>
+          <w:sz w:val="24"/>
+          <w:szCs w:val="24"/>
+        </w:rPr>
+        <w:t xml:space="preserve"> </w:t>
+      </w:r>
+    </w:p>
+    <w:p>
+      <w:pPr>
+        <w:spacing w:after="0" w:line="240" w:lineRule="auto"/>
+        <w:rPr>
+          <w:rFonts w:ascii="Times New Roman" w:eastAsia="Times New Roman" w:hAnsi="Times New Roman" w:cs="Times New Roman"/>
+          <w:sz w:val="24"/>
+          <w:szCs w:val="24"/>
+        </w:rPr>
+      </w:pPr>
+      <w:r>
+        <w:rPr>
+          <w:rFonts w:ascii="Times New Roman" w:eastAsia="Times New Roman" w:hAnsi="Times New Roman" w:cs="Times New Roman"/>
+          <w:noProof/>
+          <w:sz w:val="24"/>
+          <w:szCs w:val="24"/>
+        </w:rPr>
+        <w:drawing>
+          <wp:anchor distT="0" distB="0" distL="114300" distR="114300" simplePos="0" relativeHeight="251670528" behindDoc="0" locked="0" layoutInCell="1" allowOverlap="1">
+            <wp:simplePos x="0" y="0"/>
+            <wp:positionH relativeFrom="column">
+              <wp:posOffset>0</wp:posOffset>
+            </wp:positionH>
+            <wp:positionV relativeFrom="paragraph">
+              <wp:posOffset>236220</wp:posOffset>
+            </wp:positionV>
+            <wp:extent cx="5452843" cy="3228975"/>
+            <wp:effectExtent l="0" t="0" r="0" b="0"/>
+            <wp:wrapTopAndBottom/>
+            <wp:docPr id="39" name="Picture 39"/>
+            <wp:cNvGraphicFramePr>
+              <a:graphicFrameLocks xmlns:a="http://schemas.openxmlformats.org/drawingml/2006/main" noChangeAspect="1"/>
+            </wp:cNvGraphicFramePr>
+            <a:graphic xmlns:a="http://schemas.openxmlformats.org/drawingml/2006/main">
+              <a:graphicData uri="http://schemas.openxmlformats.org/drawingml/2006/picture">
+                <pic:pic xmlns:pic="http://schemas.openxmlformats.org/drawingml/2006/picture">
+                  <pic:nvPicPr>
+                    <pic:cNvPr id="0" name="Picture 10"/>
+                    <pic:cNvPicPr>
+                      <a:picLocks noChangeAspect="1" noChangeArrowheads="1"/>
+                    </pic:cNvPicPr>
+                  </pic:nvPicPr>
+                  <pic:blipFill>
+                    <a:blip r:embed="rId109" cstate="print">
+                      <a:extLst>
+                        <a:ext uri="{28A0092B-C50C-407E-A947-70E740481C1C}">
+                          <a14:useLocalDpi xmlns:a14="http://schemas.microsoft.com/office/drawing/2010/main" val="0"/>
+                        </a:ext>
+                      </a:extLst>
+                    </a:blip>
+                    <a:srcRect/>
+                    <a:stretch>
+                      <a:fillRect/>
+                    </a:stretch>
+                  </pic:blipFill>
+                  <pic:spPr bwMode="auto">
+                    <a:xfrm>
+                      <a:off x="0" y="0"/>
+                      <a:ext cx="5455450" cy="3230519"/>
+                    </a:xfrm>
+                    <a:prstGeom prst="rect">
+                      <a:avLst/>
+                    </a:prstGeom>
+                    <a:noFill/>
+                    <a:ln>
+                      <a:noFill/>
+                    </a:ln>
+                  </pic:spPr>
+                </pic:pic>
+              </a:graphicData>
+            </a:graphic>
+            <wp14:sizeRelH relativeFrom="page">
+              <wp14:pctWidth>0</wp14:pctWidth>
+            </wp14:sizeRelH>
+            <wp14:sizeRelV relativeFrom="page">
+              <wp14:pctHeight>0</wp14:pctHeight>
+            </wp14:sizeRelV>
+          </wp:anchor>
+        </w:drawing>
+      </w:r>
+    </w:p>
+    <w:p>
+      <w:pPr>
+        <w:spacing w:after="0" w:line="240" w:lineRule="auto"/>
+        <w:rPr>
+          <w:rFonts w:ascii="Times New Roman" w:eastAsia="Times New Roman" w:hAnsi="Times New Roman" w:cs="Times New Roman"/>
+          <w:sz w:val="24"/>
+          <w:szCs w:val="24"/>
+        </w:rPr>
+      </w:pPr>
+    </w:p>
+    <w:p>
+      <w:pPr>
+        <w:spacing w:after="0" w:line="240" w:lineRule="auto"/>
+        <w:rPr>
+          <w:rFonts w:ascii="Times New Roman" w:eastAsia="Times New Roman" w:hAnsi="Times New Roman" w:cs="Times New Roman"/>
+          <w:sz w:val="24"/>
+          <w:szCs w:val="24"/>
+        </w:rPr>
+      </w:pPr>
+    </w:p>
+    <w:p>
+      <w:pPr>
+        <w:spacing w:after="240" w:line="240" w:lineRule="auto"/>
+        <w:rPr>
+          <w:rFonts w:ascii="Arial" w:eastAsia="Times New Roman" w:hAnsi="Arial" w:cs="Arial"/>
+          <w:sz w:val="24"/>
+          <w:szCs w:val="24"/>
+        </w:rPr>
+      </w:pPr>
+      <w:r>
+        <w:rPr>
+          <w:rFonts w:ascii="Arial" w:eastAsia="Times New Roman" w:hAnsi="Arial" w:cs="Arial"/>
+          <w:sz w:val="24"/>
+          <w:szCs w:val="24"/>
+        </w:rPr>
+        <w:t xml:space="preserve">Step </w:t>
+      </w:r>
+      <w:r>
+        <w:rPr>
+          <w:rFonts w:ascii="Arial" w:eastAsia="Times New Roman" w:hAnsi="Arial" w:cs="Arial"/>
+          <w:sz w:val="24"/>
+          <w:szCs w:val="24"/>
+        </w:rPr>
+        <w:t>3. Click on the Commit button</w:t>
+      </w:r>
+      <w:r>
+        <w:rPr>
+          <w:rFonts w:ascii="Arial" w:eastAsia="Times New Roman" w:hAnsi="Arial" w:cs="Arial"/>
+          <w:sz w:val="24"/>
+          <w:szCs w:val="24"/>
+        </w:rPr>
+        <w:t xml:space="preserve">. A new screen will appear. </w:t>
+      </w:r>
+    </w:p>
+    <w:p>
+      <w:pPr>
+        <w:spacing w:after="240" w:line="240" w:lineRule="auto"/>
+        <w:rPr>
+          <w:rFonts w:ascii="Arial" w:eastAsia="Times New Roman" w:hAnsi="Arial" w:cs="Arial"/>
+          <w:sz w:val="24"/>
+          <w:szCs w:val="24"/>
+        </w:rPr>
+      </w:pPr>
+      <w:r>
+        <w:rPr>
+          <w:rFonts w:ascii="Arial" w:eastAsia="Times New Roman" w:hAnsi="Arial" w:cs="Arial"/>
+          <w:noProof/>
+          <w:sz w:val="24"/>
+          <w:szCs w:val="24"/>
+        </w:rPr>
+        <w:drawing>
+          <wp:anchor distT="0" distB="0" distL="114300" distR="114300" simplePos="0" relativeHeight="251671552" behindDoc="0" locked="0" layoutInCell="1" allowOverlap="1">
+            <wp:simplePos x="0" y="0"/>
+            <wp:positionH relativeFrom="column">
+              <wp:posOffset>-81915</wp:posOffset>
+            </wp:positionH>
+            <wp:positionV relativeFrom="paragraph">
+              <wp:posOffset>212725</wp:posOffset>
+            </wp:positionV>
+            <wp:extent cx="5381625" cy="3169285"/>
+            <wp:effectExtent l="0" t="0" r="9525" b="0"/>
+            <wp:wrapTopAndBottom/>
+            <wp:docPr id="41" name="Picture 41"/>
+            <wp:cNvGraphicFramePr>
+              <a:graphicFrameLocks xmlns:a="http://schemas.openxmlformats.org/drawingml/2006/main" noChangeAspect="1"/>
+            </wp:cNvGraphicFramePr>
+            <a:graphic xmlns:a="http://schemas.openxmlformats.org/drawingml/2006/main">
+              <a:graphicData uri="http://schemas.openxmlformats.org/drawingml/2006/picture">
+                <pic:pic xmlns:pic="http://schemas.openxmlformats.org/drawingml/2006/picture">
+                  <pic:nvPicPr>
+                    <pic:cNvPr id="0" name="Picture 11"/>
+                    <pic:cNvPicPr>
+                      <a:picLocks noChangeAspect="1" noChangeArrowheads="1"/>
+                    </pic:cNvPicPr>
+                  </pic:nvPicPr>
+                  <pic:blipFill>
+                    <a:blip r:embed="rId110" cstate="print">
+                      <a:extLst>
+                        <a:ext uri="{28A0092B-C50C-407E-A947-70E740481C1C}">
+                          <a14:useLocalDpi xmlns:a14="http://schemas.microsoft.com/office/drawing/2010/main" val="0"/>
+                        </a:ext>
+                      </a:extLst>
+                    </a:blip>
+                    <a:srcRect/>
+                    <a:stretch>
+                      <a:fillRect/>
+                    </a:stretch>
+                  </pic:blipFill>
+                  <pic:spPr bwMode="auto">
+                    <a:xfrm>
+                      <a:off x="0" y="0"/>
+                      <a:ext cx="5381625" cy="3169285"/>
+                    </a:xfrm>
+                    <a:prstGeom prst="rect">
+                      <a:avLst/>
+                    </a:prstGeom>
+                    <a:noFill/>
+                    <a:ln>
+                      <a:noFill/>
+                    </a:ln>
+                  </pic:spPr>
+                </pic:pic>
+              </a:graphicData>
+            </a:graphic>
+            <wp14:sizeRelH relativeFrom="page">
+              <wp14:pctWidth>0</wp14:pctWidth>
+            </wp14:sizeRelH>
+            <wp14:sizeRelV relativeFrom="page">
+              <wp14:pctHeight>0</wp14:pctHeight>
+            </wp14:sizeRelV>
+          </wp:anchor>
+        </w:drawing>
+      </w:r>
+    </w:p>
+    <w:p>
+      <w:pPr>
+        <w:spacing w:after="240" w:line="240" w:lineRule="auto"/>
+        <w:rPr>
+          <w:rFonts w:ascii="Arial" w:eastAsia="Times New Roman" w:hAnsi="Arial" w:cs="Arial"/>
+          <w:sz w:val="24"/>
+          <w:szCs w:val="24"/>
+        </w:rPr>
+      </w:pPr>
+    </w:p>
+    <w:p>
+      <w:pPr>
+        <w:spacing w:after="240" w:line="240" w:lineRule="auto"/>
+        <w:rPr>
+          <w:rFonts w:ascii="Arial" w:eastAsia="Times New Roman" w:hAnsi="Arial" w:cs="Arial"/>
+          <w:sz w:val="24"/>
+          <w:szCs w:val="24"/>
+        </w:rPr>
+      </w:pPr>
+      <w:r>
+        <w:rPr>
+          <w:rFonts w:ascii="Arial" w:eastAsia="Times New Roman" w:hAnsi="Arial" w:cs="Arial"/>
+          <w:sz w:val="24"/>
+          <w:szCs w:val="24"/>
+        </w:rPr>
+        <w:lastRenderedPageBreak/>
+        <w:t xml:space="preserve">Step 3.1. The new screen will allow the user to select the staged elements, if not selected before, and to write a commit message. The commit message should be detailed according to the change that are being submitted. In section below, additions (green) and deletions (red) will be highlighted. Once everything is selected and written, click on the Push arrow. </w:t>
+      </w:r>
+    </w:p>
+    <w:p>
+      <w:pPr>
+        <w:spacing w:after="240" w:line="240" w:lineRule="auto"/>
+        <w:rPr>
+          <w:rFonts w:ascii="Times New Roman" w:eastAsia="Times New Roman" w:hAnsi="Times New Roman" w:cs="Times New Roman"/>
+          <w:sz w:val="24"/>
+          <w:szCs w:val="24"/>
+        </w:rPr>
+      </w:pPr>
+      <w:r>
+        <w:rPr>
+          <w:rFonts w:ascii="Times New Roman" w:eastAsia="Times New Roman" w:hAnsi="Times New Roman" w:cs="Times New Roman"/>
+          <w:noProof/>
+          <w:sz w:val="24"/>
+          <w:szCs w:val="24"/>
+        </w:rPr>
+        <w:drawing>
+          <wp:anchor distT="0" distB="0" distL="114300" distR="114300" simplePos="0" relativeHeight="251672576" behindDoc="0" locked="0" layoutInCell="1" allowOverlap="1">
+            <wp:simplePos x="0" y="0"/>
+            <wp:positionH relativeFrom="column">
+              <wp:posOffset>-66675</wp:posOffset>
+            </wp:positionH>
+            <wp:positionV relativeFrom="paragraph">
+              <wp:posOffset>184785</wp:posOffset>
+            </wp:positionV>
+            <wp:extent cx="5943600" cy="3295650"/>
+            <wp:effectExtent l="0" t="0" r="0" b="0"/>
+            <wp:wrapTopAndBottom/>
+            <wp:docPr id="43" name="Picture 43"/>
+            <wp:cNvGraphicFramePr>
+              <a:graphicFrameLocks xmlns:a="http://schemas.openxmlformats.org/drawingml/2006/main" noChangeAspect="1"/>
+            </wp:cNvGraphicFramePr>
+            <a:graphic xmlns:a="http://schemas.openxmlformats.org/drawingml/2006/main">
+              <a:graphicData uri="http://schemas.openxmlformats.org/drawingml/2006/picture">
+                <pic:pic xmlns:pic="http://schemas.openxmlformats.org/drawingml/2006/picture">
+                  <pic:nvPicPr>
+                    <pic:cNvPr id="0" name="Picture 13"/>
+                    <pic:cNvPicPr>
+                      <a:picLocks noChangeAspect="1" noChangeArrowheads="1"/>
+                    </pic:cNvPicPr>
+                  </pic:nvPicPr>
+                  <pic:blipFill>
+                    <a:blip r:embed="rId111">
+                      <a:extLst>
+                        <a:ext uri="{28A0092B-C50C-407E-A947-70E740481C1C}">
+                          <a14:useLocalDpi xmlns:a14="http://schemas.microsoft.com/office/drawing/2010/main" val="0"/>
+                        </a:ext>
+                      </a:extLst>
+                    </a:blip>
+                    <a:srcRect/>
+                    <a:stretch>
+                      <a:fillRect/>
+                    </a:stretch>
+                  </pic:blipFill>
+                  <pic:spPr bwMode="auto">
+                    <a:xfrm>
+                      <a:off x="0" y="0"/>
+                      <a:ext cx="5943600" cy="3295650"/>
+                    </a:xfrm>
+                    <a:prstGeom prst="rect">
+                      <a:avLst/>
+                    </a:prstGeom>
+                    <a:noFill/>
+                    <a:ln>
+                      <a:noFill/>
+                    </a:ln>
+                  </pic:spPr>
+                </pic:pic>
+              </a:graphicData>
+            </a:graphic>
+            <wp14:sizeRelH relativeFrom="page">
+              <wp14:pctWidth>0</wp14:pctWidth>
+            </wp14:sizeRelH>
+            <wp14:sizeRelV relativeFrom="page">
+              <wp14:pctHeight>0</wp14:pctHeight>
+            </wp14:sizeRelV>
+          </wp:anchor>
+        </w:drawing>
+      </w:r>
+    </w:p>
+    <w:p>
+      <w:pPr>
+        <w:spacing w:after="240" w:line="240" w:lineRule="auto"/>
+        <w:rPr>
+          <w:rFonts w:ascii="Times New Roman" w:eastAsia="Times New Roman" w:hAnsi="Times New Roman" w:cs="Times New Roman"/>
+          <w:sz w:val="24"/>
+          <w:szCs w:val="24"/>
+        </w:rPr>
+      </w:pPr>
+    </w:p>
+    <w:p>
+      <w:pPr>
+        <w:spacing w:after="240" w:line="240" w:lineRule="auto"/>
+        <w:rPr>
+          <w:rFonts w:ascii="Times New Roman" w:eastAsia="Times New Roman" w:hAnsi="Times New Roman" w:cs="Times New Roman"/>
+          <w:sz w:val="24"/>
+          <w:szCs w:val="24"/>
+        </w:rPr>
+      </w:pPr>
+    </w:p>
+    <w:p>
+      <w:pPr>
+        <w:spacing w:after="240" w:line="240" w:lineRule="auto"/>
+        <w:rPr>
+          <w:rFonts w:ascii="Arial" w:eastAsia="Times New Roman" w:hAnsi="Arial" w:cs="Arial"/>
+          <w:sz w:val="24"/>
+          <w:szCs w:val="24"/>
+        </w:rPr>
+      </w:pPr>
+    </w:p>
+    <w:p>
+      <w:pPr>
+        <w:spacing w:after="240" w:line="240" w:lineRule="auto"/>
+        <w:rPr>
+          <w:rFonts w:ascii="Arial" w:eastAsia="Times New Roman" w:hAnsi="Arial" w:cs="Arial"/>
+          <w:sz w:val="24"/>
+          <w:szCs w:val="24"/>
+        </w:rPr>
+      </w:pPr>
+    </w:p>
+    <w:p>
+      <w:pPr>
+        <w:spacing w:after="240" w:line="240" w:lineRule="auto"/>
+        <w:rPr>
+          <w:rFonts w:ascii="Arial" w:eastAsia="Times New Roman" w:hAnsi="Arial" w:cs="Arial"/>
+          <w:sz w:val="24"/>
+          <w:szCs w:val="24"/>
+        </w:rPr>
+      </w:pPr>
+    </w:p>
+    <w:p>
+      <w:pPr>
+        <w:spacing w:after="240" w:line="240" w:lineRule="auto"/>
+        <w:rPr>
+          <w:rFonts w:ascii="Arial" w:eastAsia="Times New Roman" w:hAnsi="Arial" w:cs="Arial"/>
+          <w:sz w:val="24"/>
+          <w:szCs w:val="24"/>
+        </w:rPr>
+      </w:pPr>
+    </w:p>
+    <w:p>
+      <w:pPr>
+        <w:spacing w:after="240" w:line="240" w:lineRule="auto"/>
+        <w:rPr>
+          <w:rFonts w:ascii="Arial" w:eastAsia="Times New Roman" w:hAnsi="Arial" w:cs="Arial"/>
+          <w:sz w:val="24"/>
+          <w:szCs w:val="24"/>
+        </w:rPr>
+      </w:pPr>
+    </w:p>
+    <w:p>
+      <w:pPr>
+        <w:spacing w:after="240" w:line="240" w:lineRule="auto"/>
+        <w:rPr>
+          <w:rFonts w:ascii="Arial" w:eastAsia="Times New Roman" w:hAnsi="Arial" w:cs="Arial"/>
+          <w:sz w:val="24"/>
+          <w:szCs w:val="24"/>
+        </w:rPr>
+      </w:pPr>
+    </w:p>
+    <w:p>
+      <w:pPr>
+        <w:spacing w:after="240" w:line="240" w:lineRule="auto"/>
+        <w:rPr>
+          <w:rFonts w:ascii="Arial" w:eastAsia="Times New Roman" w:hAnsi="Arial" w:cs="Arial"/>
+          <w:sz w:val="24"/>
+          <w:szCs w:val="24"/>
+        </w:rPr>
+      </w:pPr>
+    </w:p>
+    <w:p>
+      <w:pPr>
+        <w:spacing w:after="240" w:line="240" w:lineRule="auto"/>
+        <w:rPr>
+          <w:rFonts w:ascii="Arial" w:eastAsia="Times New Roman" w:hAnsi="Arial" w:cs="Arial"/>
+          <w:sz w:val="24"/>
+          <w:szCs w:val="24"/>
+        </w:rPr>
+      </w:pPr>
+    </w:p>
+    <w:p>
+      <w:pPr>
+        <w:spacing w:after="240" w:line="240" w:lineRule="auto"/>
+        <w:rPr>
+          <w:rFonts w:ascii="Arial" w:eastAsia="Times New Roman" w:hAnsi="Arial" w:cs="Arial"/>
+          <w:sz w:val="24"/>
+          <w:szCs w:val="24"/>
+        </w:rPr>
+      </w:pPr>
+    </w:p>
+    <w:p>
+      <w:pPr>
+        <w:spacing w:after="240" w:line="240" w:lineRule="auto"/>
+        <w:rPr>
+          <w:rFonts w:ascii="Arial" w:eastAsia="Times New Roman" w:hAnsi="Arial" w:cs="Arial"/>
+          <w:sz w:val="24"/>
+          <w:szCs w:val="24"/>
+        </w:rPr>
+      </w:pPr>
+    </w:p>
+    <w:p>
+      <w:pPr>
+        <w:spacing w:after="240" w:line="240" w:lineRule="auto"/>
+        <w:rPr>
+          <w:rFonts w:ascii="Arial" w:eastAsia="Times New Roman" w:hAnsi="Arial" w:cs="Arial"/>
+          <w:sz w:val="24"/>
+          <w:szCs w:val="24"/>
+        </w:rPr>
+      </w:pPr>
+    </w:p>
+    <w:p>
+      <w:pPr>
+        <w:spacing w:after="240" w:line="240" w:lineRule="auto"/>
+        <w:rPr>
+          <w:rFonts w:ascii="Arial" w:eastAsia="Times New Roman" w:hAnsi="Arial" w:cs="Arial"/>
+          <w:sz w:val="24"/>
+          <w:szCs w:val="24"/>
+        </w:rPr>
+      </w:pPr>
+      <w:r>
+        <w:rPr>
+          <w:rFonts w:ascii="Arial" w:eastAsia="Times New Roman" w:hAnsi="Arial" w:cs="Arial"/>
+          <w:sz w:val="24"/>
+          <w:szCs w:val="24"/>
+        </w:rPr>
+        <w:t>Resources for this workflow:</w:t>
+      </w:r>
+    </w:p>
+    <w:p>
+      <w:pPr>
+        <w:spacing w:after="240" w:line="240" w:lineRule="auto"/>
+        <w:rPr>
+          <w:rFonts w:ascii="Arial" w:eastAsia="Times New Roman" w:hAnsi="Arial" w:cs="Arial"/>
+          <w:sz w:val="24"/>
+          <w:szCs w:val="24"/>
+        </w:rPr>
+      </w:pPr>
+      <w:hyperlink r:id="rId112" w:history="1">
+        <w:r>
+          <w:rPr>
+            <w:rStyle w:val="Hyperlink"/>
+            <w:rFonts w:ascii="Arial" w:hAnsi="Arial" w:cs="Arial"/>
+            <w:sz w:val="24"/>
+            <w:szCs w:val="24"/>
+          </w:rPr>
+          <w:t>https://nceas.github.io/oss-lessons/version-control/4-getting-started-with-git-in-RStudio.html</w:t>
+        </w:r>
+      </w:hyperlink>
+    </w:p>
+    <w:p>
+      <w:pPr>
+        <w:spacing w:after="0" w:line="240" w:lineRule="auto"/>
+        <w:rPr>
+          <w:rFonts w:ascii="Arial" w:eastAsia="Times New Roman" w:hAnsi="Arial" w:cs="Arial"/>
+          <w:sz w:val="24"/>
+          <w:szCs w:val="24"/>
+        </w:rPr>
+      </w:pPr>
+      <w:hyperlink r:id="rId113" w:history="1">
+        <w:r>
+          <w:rPr>
+            <w:rStyle w:val="Hyperlink"/>
+            <w:rFonts w:ascii="Arial" w:eastAsia="Times New Roman" w:hAnsi="Arial" w:cs="Arial"/>
+            <w:sz w:val="24"/>
+            <w:szCs w:val="24"/>
+          </w:rPr>
+          <w:t>https://byuistats.github.io/M335/git_335.html</w:t>
+        </w:r>
+      </w:hyperlink>
+    </w:p>
+    <w:p>
+      <w:pPr>
+        <w:spacing w:after="240" w:line="240" w:lineRule="auto"/>
+        <w:rPr>
+          <w:rFonts w:ascii="Arial" w:eastAsia="Times New Roman" w:hAnsi="Arial" w:cs="Arial"/>
+          <w:sz w:val="24"/>
+          <w:szCs w:val="24"/>
+        </w:rPr>
+      </w:pPr>
+    </w:p>
+    <w:p>
+      <w:pPr>
+        <w:spacing w:after="240" w:line="240" w:lineRule="auto"/>
+        <w:rPr>
+          <w:rFonts w:ascii="Arial" w:eastAsia="Times New Roman" w:hAnsi="Arial" w:cs="Arial"/>
+          <w:sz w:val="24"/>
+          <w:szCs w:val="24"/>
+        </w:rPr>
+      </w:pPr>
+    </w:p>
+    <w:p>
+      <w:pPr>
+        <w:spacing w:after="240" w:line="240" w:lineRule="auto"/>
+        <w:rPr>
+          <w:rFonts w:ascii="Times New Roman" w:eastAsia="Times New Roman" w:hAnsi="Times New Roman" w:cs="Times New Roman"/>
+          <w:sz w:val="24"/>
+          <w:szCs w:val="24"/>
+        </w:rPr>
+      </w:pPr>
+    </w:p>
+    <w:p>
+      <w:pPr>
+        <w:spacing w:after="240" w:line="240" w:lineRule="auto"/>
+        <w:rPr>
+          <w:rFonts w:ascii="Times New Roman" w:eastAsia="Times New Roman" w:hAnsi="Times New Roman" w:cs="Times New Roman"/>
+          <w:sz w:val="24"/>
+          <w:szCs w:val="24"/>
+        </w:rPr>
+      </w:pPr>
+    </w:p>
+    <w:p>
+      <w:pPr>
+        <w:spacing w:after="240" w:line="240" w:lineRule="auto"/>
+        <w:rPr>
+          <w:rFonts w:ascii="Times New Roman" w:eastAsia="Times New Roman" w:hAnsi="Times New Roman" w:cs="Times New Roman"/>
+          <w:sz w:val="24"/>
+          <w:szCs w:val="24"/>
+        </w:rPr>
+      </w:pPr>
+      <w:r>
+        <w:object w:dxaOrig="12420" w:dyaOrig="9840">
+          <v:shape id="_x0000_i1028" type="#_x0000_t75" style="width:467.25pt;height:371.25pt" o:ole="">
+            <v:imagedata r:id="rId114" o:title=""/>
+          </v:shape>
+          <o:OLEObject Type="Embed" ProgID="Visio.Drawing.15" ShapeID="_x0000_i1028" DrawAspect="Content" ObjectID="_1638604701" r:id="rId115"/>
         </w:object>
       </w:r>
     </w:p>
@@ -16720,7 +17435,7 @@
         </w:rPr>
         <w:t xml:space="preserve">? </w:t>
       </w:r>
-      <w:hyperlink r:id="rId108" w:history="1">
+      <w:hyperlink r:id="rId116" w:history="1">
         <w:r>
           <w:rPr>
             <w:rFonts w:ascii="Arial" w:eastAsia="Times New Roman" w:hAnsi="Arial" w:cs="Arial"/>
@@ -16809,7 +17524,7 @@
           <w:szCs w:val="36"/>
         </w:rPr>
       </w:pPr>
-      <w:hyperlink r:id="rId109" w:history="1">
+      <w:hyperlink r:id="rId117" w:history="1">
         <w:r>
           <w:rPr>
             <w:rFonts w:ascii="Arial" w:eastAsia="Times New Roman" w:hAnsi="Arial" w:cs="Arial"/>
@@ -16871,7 +17586,7 @@
           <w:szCs w:val="36"/>
         </w:rPr>
       </w:pPr>
-      <w:hyperlink r:id="rId110" w:history="1">
+      <w:hyperlink r:id="rId118" w:history="1">
         <w:r>
           <w:rPr>
             <w:rFonts w:ascii="Arial" w:eastAsia="Times New Roman" w:hAnsi="Arial" w:cs="Arial"/>
@@ -16927,7 +17642,7 @@
         </w:rPr>
         <w:t>  (</w:t>
       </w:r>
-      <w:hyperlink r:id="rId111" w:history="1">
+      <w:hyperlink r:id="rId119" w:history="1">
         <w:r>
           <w:rPr>
             <w:rFonts w:ascii="Arial" w:eastAsia="Times New Roman" w:hAnsi="Arial" w:cs="Arial"/>
@@ -17020,7 +17735,7 @@
           <w:szCs w:val="24"/>
         </w:rPr>
       </w:pPr>
-      <w:hyperlink r:id="rId112" w:history="1">
+      <w:hyperlink r:id="rId120" w:history="1">
         <w:r>
           <w:rPr>
             <w:rFonts w:ascii="Arial" w:eastAsia="Times New Roman" w:hAnsi="Arial" w:cs="Arial"/>
@@ -17074,7 +17789,7 @@
         </w:rPr>
         <w:t>(</w:t>
       </w:r>
-      <w:hyperlink r:id="rId113" w:history="1">
+      <w:hyperlink r:id="rId121" w:history="1">
         <w:r>
           <w:rPr>
             <w:rFonts w:ascii="Arial" w:eastAsia="Times New Roman" w:hAnsi="Arial" w:cs="Arial"/>
@@ -17137,7 +17852,7 @@
           <w:szCs w:val="24"/>
         </w:rPr>
       </w:pPr>
-      <w:hyperlink r:id="rId114" w:history="1">
+      <w:hyperlink r:id="rId122" w:history="1">
         <w:r>
           <w:rPr>
             <w:rFonts w:ascii="Arial" w:eastAsia="Times New Roman" w:hAnsi="Arial" w:cs="Arial"/>
@@ -17208,7 +17923,7 @@
           <w:szCs w:val="24"/>
         </w:rPr>
       </w:pPr>
-      <w:hyperlink r:id="rId115" w:history="1">
+      <w:hyperlink r:id="rId123" w:history="1">
         <w:r>
           <w:rPr>
             <w:rFonts w:ascii="Arial" w:eastAsia="Times New Roman" w:hAnsi="Arial" w:cs="Arial"/>
@@ -17285,7 +18000,7 @@
         </w:rPr>
         <w:t xml:space="preserve"> and R Studio </w:t>
       </w:r>
-      <w:hyperlink r:id="rId116" w:history="1">
+      <w:hyperlink r:id="rId124" w:history="1">
         <w:r>
           <w:rPr>
             <w:rFonts w:ascii="Arial" w:eastAsia="Times New Roman" w:hAnsi="Arial" w:cs="Arial"/>
@@ -17314,7 +18029,7 @@
       </w:r>
     </w:p>
     <w:sectPr>
-      <w:footerReference w:type="default" r:id="rId117"/>
+      <w:footerReference w:type="default" r:id="rId125"/>
       <w:pgSz w:w="12240" w:h="15840"/>
       <w:pgMar w:top="1440" w:right="1440" w:bottom="1440" w:left="1440" w:header="720" w:footer="720" w:gutter="0"/>
       <w:cols w:space="720"/>
@@ -17383,7 +18098,7 @@
           <w:rPr>
             <w:noProof/>
           </w:rPr>
-          <w:t>37</w:t>
+          <w:t>21</w:t>
         </w:r>
         <w:r>
           <w:rPr>

</xml_diff>